<commit_message>
Continuacion con plan de trabajo de tesis
</commit_message>
<xml_diff>
--- a/src/R/tesis/docs/Plan_de_trabajo.docx
+++ b/src/R/tesis/docs/Plan_de_trabajo.docx
@@ -219,6 +219,13 @@
     </w:p>
     <w:p>
       <w:pPr>
+        <w:rPr>
+          <w:lang w:val="es-AR"/>
+        </w:rPr>
+      </w:pPr>
+    </w:p>
+    <w:p>
+      <w:pPr>
         <w:pStyle w:val="Subtitle"/>
         <w:rPr>
           <w:rStyle w:val="Emphasis"/>
@@ -604,31 +611,37 @@
         <w:rPr>
           <w:lang w:val="es-AR"/>
         </w:rPr>
-        <w:t xml:space="preserve">. Se concluirá la Sección 2 con un listado de </w:t>
-      </w:r>
-      <w:r>
-        <w:rPr>
-          <w:lang w:val="es-AR"/>
-        </w:rPr>
-        <w:t xml:space="preserve">los </w:t>
-      </w:r>
-      <w:r>
-        <w:rPr>
-          <w:lang w:val="es-AR"/>
-        </w:rPr>
-        <w:t xml:space="preserve">principales </w:t>
-      </w:r>
-      <w:r>
-        <w:rPr>
-          <w:lang w:val="es-AR"/>
-        </w:rPr>
-        <w:t>objetivos buscados</w:t>
-      </w:r>
-      <w:r>
-        <w:rPr>
-          <w:lang w:val="es-AR"/>
-        </w:rPr>
-        <w:t xml:space="preserve"> y una explicación acerca de la transferencia de los resultados encontrados</w:t>
+        <w:t xml:space="preserve">. Se concluirá la Sección 2 </w:t>
+      </w:r>
+      <w:r>
+        <w:rPr>
+          <w:lang w:val="es-AR"/>
+        </w:rPr>
+        <w:t>con la definición del objetivo del trabajo de tesis</w:t>
+      </w:r>
+      <w:r>
+        <w:rPr>
+          <w:lang w:val="es-AR"/>
+        </w:rPr>
+        <w:t xml:space="preserve"> </w:t>
+      </w:r>
+      <w:r>
+        <w:rPr>
+          <w:lang w:val="es-AR"/>
+        </w:rPr>
+        <w:t xml:space="preserve">y una explicación </w:t>
+      </w:r>
+      <w:r>
+        <w:rPr>
+          <w:lang w:val="es-AR"/>
+        </w:rPr>
+        <w:t>sobre</w:t>
+      </w:r>
+      <w:r>
+        <w:rPr>
+          <w:lang w:val="es-AR"/>
+        </w:rPr>
+        <w:t xml:space="preserve"> la transferencia de los resultados encontrados</w:t>
       </w:r>
       <w:r>
         <w:rPr>
@@ -905,21 +918,7 @@
             <w:rStyle w:val="Hyperlink"/>
             <w:lang w:val="es-AR"/>
           </w:rPr>
-          <w:t>https://www.crc</w:t>
-        </w:r>
-        <w:r>
-          <w:rPr>
-            <w:rStyle w:val="Hyperlink"/>
-            <w:lang w:val="es-AR"/>
-          </w:rPr>
-          <w:t>-</w:t>
-        </w:r>
-        <w:r>
-          <w:rPr>
-            <w:rStyle w:val="Hyperlink"/>
-            <w:lang w:val="es-AR"/>
-          </w:rPr>
-          <w:t>sas.org</w:t>
+          <w:t>https://www.crc-sas.org</w:t>
         </w:r>
       </w:hyperlink>
       <w:r>
@@ -1150,7 +1149,43 @@
         <w:rPr>
           <w:lang w:val="es-AR" w:eastAsia="es-AR"/>
         </w:rPr>
-        <w:t xml:space="preserve">Un enfoque tradicional para abordar este estudio sería mediante la vinculación de variables meteorológicas históricas que definan condiciones de sequía y los resultados reales obtenidos. Sin embargo, abarcar todas las posibles combinaciones de tipos de eventos, momentos del cultivo y regiones geográficas (las cuales as su vez incluyen distintos tipos de suelo y de manejos de los cultivos) resulta una tarea imposible de ser realizada con series históricas, dado que no incluyen la diversidad condiciones que se quieren estudiar. </w:t>
+        <w:t xml:space="preserve">Un enfoque tradicional para abordar este estudio sería mediante la vinculación de variables meteorológicas históricas que definan condiciones de sequía y los resultados reales obtenidos. Sin embargo, abarcar todas las posibles combinaciones de tipos de eventos, </w:t>
+      </w:r>
+      <w:r>
+        <w:rPr>
+          <w:lang w:val="es-AR" w:eastAsia="es-AR"/>
+        </w:rPr>
+        <w:t>momentos del ciclo de vida</w:t>
+      </w:r>
+      <w:r>
+        <w:rPr>
+          <w:lang w:val="es-AR" w:eastAsia="es-AR"/>
+        </w:rPr>
+        <w:t xml:space="preserve"> del cultivo y regiones geográficas (las cuales a su vez </w:t>
+      </w:r>
+      <w:r>
+        <w:rPr>
+          <w:lang w:val="es-AR" w:eastAsia="es-AR"/>
+        </w:rPr>
+        <w:t>presentan</w:t>
+      </w:r>
+      <w:r>
+        <w:rPr>
+          <w:lang w:val="es-AR" w:eastAsia="es-AR"/>
+        </w:rPr>
+        <w:t xml:space="preserve"> distintos tipos de suelo y manejos de los cultivos) resulta una tarea imposible de ser realizada con series históricas, dado que </w:t>
+      </w:r>
+      <w:r>
+        <w:rPr>
+          <w:lang w:val="es-AR" w:eastAsia="es-AR"/>
+        </w:rPr>
+        <w:t xml:space="preserve">éstas </w:t>
+      </w:r>
+      <w:r>
+        <w:rPr>
+          <w:lang w:val="es-AR" w:eastAsia="es-AR"/>
+        </w:rPr>
+        <w:t xml:space="preserve">no incluyen la diversidad condiciones que se quieren estudiar. </w:t>
       </w:r>
     </w:p>
     <w:p>
@@ -1190,7 +1225,19 @@
         <w:rPr>
           <w:lang w:val="es-AR" w:eastAsia="es-AR"/>
         </w:rPr>
-        <w:t xml:space="preserve"> intermedias (ej. porcentaje de agua útil, estrés del cultivo, etc.). El uso de DSSAT además permite ignorar efectos de confusión que pueden agregar variación al rendimiento (enfermedades, plagas, innovaciones tecnológicas, </w:t>
+        <w:t xml:space="preserve"> intermedias (ej. porcentaje de agua útil, estrés del cultivo, etc.). El uso de DSSAT además permite ignorar efectos de confusión que pueden agregar variación al rendimiento (enfermedades,</w:t>
+      </w:r>
+      <w:r>
+        <w:rPr>
+          <w:lang w:val="es-AR" w:eastAsia="es-AR"/>
+        </w:rPr>
+        <w:t xml:space="preserve"> malezas,</w:t>
+      </w:r>
+      <w:r>
+        <w:rPr>
+          <w:lang w:val="es-AR" w:eastAsia="es-AR"/>
+        </w:rPr>
+        <w:t xml:space="preserve"> plagas, innovaciones tecnológicas, </w:t>
       </w:r>
       <w:r>
         <w:rPr>
@@ -1253,7 +1300,19 @@
         <w:rPr>
           <w:lang w:val="es-AR" w:eastAsia="es-AR"/>
         </w:rPr>
-        <w:t>El problema de la dimensionalidad radica en el gran número de variables de entrada, dado que es necesario definir valores de temperatura y precipitación para cada uno de los días del ciclo de vida del cultivo. Cada uno de estos valores representa un dato de entrada, por lo que el modelo resultante puede considerarse una composición de funciones dependientes de algunos cientos de variables. A su vez, esta composición de procesos (que son más de una decena, tal como se muestra en la Fig. 1) implica que el modelo, visto como un todo, resulta ser un sistema muy complejo como para ser estudiado por métodos analíticos tradicionales.</w:t>
+        <w:t>El problema de la dimensionalidad radica en el gran número de variables de entrada, dado que es necesario definir valores de temperatura</w:t>
+      </w:r>
+      <w:r>
+        <w:rPr>
+          <w:lang w:val="es-AR" w:eastAsia="es-AR"/>
+        </w:rPr>
+        <w:t xml:space="preserve"> (mínima y máxima)</w:t>
+      </w:r>
+      <w:r>
+        <w:rPr>
+          <w:lang w:val="es-AR" w:eastAsia="es-AR"/>
+        </w:rPr>
+        <w:t xml:space="preserve"> y precipitación para cada uno de los días del ciclo de vida del cultivo. Cada uno de estos valores representa un dato de entrada, por lo que el modelo resultante puede considerarse una composición de funciones dependientes de algunos cientos de variables. A su vez, esta composición de procesos (que son más de una decena) implica que el modelo, visto como un todo, resulta ser un sistema muy complejo como para ser estudiado por métodos analíticos tradicionales.</w:t>
       </w:r>
     </w:p>
     <w:p>
@@ -1262,6 +1321,71 @@
           <w:lang w:val="es-AR" w:eastAsia="es-AR"/>
         </w:rPr>
       </w:pPr>
+      <w:r>
+        <w:rPr>
+          <w:lang w:val="es-AR" w:eastAsia="es-AR"/>
+        </w:rPr>
+        <w:t xml:space="preserve">Por lo expuesto previamente, resulta más adecuado aplicar el </w:t>
+      </w:r>
+      <w:r>
+        <w:rPr>
+          <w:i/>
+          <w:iCs/>
+          <w:lang w:val="es-AR" w:eastAsia="es-AR"/>
+        </w:rPr>
+        <w:t>método de</w:t>
+      </w:r>
+      <w:r>
+        <w:rPr>
+          <w:lang w:val="es-AR" w:eastAsia="es-AR"/>
+        </w:rPr>
+        <w:t xml:space="preserve"> </w:t>
+      </w:r>
+      <w:r>
+        <w:rPr>
+          <w:i/>
+          <w:iCs/>
+          <w:lang w:val="es-AR" w:eastAsia="es-AR"/>
+        </w:rPr>
+        <w:t>Montecarlo</w:t>
+      </w:r>
+      <w:r>
+        <w:rPr>
+          <w:lang w:val="es-AR" w:eastAsia="es-AR"/>
+        </w:rPr>
+        <w:t xml:space="preserve"> para abordar el estudio de los efectos de la sequía en los rendimientos de los cultivos. Este método es utilizado para aproximar expresiones matemáticas complejas y costosas de evaluar con exactitud. Para ello se requiere la generación aleatoria de numerosos conjuntos de datos de entrada</w:t>
+      </w:r>
+      <w:r>
+        <w:rPr>
+          <w:lang w:val="es-AR" w:eastAsia="es-AR"/>
+        </w:rPr>
+        <w:t xml:space="preserve"> (variables climáticas </w:t>
+      </w:r>
+      <w:r>
+        <w:rPr>
+          <w:lang w:val="es-AR" w:eastAsia="es-AR"/>
+        </w:rPr>
+        <w:lastRenderedPageBreak/>
+        <w:t>que permitan definir condiciones de sequía)</w:t>
+      </w:r>
+      <w:r>
+        <w:rPr>
+          <w:lang w:val="es-AR" w:eastAsia="es-AR"/>
+        </w:rPr>
+        <w:t>, los cuales puedan ser vinculados a datos de salida</w:t>
+      </w:r>
+      <w:r>
+        <w:rPr>
+          <w:lang w:val="es-AR" w:eastAsia="es-AR"/>
+        </w:rPr>
+        <w:t xml:space="preserve"> (rendimientos de cultivos)</w:t>
+      </w:r>
+      <w:r>
+        <w:rPr>
+          <w:lang w:val="es-AR" w:eastAsia="es-AR"/>
+        </w:rPr>
+        <w:t xml:space="preserve"> mediante procesos de simulación llevados a cabo mediante el uso de DSSAT.</w:t>
+      </w:r>
     </w:p>
     <w:p>
       <w:pPr>
@@ -1273,34 +1397,31 @@
         <w:rPr>
           <w:lang w:val="es-AR" w:eastAsia="es-AR"/>
         </w:rPr>
-        <w:t xml:space="preserve">Por lo expuesto previamente, resulta más adecuado aplicar el método de Montecarlo para abordar el estudio de los efectos de la sequía en los rendimientos de los cultivos. Este método es utilizado para </w:t>
-      </w:r>
-      <w:r>
-        <w:rPr>
-          <w:lang w:val="es-AR" w:eastAsia="es-AR"/>
-        </w:rPr>
-        <w:lastRenderedPageBreak/>
-        <w:t>aproximar expresiones matemáticas complejas y costosas de evaluar con exactitud. Para ello se requiere la generación aleatoria de numerosos conjuntos de datos de entrada, los cuales puedan ser vinculados a datos de salida mediante procesos de simulación llevados a cabo mediante el uso de DSSAT.</w:t>
-      </w:r>
-    </w:p>
-    <w:p>
-      <w:pPr>
-        <w:rPr>
-          <w:lang w:val="es-AR" w:eastAsia="es-AR"/>
-        </w:rPr>
-      </w:pPr>
-    </w:p>
-    <w:p>
-      <w:pPr>
-        <w:rPr>
-          <w:lang w:val="es-AR" w:eastAsia="es-AR"/>
-        </w:rPr>
-      </w:pPr>
-      <w:r>
-        <w:rPr>
-          <w:lang w:val="es-AR" w:eastAsia="es-AR"/>
-        </w:rPr>
-        <w:t>Luego de obtener los resultados de las simulaciones, es necesario realizar tareas de análisis para vincular los datos de entrada con los rendimientos obtenidos. Considerando la dimensionalidad de los datos de entrada y la cantidad de condiciones que se quieren simular, resulta adecuado aplicar técnicas de análisis basadas en procesos de aprendizaje automático. Estas técnicas permitirán encontrar patrones que vinculen las condiciones de sequía con los rendimientos obtenidos.</w:t>
+        <w:t xml:space="preserve">Luego de obtener los resultados de las simulaciones, es necesario </w:t>
+      </w:r>
+      <w:r>
+        <w:rPr>
+          <w:lang w:val="es-AR" w:eastAsia="es-AR"/>
+        </w:rPr>
+        <w:t>llevar a cabo</w:t>
+      </w:r>
+      <w:r>
+        <w:rPr>
+          <w:lang w:val="es-AR" w:eastAsia="es-AR"/>
+        </w:rPr>
+        <w:t xml:space="preserve"> tareas de análisis para vincular </w:t>
+      </w:r>
+      <w:r>
+        <w:rPr>
+          <w:lang w:val="es-AR" w:eastAsia="es-AR"/>
+        </w:rPr>
+        <w:t>las condiciones de sequía derivadas de las series temporales de variables meteorológicas de entrada</w:t>
+      </w:r>
+      <w:r>
+        <w:rPr>
+          <w:lang w:val="es-AR" w:eastAsia="es-AR"/>
+        </w:rPr>
+        <w:t xml:space="preserve"> con los rendimientos obtenidos. Considerando la dimensionalidad de los datos de entrada y la cantidad de condiciones que se quieren simular, resulta adecuado aplicar técnicas de análisis basadas en procesos de aprendizaje automático. </w:t>
       </w:r>
     </w:p>
     <w:p>
@@ -1312,13 +1433,175 @@
         </w:numPr>
       </w:pPr>
       <w:r>
-        <w:t>Objetivos buscados</w:t>
+        <w:t>Objetivo buscado</w:t>
       </w:r>
       <w:r>
         <w:t xml:space="preserve"> y </w:t>
       </w:r>
       <w:r>
         <w:t>transferencia de resultados</w:t>
+      </w:r>
+    </w:p>
+    <w:p>
+      <w:pPr>
+        <w:rPr>
+          <w:lang w:val="es-AR" w:eastAsia="es-AR"/>
+        </w:rPr>
+      </w:pPr>
+      <w:r>
+        <w:rPr>
+          <w:lang w:val="es-AR" w:eastAsia="es-AR"/>
+        </w:rPr>
+        <w:t xml:space="preserve">El objetivo principal del trabajo propuesto es encontrar patrones que vinculen condiciones de sequía (definidos por su momento de ocurrencia, duración, intensidad, etc.) con rendimientos de cultivos. </w:t>
+      </w:r>
+      <w:r>
+        <w:rPr>
+          <w:lang w:val="es-AR" w:eastAsia="es-AR"/>
+        </w:rPr>
+        <w:t xml:space="preserve">A través del conocimiento adquirido también se buscará, como objetivo secundario, cuantificar </w:t>
+      </w:r>
+      <w:r>
+        <w:rPr>
+          <w:lang w:val="es-AR" w:eastAsia="es-AR"/>
+        </w:rPr>
+        <w:t>los impactos de las sequías en términos de resultados económicos</w:t>
+      </w:r>
+      <w:r>
+        <w:rPr>
+          <w:lang w:val="es-AR" w:eastAsia="es-AR"/>
+        </w:rPr>
+        <w:t xml:space="preserve"> vía los rendimientos de los cultivos. </w:t>
+      </w:r>
+    </w:p>
+    <w:p>
+      <w:pPr>
+        <w:rPr>
+          <w:lang w:val="es-AR" w:eastAsia="es-AR"/>
+        </w:rPr>
+      </w:pPr>
+      <w:r>
+        <w:rPr>
+          <w:lang w:val="es-AR" w:eastAsia="es-AR"/>
+        </w:rPr>
+        <w:t>Adquirir este tipo de conocimiento sobre los impactos de las condiciones de sequía y lograr una cuantificación de dichos impactos, sería un resultado de gran utilidad para el proyecto SISSA. Tales resultados podrán ser utilizados para la construcción de un sistema de alerta temprana de impa</w:t>
+      </w:r>
+      <w:r>
+        <w:rPr>
+          <w:lang w:val="es-AR" w:eastAsia="es-AR"/>
+        </w:rPr>
+        <w:t>c</w:t>
+      </w:r>
+      <w:r>
+        <w:rPr>
+          <w:lang w:val="es-AR" w:eastAsia="es-AR"/>
+        </w:rPr>
+        <w:t>tos de sequí</w:t>
+      </w:r>
+      <w:r>
+        <w:rPr>
+          <w:lang w:val="es-AR" w:eastAsia="es-AR"/>
+        </w:rPr>
+        <w:t>a. Este sistema podría implementarse, por ejemplo, mediante el desarrollo de</w:t>
+      </w:r>
+      <w:r>
+        <w:rPr>
+          <w:lang w:val="es-AR" w:eastAsia="es-AR"/>
+        </w:rPr>
+        <w:t xml:space="preserve"> un sistema de visualización interactiva</w:t>
+      </w:r>
+      <w:r>
+        <w:rPr>
+          <w:lang w:val="es-AR" w:eastAsia="es-AR"/>
+        </w:rPr>
+        <w:t xml:space="preserve"> similar a las que actualmente existen en la sección </w:t>
+      </w:r>
+      <w:r>
+        <w:rPr>
+          <w:i/>
+          <w:iCs/>
+          <w:lang w:val="es-AR" w:eastAsia="es-AR"/>
+        </w:rPr>
+        <w:t>Monitoreo</w:t>
+      </w:r>
+      <w:r>
+        <w:rPr>
+          <w:lang w:val="es-AR" w:eastAsia="es-AR"/>
+        </w:rPr>
+        <w:t xml:space="preserve"> del sitio web del SISSA (por ejemplo, </w:t>
+      </w:r>
+      <w:hyperlink r:id="rId14" w:history="1">
+        <w:r>
+          <w:rPr>
+            <w:rStyle w:val="Hyperlink"/>
+            <w:lang w:val="es-AR" w:eastAsia="es-AR"/>
+          </w:rPr>
+          <w:t>https://sissa.crc-sas.org/monitoreo/estado-actual-de-la-sequia/</w:t>
+        </w:r>
+      </w:hyperlink>
+      <w:r>
+        <w:rPr>
+          <w:lang w:val="es-AR" w:eastAsia="es-AR"/>
+        </w:rPr>
+        <w:t>)</w:t>
+      </w:r>
+      <w:r>
+        <w:rPr>
+          <w:lang w:val="es-AR" w:eastAsia="es-AR"/>
+        </w:rPr>
+        <w:t xml:space="preserve">. </w:t>
+      </w:r>
+    </w:p>
+    <w:p>
+      <w:pPr>
+        <w:rPr>
+          <w:lang w:val="es-AR" w:eastAsia="es-AR"/>
+        </w:rPr>
+      </w:pPr>
+      <w:r>
+        <w:rPr>
+          <w:lang w:val="es-AR" w:eastAsia="es-AR"/>
+        </w:rPr>
+        <w:t xml:space="preserve">Como se mencionó en la Sección 2.1, el propósito último del SISSA es </w:t>
+      </w:r>
+      <w:r>
+        <w:rPr>
+          <w:lang w:val="es-AR"/>
+        </w:rPr>
+        <w:t xml:space="preserve">reemplazar las acciones </w:t>
+      </w:r>
+      <w:r>
+        <w:rPr>
+          <w:i/>
+          <w:iCs/>
+          <w:lang w:val="es-AR"/>
+        </w:rPr>
+        <w:t>reactivas</w:t>
+      </w:r>
+      <w:r>
+        <w:rPr>
+          <w:lang w:val="es-AR"/>
+        </w:rPr>
+        <w:t xml:space="preserve"> (posteriores) a una sequía por un enfoque </w:t>
+      </w:r>
+      <w:r>
+        <w:rPr>
+          <w:i/>
+          <w:iCs/>
+          <w:lang w:val="es-AR"/>
+        </w:rPr>
+        <w:t xml:space="preserve">proactivo </w:t>
+      </w:r>
+      <w:r>
+        <w:rPr>
+          <w:lang w:val="es-AR"/>
+        </w:rPr>
+        <w:t>que permita gestionar los riesgos y reducir vulnerabilidades.</w:t>
+      </w:r>
+      <w:r>
+        <w:rPr>
+          <w:lang w:val="es-AR" w:eastAsia="es-AR"/>
+        </w:rPr>
+        <w:t xml:space="preserve"> Por lo tanto, la implementación de un sistema de alerta temprana basado en los resultados derivados de este trabajo de tesis permitirá avanzar hacia la concreción de este objetivo.</w:t>
       </w:r>
     </w:p>
     <w:p>
@@ -1335,6 +1618,719 @@
     </w:p>
     <w:p>
       <w:pPr>
+        <w:rPr>
+          <w:lang w:val="es-AR" w:eastAsia="es-AR"/>
+        </w:rPr>
+      </w:pPr>
+      <w:r>
+        <w:rPr>
+          <w:lang w:val="es-AR" w:eastAsia="es-AR"/>
+        </w:rPr>
+        <w:t xml:space="preserve">Para llevar a cabo </w:t>
+      </w:r>
+      <w:r>
+        <w:rPr>
+          <w:lang w:val="es-AR" w:eastAsia="es-AR"/>
+        </w:rPr>
+        <w:t>este trabajo de tesis se propone</w:t>
+      </w:r>
+      <w:r>
+        <w:rPr>
+          <w:lang w:val="es-AR" w:eastAsia="es-AR"/>
+        </w:rPr>
+        <w:t>n</w:t>
+      </w:r>
+      <w:r>
+        <w:rPr>
+          <w:lang w:val="es-AR" w:eastAsia="es-AR"/>
+        </w:rPr>
+        <w:t xml:space="preserve"> una serie de actividades basadas en al diagrama de la </w:t>
+      </w:r>
+      <w:r>
+        <w:rPr>
+          <w:lang w:val="es-AR" w:eastAsia="es-AR"/>
+        </w:rPr>
+        <w:fldChar w:fldCharType="begin"/>
+      </w:r>
+      <w:r>
+        <w:rPr>
+          <w:lang w:val="es-AR" w:eastAsia="es-AR"/>
+        </w:rPr>
+        <w:instrText xml:space="preserve"> REF _Ref37689386 \h </w:instrText>
+      </w:r>
+      <w:r>
+        <w:rPr>
+          <w:lang w:val="es-AR" w:eastAsia="es-AR"/>
+        </w:rPr>
+      </w:r>
+      <w:r>
+        <w:rPr>
+          <w:lang w:val="es-AR" w:eastAsia="es-AR"/>
+        </w:rPr>
+        <w:fldChar w:fldCharType="separate"/>
+      </w:r>
+      <w:r>
+        <w:rPr>
+          <w:lang w:val="es-AR"/>
+        </w:rPr>
+        <w:t>Fig. 1</w:t>
+      </w:r>
+      <w:r>
+        <w:rPr>
+          <w:lang w:val="es-AR" w:eastAsia="es-AR"/>
+        </w:rPr>
+        <w:fldChar w:fldCharType="end"/>
+      </w:r>
+      <w:r>
+        <w:rPr>
+          <w:lang w:val="es-AR" w:eastAsia="es-AR"/>
+        </w:rPr>
+        <w:t>.</w:t>
+      </w:r>
+      <w:r>
+        <w:rPr>
+          <w:lang w:val="es-AR" w:eastAsia="es-AR"/>
+        </w:rPr>
+        <w:t xml:space="preserve"> En primera instancia</w:t>
+      </w:r>
+      <w:r>
+        <w:rPr>
+          <w:lang w:val="es-AR" w:eastAsia="es-AR"/>
+        </w:rPr>
+        <w:t>,</w:t>
+      </w:r>
+      <w:r>
+        <w:rPr>
+          <w:lang w:val="es-AR" w:eastAsia="es-AR"/>
+        </w:rPr>
+        <w:t xml:space="preserve"> se buscarán regiones agrícolas importantes dentro del área abarcada por el CRC-SAS (Argentina, Bolivia, Brasil – debajo de 10°S, Chile, Paraguay y Uruguay). En estas regiones se determinarán ubicaciones puntuales para las cuales existan registros históricos largos (de al menos 30 años) de temperatura y precipitaciones.</w:t>
+      </w:r>
+    </w:p>
+    <w:p>
+      <w:pPr>
+        <w:rPr>
+          <w:lang w:val="es-AR" w:eastAsia="es-AR"/>
+        </w:rPr>
+      </w:pPr>
+      <w:r>
+        <w:rPr>
+          <w:lang w:val="es-AR" w:eastAsia="es-AR"/>
+        </w:rPr>
+        <w:t>Una vez definidas las ubicaciones puntuales que se utilizarán para el presente estudio, se deberá recabar información acerca de las actividades agrícolas más importantes, los manejos típicos y los tipos de suelos predominantes para cada zona. Esta información permitirá caracterizar y parametrizar las actividades agrícolas y los cultivos cuyo ciclo de vida será simulado haciendo uso de DSSAT a partir de numerosas series temporales de precipitación y temperatura.</w:t>
+      </w:r>
+    </w:p>
+    <w:p>
+      <w:pPr>
+        <w:rPr>
+          <w:lang w:val="es-AR" w:eastAsia="es-AR"/>
+        </w:rPr>
+      </w:pPr>
+      <w:r>
+        <w:rPr>
+          <w:lang w:val="es-AR" w:eastAsia="es-AR"/>
+        </w:rPr>
+        <w:t>Como se mencionó en el párrafo previo, es necesario contar con numerosas series temporales de precipitación y temperatura para poder ejecutar las simulaciones de los ciclos de vida de los cultivos. Para ello se generarán series temporales estocásticas</w:t>
+      </w:r>
+      <w:r>
+        <w:rPr>
+          <w:lang w:val="es-AR" w:eastAsia="es-AR"/>
+        </w:rPr>
+        <w:t xml:space="preserve"> de precipitación y temperatura</w:t>
+      </w:r>
+      <w:r>
+        <w:rPr>
+          <w:lang w:val="es-AR" w:eastAsia="es-AR"/>
+        </w:rPr>
+        <w:t xml:space="preserve"> que tengan las mismas propiedades estadísticas que las series históricas originales. Esto se llevará a cabo haciendo uso del paquete de R </w:t>
+      </w:r>
+      <w:r>
+        <w:rPr>
+          <w:i/>
+          <w:iCs/>
+          <w:lang w:val="es-AR" w:eastAsia="es-AR"/>
+        </w:rPr>
+        <w:t>gamwgen</w:t>
+      </w:r>
+      <w:r>
+        <w:rPr>
+          <w:i/>
+          <w:iCs/>
+          <w:lang w:val="es-AR" w:eastAsia="es-AR"/>
+        </w:rPr>
+        <w:t xml:space="preserve"> </w:t>
+      </w:r>
+      <w:r>
+        <w:rPr>
+          <w:lang w:val="es-AR" w:eastAsia="es-AR"/>
+        </w:rPr>
+        <w:t>[2</w:t>
+      </w:r>
+      <w:r>
+        <w:rPr>
+          <w:lang w:val="es-AR" w:eastAsia="es-AR"/>
+        </w:rPr>
+        <w:t>]</w:t>
+      </w:r>
+      <w:r>
+        <w:rPr>
+          <w:lang w:val="es-AR" w:eastAsia="es-AR"/>
+        </w:rPr>
+        <w:t xml:space="preserve"> que fue desarrollado, en parte, por integrantes del proyecto SISSA y de otros proyectos anteriores.</w:t>
+      </w:r>
+    </w:p>
+    <w:p>
+      <w:pPr>
+        <w:rPr>
+          <w:lang w:val="es-AR" w:eastAsia="es-AR"/>
+        </w:rPr>
+      </w:pPr>
+      <w:r>
+        <w:rPr>
+          <w:lang w:val="es-AR" w:eastAsia="es-AR"/>
+        </w:rPr>
+        <w:lastRenderedPageBreak/>
+        <w:t>Haciendo uso de las series temporales estocásticas generadas y las parametrizaciones de actividades agrícolas (cultivos, manejos, tipos de suelo, etc.), se ejecutarán las simulaciones de los ciclos de vida de los cultivos correspondientes. Esto significa que para cada serie temporal de una campaña agrícola se asociará un rendimiento resultado, producto de la simulación.</w:t>
+      </w:r>
+    </w:p>
+    <w:p>
+      <w:pPr>
+        <w:rPr>
+          <w:rFonts w:eastAsia="Calibri" w:cstheme="minorHAnsi"/>
+          <w:bCs/>
+          <w:noProof/>
+          <w:sz w:val="20"/>
+          <w:szCs w:val="18"/>
+          <w:lang w:val="es-ES" w:eastAsia="es-AR"/>
+        </w:rPr>
+      </w:pPr>
+      <w:r>
+        <w:rPr>
+          <w:lang w:val="es-AR" w:eastAsia="es-AR"/>
+        </w:rPr>
+        <w:t>Cada una de las series temporales generadas deberá transformarse en un conjunto de atributos que permitan definir condiciones de sequía para cada momento del ciclo de vida del cultivo. Este proceso se realizará mediante el cálculo de eventos basados en índices de sequía actualmente utilizados por el SISSA</w:t>
+      </w:r>
+      <w:r>
+        <w:rPr>
+          <w:lang w:val="es-AR" w:eastAsia="es-AR"/>
+        </w:rPr>
+        <w:t xml:space="preserve"> </w:t>
+      </w:r>
+      <w:r>
+        <w:rPr>
+          <w:lang w:val="es-AR" w:eastAsia="es-AR"/>
+        </w:rPr>
+        <w:t>[3</w:t>
+      </w:r>
+      <w:r>
+        <w:rPr>
+          <w:lang w:val="es-AR" w:eastAsia="es-AR"/>
+        </w:rPr>
+        <w:t>]</w:t>
+      </w:r>
+      <w:r>
+        <w:rPr>
+          <w:lang w:val="es-AR" w:eastAsia="es-AR"/>
+        </w:rPr>
+        <w:t>.</w:t>
+      </w:r>
+      <w:r>
+        <w:rPr>
+          <w:lang w:val="es-AR" w:eastAsia="es-AR"/>
+        </w:rPr>
+        <w:t xml:space="preserve"> A través de este proceso de </w:t>
+      </w:r>
+      <w:r>
+        <w:rPr>
+          <w:i/>
+          <w:iCs/>
+          <w:lang w:val="es-AR" w:eastAsia="es-AR"/>
+        </w:rPr>
+        <w:t>feature engineering</w:t>
+      </w:r>
+      <w:r>
+        <w:rPr>
+          <w:lang w:val="es-AR" w:eastAsia="es-AR"/>
+        </w:rPr>
+        <w:t xml:space="preserve"> se podrá construir un conjunto de datos tabular con atributos y resultados</w:t>
+      </w:r>
+      <w:r>
+        <w:rPr>
+          <w:lang w:val="es-AR" w:eastAsia="es-AR"/>
+        </w:rPr>
+        <w:t>.</w:t>
+      </w:r>
+    </w:p>
+    <w:p>
+      <w:pPr>
+        <w:rPr>
+          <w:lang w:val="es-AR" w:eastAsia="es-AR"/>
+        </w:rPr>
+      </w:pPr>
+      <w:r>
+        <w:rPr>
+          <w:noProof/>
+        </w:rPr>
+        <mc:AlternateContent>
+          <mc:Choice Requires="wps">
+            <w:drawing>
+              <wp:anchor distT="45720" distB="182880" distL="114300" distR="114300" simplePos="0" relativeHeight="251659264" behindDoc="0" locked="0" layoutInCell="1" allowOverlap="1" wp14:anchorId="5DDB456E" wp14:editId="56E2DA9F">
+                <wp:simplePos x="0" y="0"/>
+                <wp:positionH relativeFrom="margin">
+                  <wp:align>left</wp:align>
+                </wp:positionH>
+                <wp:positionV relativeFrom="margin">
+                  <wp:align>top</wp:align>
+                </wp:positionV>
+                <wp:extent cx="5738400" cy="3657600"/>
+                <wp:effectExtent l="0" t="0" r="15240" b="19050"/>
+                <wp:wrapTopAndBottom/>
+                <wp:docPr id="4" name="Text Box 2"/>
+                <wp:cNvGraphicFramePr>
+                  <a:graphicFrameLocks xmlns:a="http://schemas.openxmlformats.org/drawingml/2006/main"/>
+                </wp:cNvGraphicFramePr>
+                <a:graphic xmlns:a="http://schemas.openxmlformats.org/drawingml/2006/main">
+                  <a:graphicData uri="http://schemas.microsoft.com/office/word/2010/wordprocessingShape">
+                    <wps:wsp>
+                      <wps:cNvSpPr txBox="1">
+                        <a:spLocks noChangeArrowheads="1"/>
+                      </wps:cNvSpPr>
+                      <wps:spPr bwMode="auto">
+                        <a:xfrm>
+                          <a:off x="0" y="0"/>
+                          <a:ext cx="5738400" cy="3657600"/>
+                        </a:xfrm>
+                        <a:prstGeom prst="rect">
+                          <a:avLst/>
+                        </a:prstGeom>
+                        <a:solidFill>
+                          <a:srgbClr val="FFFFFF"/>
+                        </a:solidFill>
+                        <a:ln w="6350">
+                          <a:solidFill>
+                            <a:schemeClr val="accent1">
+                              <a:lumMod val="75000"/>
+                            </a:schemeClr>
+                          </a:solidFill>
+                          <a:miter lim="800000"/>
+                          <a:headEnd/>
+                          <a:tailEnd/>
+                        </a:ln>
+                      </wps:spPr>
+                      <wps:txbx>
+                        <w:txbxContent>
+                          <w:p>
+                            <w:pPr>
+                              <w:pStyle w:val="Caption"/>
+                            </w:pPr>
+                            <w:bookmarkStart w:id="0" w:name="_Ref37689386"/>
+                            <w:r>
+                              <w:t xml:space="preserve">Fig. </w:t>
+                            </w:r>
+                            <w:r>
+                              <w:fldChar w:fldCharType="begin"/>
+                            </w:r>
+                            <w:r>
+                              <w:instrText xml:space="preserve"> SEQ Figura \* ARABIC </w:instrText>
+                            </w:r>
+                            <w:r>
+                              <w:fldChar w:fldCharType="separate"/>
+                            </w:r>
+                            <w:r>
+                              <w:t>1</w:t>
+                            </w:r>
+                            <w:r>
+                              <w:fldChar w:fldCharType="end"/>
+                            </w:r>
+                            <w:bookmarkEnd w:id="0"/>
+                            <w:r>
+                              <w:t>. Pipeline conceptual del plan de trabajo propuesto</w:t>
+                            </w:r>
+                          </w:p>
+                          <w:tbl>
+                            <w:tblPr>
+                              <w:tblStyle w:val="TableGrid"/>
+                              <w:tblW w:w="5115" w:type="pct"/>
+                              <w:jc w:val="center"/>
+                              <w:tblBorders>
+                                <w:top w:val="none" w:sz="0" w:space="0" w:color="auto"/>
+                                <w:left w:val="none" w:sz="0" w:space="0" w:color="auto"/>
+                                <w:bottom w:val="none" w:sz="0" w:space="0" w:color="auto"/>
+                                <w:right w:val="none" w:sz="0" w:space="0" w:color="auto"/>
+                                <w:insideH w:val="none" w:sz="0" w:space="0" w:color="auto"/>
+                                <w:insideV w:val="none" w:sz="0" w:space="0" w:color="auto"/>
+                              </w:tblBorders>
+                              <w:tblLook w:val="04A0" w:firstRow="1" w:lastRow="0" w:firstColumn="1" w:lastColumn="0" w:noHBand="0" w:noVBand="1"/>
+                            </w:tblPr>
+                            <w:tblGrid>
+                              <w:gridCol w:w="8954"/>
+                            </w:tblGrid>
+                            <w:tr>
+                              <w:trPr>
+                                <w:trHeight w:val="6548"/>
+                                <w:jc w:val="center"/>
+                              </w:trPr>
+                              <w:tc>
+                                <w:tcPr>
+                                  <w:tcW w:w="8954" w:type="dxa"/>
+                                </w:tcPr>
+                                <w:p>
+                                  <w:pPr>
+                                    <w:pStyle w:val="figurecontent"/>
+                                  </w:pPr>
+                                  <w:r>
+                                    <w:drawing>
+                                      <wp:inline distT="0" distB="0" distL="0" distR="0" wp14:anchorId="4DB07A7F" wp14:editId="065835DA">
+                                        <wp:extent cx="5548630" cy="3121025"/>
+                                        <wp:effectExtent l="0" t="0" r="0" b="3175"/>
+                                        <wp:docPr id="6" name="Picture 6" descr="Diagram&#10;&#10;Description automatically generated"/>
+                                        <wp:cNvGraphicFramePr>
+                                          <a:graphicFrameLocks xmlns:a="http://schemas.openxmlformats.org/drawingml/2006/main" noChangeAspect="1"/>
+                                        </wp:cNvGraphicFramePr>
+                                        <a:graphic xmlns:a="http://schemas.openxmlformats.org/drawingml/2006/main">
+                                          <a:graphicData uri="http://schemas.openxmlformats.org/drawingml/2006/picture">
+                                            <pic:pic xmlns:pic="http://schemas.openxmlformats.org/drawingml/2006/picture">
+                                              <pic:nvPicPr>
+                                                <pic:cNvPr id="2" name="Picture 2" descr="Diagram&#10;&#10;Description automatically generated"/>
+                                                <pic:cNvPicPr/>
+                                              </pic:nvPicPr>
+                                              <pic:blipFill>
+                                                <a:blip r:embed="rId15">
+                                                  <a:extLst>
+                                                    <a:ext uri="{28A0092B-C50C-407E-A947-70E740481C1C}">
+                                                      <a14:useLocalDpi xmlns:a14="http://schemas.microsoft.com/office/drawing/2010/main" val="0"/>
+                                                    </a:ext>
+                                                  </a:extLst>
+                                                </a:blip>
+                                                <a:stretch>
+                                                  <a:fillRect/>
+                                                </a:stretch>
+                                              </pic:blipFill>
+                                              <pic:spPr>
+                                                <a:xfrm>
+                                                  <a:off x="0" y="0"/>
+                                                  <a:ext cx="5548630" cy="3121025"/>
+                                                </a:xfrm>
+                                                <a:prstGeom prst="rect">
+                                                  <a:avLst/>
+                                                </a:prstGeom>
+                                              </pic:spPr>
+                                            </pic:pic>
+                                          </a:graphicData>
+                                        </a:graphic>
+                                      </wp:inline>
+                                    </w:drawing>
+                                  </w:r>
+                                </w:p>
+                              </w:tc>
+                            </w:tr>
+                            <w:tr>
+                              <w:trPr>
+                                <w:trHeight w:val="3740"/>
+                                <w:jc w:val="center"/>
+                              </w:trPr>
+                              <w:tc>
+                                <w:tcPr>
+                                  <w:tcW w:w="8954" w:type="dxa"/>
+                                </w:tcPr>
+                                <w:p>
+                                  <w:pPr>
+                                    <w:pStyle w:val="figurecontent"/>
+                                  </w:pPr>
+                                </w:p>
+                                <w:p>
+                                  <w:pPr>
+                                    <w:pStyle w:val="figurecontent"/>
+                                  </w:pPr>
+                                </w:p>
+                                <w:p>
+                                  <w:pPr>
+                                    <w:pStyle w:val="figurecontent"/>
+                                  </w:pPr>
+                                </w:p>
+                              </w:tc>
+                            </w:tr>
+                          </w:tbl>
+                          <w:p>
+                            <w:pPr>
+                              <w:rPr>
+                                <w:lang w:val="es-AR" w:eastAsia="es-ES"/>
+                              </w:rPr>
+                            </w:pPr>
+                          </w:p>
+                          <w:p>
+                            <w:pPr>
+                              <w:pStyle w:val="Body"/>
+                            </w:pPr>
+                          </w:p>
+                          <w:p>
+                            <w:pPr>
+                              <w:pStyle w:val="Body"/>
+                            </w:pPr>
+                          </w:p>
+                          <w:p>
+                            <w:pPr>
+                              <w:pStyle w:val="Body"/>
+                            </w:pPr>
+                          </w:p>
+                          <w:p>
+                            <w:pPr>
+                              <w:rPr>
+                                <w:lang w:val="es-AR"/>
+                              </w:rPr>
+                            </w:pPr>
+                          </w:p>
+                          <w:p>
+                            <w:pPr>
+                              <w:rPr>
+                                <w:lang w:val="es-AR"/>
+                              </w:rPr>
+                            </w:pPr>
+                          </w:p>
+                          <w:p>
+                            <w:pPr>
+                              <w:rPr>
+                                <w:lang w:val="es-AR"/>
+                              </w:rPr>
+                            </w:pPr>
+                          </w:p>
+                        </w:txbxContent>
+                      </wps:txbx>
+                      <wps:bodyPr rot="0" vert="horz" wrap="square" lIns="91440" tIns="45720" rIns="91440" bIns="45720" anchor="t" anchorCtr="0">
+                        <a:noAutofit/>
+                      </wps:bodyPr>
+                    </wps:wsp>
+                  </a:graphicData>
+                </a:graphic>
+                <wp14:sizeRelH relativeFrom="margin">
+                  <wp14:pctWidth>0</wp14:pctWidth>
+                </wp14:sizeRelH>
+                <wp14:sizeRelV relativeFrom="margin">
+                  <wp14:pctHeight>0</wp14:pctHeight>
+                </wp14:sizeRelV>
+              </wp:anchor>
+            </w:drawing>
+          </mc:Choice>
+          <mc:Fallback>
+            <w:pict>
+              <v:shapetype w14:anchorId="5DDB456E" id="_x0000_t202" coordsize="21600,21600" o:spt="202" path="m,l,21600r21600,l21600,xe">
+                <v:stroke joinstyle="miter"/>
+                <v:path gradientshapeok="t" o:connecttype="rect"/>
+              </v:shapetype>
+              <v:shape id="Text Box 2" o:spid="_x0000_s1026" type="#_x0000_t202" style="position:absolute;left:0;text-align:left;margin-left:0;margin-top:0;width:451.85pt;height:4in;z-index:251659264;visibility:visible;mso-wrap-style:square;mso-width-percent:0;mso-height-percent:0;mso-wrap-distance-left:9pt;mso-wrap-distance-top:3.6pt;mso-wrap-distance-right:9pt;mso-wrap-distance-bottom:14.4pt;mso-position-horizontal:left;mso-position-horizontal-relative:margin;mso-position-vertical:top;mso-position-vertical-relative:margin;mso-width-percent:0;mso-height-percent:0;mso-width-relative:margin;mso-height-relative:margin;v-text-anchor:top" o:gfxdata="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" strokecolor="#2e74b5 [2404]" strokeweight=".5pt">
+                <v:textbox>
+                  <w:txbxContent>
+                    <w:p>
+                      <w:pPr>
+                        <w:pStyle w:val="Caption"/>
+                      </w:pPr>
+                      <w:bookmarkStart w:id="1" w:name="_Ref37689386"/>
+                      <w:r>
+                        <w:t xml:space="preserve">Fig. </w:t>
+                      </w:r>
+                      <w:r>
+                        <w:fldChar w:fldCharType="begin"/>
+                      </w:r>
+                      <w:r>
+                        <w:instrText xml:space="preserve"> SEQ Figura \* ARABIC </w:instrText>
+                      </w:r>
+                      <w:r>
+                        <w:fldChar w:fldCharType="separate"/>
+                      </w:r>
+                      <w:r>
+                        <w:t>1</w:t>
+                      </w:r>
+                      <w:r>
+                        <w:fldChar w:fldCharType="end"/>
+                      </w:r>
+                      <w:bookmarkEnd w:id="1"/>
+                      <w:r>
+                        <w:t>. Pipeline conceptual del plan de trabajo propuesto</w:t>
+                      </w:r>
+                    </w:p>
+                    <w:tbl>
+                      <w:tblPr>
+                        <w:tblStyle w:val="TableGrid"/>
+                        <w:tblW w:w="5115" w:type="pct"/>
+                        <w:jc w:val="center"/>
+                        <w:tblBorders>
+                          <w:top w:val="none" w:sz="0" w:space="0" w:color="auto"/>
+                          <w:left w:val="none" w:sz="0" w:space="0" w:color="auto"/>
+                          <w:bottom w:val="none" w:sz="0" w:space="0" w:color="auto"/>
+                          <w:right w:val="none" w:sz="0" w:space="0" w:color="auto"/>
+                          <w:insideH w:val="none" w:sz="0" w:space="0" w:color="auto"/>
+                          <w:insideV w:val="none" w:sz="0" w:space="0" w:color="auto"/>
+                        </w:tblBorders>
+                        <w:tblLook w:val="04A0" w:firstRow="1" w:lastRow="0" w:firstColumn="1" w:lastColumn="0" w:noHBand="0" w:noVBand="1"/>
+                      </w:tblPr>
+                      <w:tblGrid>
+                        <w:gridCol w:w="8954"/>
+                      </w:tblGrid>
+                      <w:tr>
+                        <w:trPr>
+                          <w:trHeight w:val="6548"/>
+                          <w:jc w:val="center"/>
+                        </w:trPr>
+                        <w:tc>
+                          <w:tcPr>
+                            <w:tcW w:w="8954" w:type="dxa"/>
+                          </w:tcPr>
+                          <w:p>
+                            <w:pPr>
+                              <w:pStyle w:val="figurecontent"/>
+                            </w:pPr>
+                            <w:r>
+                              <w:drawing>
+                                <wp:inline distT="0" distB="0" distL="0" distR="0" wp14:anchorId="4DB07A7F" wp14:editId="065835DA">
+                                  <wp:extent cx="5548630" cy="3121025"/>
+                                  <wp:effectExtent l="0" t="0" r="0" b="3175"/>
+                                  <wp:docPr id="6" name="Picture 6" descr="Diagram&#10;&#10;Description automatically generated"/>
+                                  <wp:cNvGraphicFramePr>
+                                    <a:graphicFrameLocks xmlns:a="http://schemas.openxmlformats.org/drawingml/2006/main" noChangeAspect="1"/>
+                                  </wp:cNvGraphicFramePr>
+                                  <a:graphic xmlns:a="http://schemas.openxmlformats.org/drawingml/2006/main">
+                                    <a:graphicData uri="http://schemas.openxmlformats.org/drawingml/2006/picture">
+                                      <pic:pic xmlns:pic="http://schemas.openxmlformats.org/drawingml/2006/picture">
+                                        <pic:nvPicPr>
+                                          <pic:cNvPr id="2" name="Picture 2" descr="Diagram&#10;&#10;Description automatically generated"/>
+                                          <pic:cNvPicPr/>
+                                        </pic:nvPicPr>
+                                        <pic:blipFill>
+                                          <a:blip r:embed="rId15">
+                                            <a:extLst>
+                                              <a:ext uri="{28A0092B-C50C-407E-A947-70E740481C1C}">
+                                                <a14:useLocalDpi xmlns:a14="http://schemas.microsoft.com/office/drawing/2010/main" val="0"/>
+                                              </a:ext>
+                                            </a:extLst>
+                                          </a:blip>
+                                          <a:stretch>
+                                            <a:fillRect/>
+                                          </a:stretch>
+                                        </pic:blipFill>
+                                        <pic:spPr>
+                                          <a:xfrm>
+                                            <a:off x="0" y="0"/>
+                                            <a:ext cx="5548630" cy="3121025"/>
+                                          </a:xfrm>
+                                          <a:prstGeom prst="rect">
+                                            <a:avLst/>
+                                          </a:prstGeom>
+                                        </pic:spPr>
+                                      </pic:pic>
+                                    </a:graphicData>
+                                  </a:graphic>
+                                </wp:inline>
+                              </w:drawing>
+                            </w:r>
+                          </w:p>
+                        </w:tc>
+                      </w:tr>
+                      <w:tr>
+                        <w:trPr>
+                          <w:trHeight w:val="3740"/>
+                          <w:jc w:val="center"/>
+                        </w:trPr>
+                        <w:tc>
+                          <w:tcPr>
+                            <w:tcW w:w="8954" w:type="dxa"/>
+                          </w:tcPr>
+                          <w:p>
+                            <w:pPr>
+                              <w:pStyle w:val="figurecontent"/>
+                            </w:pPr>
+                          </w:p>
+                          <w:p>
+                            <w:pPr>
+                              <w:pStyle w:val="figurecontent"/>
+                            </w:pPr>
+                          </w:p>
+                          <w:p>
+                            <w:pPr>
+                              <w:pStyle w:val="figurecontent"/>
+                            </w:pPr>
+                          </w:p>
+                        </w:tc>
+                      </w:tr>
+                    </w:tbl>
+                    <w:p>
+                      <w:pPr>
+                        <w:rPr>
+                          <w:lang w:val="es-AR" w:eastAsia="es-ES"/>
+                        </w:rPr>
+                      </w:pPr>
+                    </w:p>
+                    <w:p>
+                      <w:pPr>
+                        <w:pStyle w:val="Body"/>
+                      </w:pPr>
+                    </w:p>
+                    <w:p>
+                      <w:pPr>
+                        <w:pStyle w:val="Body"/>
+                      </w:pPr>
+                    </w:p>
+                    <w:p>
+                      <w:pPr>
+                        <w:pStyle w:val="Body"/>
+                      </w:pPr>
+                    </w:p>
+                    <w:p>
+                      <w:pPr>
+                        <w:rPr>
+                          <w:lang w:val="es-AR"/>
+                        </w:rPr>
+                      </w:pPr>
+                    </w:p>
+                    <w:p>
+                      <w:pPr>
+                        <w:rPr>
+                          <w:lang w:val="es-AR"/>
+                        </w:rPr>
+                      </w:pPr>
+                    </w:p>
+                    <w:p>
+                      <w:pPr>
+                        <w:rPr>
+                          <w:lang w:val="es-AR"/>
+                        </w:rPr>
+                      </w:pPr>
+                    </w:p>
+                  </w:txbxContent>
+                </v:textbox>
+                <w10:wrap type="topAndBottom" anchorx="margin" anchory="margin"/>
+              </v:shape>
+            </w:pict>
+          </mc:Fallback>
+        </mc:AlternateContent>
+      </w:r>
+      <w:r>
+        <w:rPr>
+          <w:lang w:val="es-AR" w:eastAsia="es-AR"/>
+        </w:rPr>
+        <w:t xml:space="preserve">Una vez que se ha logrado construir un conjunto de datos tabular con atributos y resultados, será posible construir diversos modelos estadísticos y de aprendizaje automático que permitan vincular los atributos (los cuales definen condiciones de sequía) con los rendimientos asociados. Como todo proceso de </w:t>
+      </w:r>
+      <w:r>
+        <w:rPr>
+          <w:i/>
+          <w:iCs/>
+          <w:lang w:val="es-AR" w:eastAsia="es-AR"/>
+        </w:rPr>
+        <w:t>data mining</w:t>
+      </w:r>
+      <w:r>
+        <w:rPr>
+          <w:lang w:val="es-AR" w:eastAsia="es-AR"/>
+        </w:rPr>
+        <w:t>, deberá ser llevado a cabo de manera iterativa e interactiva hasta lograr los objetivos propuestos.</w:t>
+      </w:r>
+      <w:r>
+        <w:rPr>
+          <w:lang w:val="es-AR" w:eastAsia="es-AR"/>
+        </w:rPr>
+        <w:t xml:space="preserve"> A través de todo el proceso de investigación, se irán documentando las tareas realizadas, que serán parte del trabajo de tesis a presentar.</w:t>
+      </w:r>
+    </w:p>
+    <w:p>
+      <w:pPr>
         <w:pStyle w:val="Heading1-nonum"/>
         <w:numPr>
           <w:ilvl w:val="0"/>
@@ -1347,79 +2343,36 @@
     </w:p>
     <w:p>
       <w:pPr>
-        <w:pStyle w:val="Body"/>
-      </w:pPr>
-      <w:r>
-        <w:t xml:space="preserve">Este documento </w:t>
-      </w:r>
-      <w:r>
-        <w:t>resume</w:t>
-      </w:r>
-      <w:r>
-        <w:t xml:space="preserve"> las actividades realizadas por </w:t>
-      </w:r>
-      <w:r>
-        <w:t xml:space="preserve">el autor en el marco de la </w:t>
-      </w:r>
-      <w:r>
-        <w:t xml:space="preserve"> Cooperación Técnica RG-T3308, “Diseño e Implementación de un Sistema de Información sobre Sequías para el Sur de América del Sur (SISSA)” financiada por el programa de Bienes Públicos Regionales del Banco Interamericano de Desarrollo (BID).</w:t>
-      </w:r>
-      <w:r>
-        <w:t xml:space="preserve"> En la </w:t>
+        <w:pStyle w:val="Caption"/>
+      </w:pPr>
+      <w:bookmarkStart w:id="2" w:name="_Ref31376422"/>
+      <w:r>
+        <w:t xml:space="preserve">Tabla </w:t>
       </w:r>
       <w:r>
         <w:fldChar w:fldCharType="begin"/>
       </w:r>
       <w:r>
-        <w:instrText xml:space="preserve"> REF _Ref31376422 \h </w:instrText>
+        <w:instrText xml:space="preserve"> SEQ Tabla \* ARABIC </w:instrText>
       </w:r>
       <w:r>
         <w:fldChar w:fldCharType="separate"/>
       </w:r>
       <w:r>
-        <w:t>Tabla 1</w:t>
+        <w:t>1</w:t>
       </w:r>
       <w:r>
         <w:fldChar w:fldCharType="end"/>
       </w:r>
-      <w:r>
-        <w:t xml:space="preserve"> se listan los productos, módulos y tareas llevadas a cabo en el marco de cada uno de los cuatro entregables previos.</w:t>
-      </w:r>
-    </w:p>
-    <w:p>
-      <w:pPr>
-        <w:pStyle w:val="Body"/>
-      </w:pPr>
-    </w:p>
-    <w:p>
-      <w:pPr>
-        <w:pStyle w:val="Caption"/>
-      </w:pPr>
-      <w:bookmarkStart w:id="0" w:name="_Ref31376422"/>
-      <w:r>
-        <w:t xml:space="preserve">Tabla </w:t>
-      </w:r>
-      <w:r>
-        <w:fldChar w:fldCharType="begin"/>
-      </w:r>
-      <w:r>
-        <w:instrText xml:space="preserve"> SEQ Tabla \* ARABIC </w:instrText>
-      </w:r>
-      <w:r>
-        <w:fldChar w:fldCharType="separate"/>
-      </w:r>
-      <w:r>
-        <w:t>1</w:t>
-      </w:r>
-      <w:r>
-        <w:fldChar w:fldCharType="end"/>
-      </w:r>
-      <w:bookmarkEnd w:id="0"/>
-      <w:r>
-        <w:t>. Resumen de tareas ejecutadas en el marco de</w:t>
-      </w:r>
-      <w:r>
-        <w:t xml:space="preserve"> la Consultoría n° 2.</w:t>
+      <w:bookmarkEnd w:id="2"/>
+      <w:r>
+        <w:t xml:space="preserve">. </w:t>
+      </w:r>
+      <w:r>
+        <w:t>Cronograma de actividades propuestas como parte del plan de trabajo</w:t>
+      </w:r>
+      <w:r>
+        <w:t>.</w:t>
       </w:r>
     </w:p>
     <w:tbl>
@@ -1431,10 +2384,9 @@
       </w:tblPr>
       <w:tblGrid>
         <w:gridCol w:w="440"/>
-        <w:gridCol w:w="1641"/>
-        <w:gridCol w:w="1884"/>
-        <w:gridCol w:w="1678"/>
-        <w:gridCol w:w="3373"/>
+        <w:gridCol w:w="4375"/>
+        <w:gridCol w:w="2268"/>
+        <w:gridCol w:w="1858"/>
       </w:tblGrid>
       <w:tr>
         <w:trPr>
@@ -1468,7 +2420,7 @@
         </w:tc>
         <w:tc>
           <w:tcPr>
-            <w:tcW w:w="1641" w:type="dxa"/>
+            <w:tcW w:w="4375" w:type="dxa"/>
             <w:shd w:val="clear" w:color="auto" w:fill="E7E6E6" w:themeFill="background2"/>
             <w:vAlign w:val="center"/>
           </w:tcPr>
@@ -1487,13 +2439,13 @@
                 <w:iCs/>
                 <w:lang w:val="es-AR" w:eastAsia="es-AR"/>
               </w:rPr>
-              <w:t>Entregable</w:t>
+              <w:t>Actividad</w:t>
             </w:r>
           </w:p>
         </w:tc>
         <w:tc>
           <w:tcPr>
-            <w:tcW w:w="1884" w:type="dxa"/>
+            <w:tcW w:w="2268" w:type="dxa"/>
             <w:shd w:val="clear" w:color="auto" w:fill="E7E6E6" w:themeFill="background2"/>
             <w:vAlign w:val="center"/>
           </w:tcPr>
@@ -1512,13 +2464,13 @@
                 <w:iCs/>
                 <w:lang w:val="es-AR" w:eastAsia="es-AR"/>
               </w:rPr>
-              <w:t>Producto</w:t>
+              <w:t>Fecha de inicio estimada</w:t>
             </w:r>
           </w:p>
         </w:tc>
         <w:tc>
           <w:tcPr>
-            <w:tcW w:w="1678" w:type="dxa"/>
+            <w:tcW w:w="1858" w:type="dxa"/>
             <w:shd w:val="clear" w:color="auto" w:fill="E7E6E6" w:themeFill="background2"/>
             <w:vAlign w:val="center"/>
           </w:tcPr>
@@ -1528,7 +2480,7 @@
               <w:rPr>
                 <w:i/>
                 <w:iCs/>
-                <w:lang w:val="es-AR" w:eastAsia="es-AR"/>
+                <w:lang w:eastAsia="es-AR"/>
               </w:rPr>
             </w:pPr>
             <w:r>
@@ -1537,32 +2489,7 @@
                 <w:iCs/>
                 <w:lang w:val="es-AR" w:eastAsia="es-AR"/>
               </w:rPr>
-              <w:t>Módulo</w:t>
-            </w:r>
-          </w:p>
-        </w:tc>
-        <w:tc>
-          <w:tcPr>
-            <w:tcW w:w="3373" w:type="dxa"/>
-            <w:shd w:val="clear" w:color="auto" w:fill="E7E6E6" w:themeFill="background2"/>
-            <w:vAlign w:val="center"/>
-          </w:tcPr>
-          <w:p>
-            <w:pPr>
-              <w:jc w:val="center"/>
-              <w:rPr>
-                <w:i/>
-                <w:iCs/>
-                <w:lang w:val="es-AR" w:eastAsia="es-AR"/>
-              </w:rPr>
-            </w:pPr>
-            <w:r>
-              <w:rPr>
-                <w:i/>
-                <w:iCs/>
-                <w:lang w:val="es-AR" w:eastAsia="es-AR"/>
-              </w:rPr>
-              <w:t>Tareas</w:t>
+              <w:t>Fecha de fin estimada</w:t>
             </w:r>
           </w:p>
         </w:tc>
@@ -1594,7 +2521,7 @@
         </w:tc>
         <w:tc>
           <w:tcPr>
-            <w:tcW w:w="1641" w:type="dxa"/>
+            <w:tcW w:w="4375" w:type="dxa"/>
             <w:vAlign w:val="center"/>
           </w:tcPr>
           <w:p>
@@ -1604,17 +2531,11 @@
                 <w:lang w:val="es-AR" w:eastAsia="es-AR"/>
               </w:rPr>
             </w:pPr>
-            <w:r>
-              <w:rPr>
-                <w:lang w:val="es-AR" w:eastAsia="es-AR"/>
-              </w:rPr>
-              <w:t>Entregable I</w:t>
-            </w:r>
           </w:p>
         </w:tc>
         <w:tc>
           <w:tcPr>
-            <w:tcW w:w="1884" w:type="dxa"/>
+            <w:tcW w:w="2268" w:type="dxa"/>
             <w:vAlign w:val="center"/>
           </w:tcPr>
           <w:p>
@@ -1624,37 +2545,11 @@
                 <w:lang w:val="es-AR" w:eastAsia="es-AR"/>
               </w:rPr>
             </w:pPr>
-            <w:r>
-              <w:rPr>
-                <w:lang w:val="es-AR" w:eastAsia="es-AR"/>
-              </w:rPr>
-              <w:t>Plan de trabajo</w:t>
-            </w:r>
           </w:p>
         </w:tc>
         <w:tc>
           <w:tcPr>
-            <w:tcW w:w="1678" w:type="dxa"/>
-            <w:vAlign w:val="center"/>
-          </w:tcPr>
-          <w:p>
-            <w:pPr>
-              <w:jc w:val="center"/>
-              <w:rPr>
-                <w:lang w:val="es-AR" w:eastAsia="es-AR"/>
-              </w:rPr>
-            </w:pPr>
-            <w:r>
-              <w:rPr>
-                <w:lang w:val="es-AR" w:eastAsia="es-AR"/>
-              </w:rPr>
-              <w:t>-</w:t>
-            </w:r>
-          </w:p>
-        </w:tc>
-        <w:tc>
-          <w:tcPr>
-            <w:tcW w:w="3373" w:type="dxa"/>
+            <w:tcW w:w="1858" w:type="dxa"/>
           </w:tcPr>
           <w:p>
             <w:pPr>
@@ -1663,12 +2558,6 @@
                 <w:lang w:val="es-AR" w:eastAsia="es-AR"/>
               </w:rPr>
             </w:pPr>
-            <w:r>
-              <w:rPr>
-                <w:lang w:val="es-AR" w:eastAsia="es-AR"/>
-              </w:rPr>
-              <w:t>Desarrollo de plan de trabajo con la descripción de las tareas a realizar en el marco de la Consultoría n° 2 y la definición de un cronograma de entrega.</w:t>
-            </w:r>
           </w:p>
         </w:tc>
       </w:tr>
@@ -1699,7 +2588,7 @@
         </w:tc>
         <w:tc>
           <w:tcPr>
-            <w:tcW w:w="1641" w:type="dxa"/>
+            <w:tcW w:w="4375" w:type="dxa"/>
             <w:vAlign w:val="center"/>
           </w:tcPr>
           <w:p>
@@ -1709,23 +2598,11 @@
                 <w:lang w:val="es-AR" w:eastAsia="es-AR"/>
               </w:rPr>
             </w:pPr>
-            <w:r>
-              <w:rPr>
-                <w:lang w:val="es-AR" w:eastAsia="es-AR"/>
-              </w:rPr>
-              <w:t>Entregable I</w:t>
-            </w:r>
-            <w:r>
-              <w:rPr>
-                <w:lang w:val="es-AR" w:eastAsia="es-AR"/>
-              </w:rPr>
-              <w:t>I</w:t>
-            </w:r>
           </w:p>
         </w:tc>
         <w:tc>
           <w:tcPr>
-            <w:tcW w:w="1884" w:type="dxa"/>
+            <w:tcW w:w="2268" w:type="dxa"/>
             <w:vAlign w:val="center"/>
           </w:tcPr>
           <w:p>
@@ -1735,37 +2612,11 @@
                 <w:lang w:val="es-AR" w:eastAsia="es-AR"/>
               </w:rPr>
             </w:pPr>
-            <w:r>
-              <w:rPr>
-                <w:lang w:val="es-AR" w:eastAsia="es-AR"/>
-              </w:rPr>
-              <w:t>API</w:t>
-            </w:r>
           </w:p>
         </w:tc>
         <w:tc>
           <w:tcPr>
-            <w:tcW w:w="1678" w:type="dxa"/>
-            <w:vAlign w:val="center"/>
-          </w:tcPr>
-          <w:p>
-            <w:pPr>
-              <w:jc w:val="center"/>
-              <w:rPr>
-                <w:lang w:val="es-AR" w:eastAsia="es-AR"/>
-              </w:rPr>
-            </w:pPr>
-            <w:r>
-              <w:rPr>
-                <w:lang w:val="es-AR" w:eastAsia="es-AR"/>
-              </w:rPr>
-              <w:t>Relevamiento y análisis</w:t>
-            </w:r>
-          </w:p>
-        </w:tc>
-        <w:tc>
-          <w:tcPr>
-            <w:tcW w:w="3373" w:type="dxa"/>
+            <w:tcW w:w="1858" w:type="dxa"/>
           </w:tcPr>
           <w:p>
             <w:pPr>
@@ -1774,12 +2625,6 @@
                 <w:lang w:val="es-AR" w:eastAsia="es-AR"/>
               </w:rPr>
             </w:pPr>
-            <w:r>
-              <w:rPr>
-                <w:lang w:val="es-AR" w:eastAsia="es-AR"/>
-              </w:rPr>
-              <w:t>Análisis de requerimientos mínimos y de servicios que se harán disponibles a través de la API.</w:t>
-            </w:r>
           </w:p>
         </w:tc>
       </w:tr>
@@ -1804,13 +2649,14 @@
               <w:rPr>
                 <w:lang w:val="es-AR" w:eastAsia="es-AR"/>
               </w:rPr>
+              <w:lastRenderedPageBreak/>
               <w:t>3</w:t>
             </w:r>
           </w:p>
         </w:tc>
         <w:tc>
           <w:tcPr>
-            <w:tcW w:w="1641" w:type="dxa"/>
+            <w:tcW w:w="4375" w:type="dxa"/>
             <w:vAlign w:val="center"/>
           </w:tcPr>
           <w:p>
@@ -1820,17 +2666,11 @@
                 <w:lang w:val="es-AR" w:eastAsia="es-AR"/>
               </w:rPr>
             </w:pPr>
-            <w:r>
-              <w:rPr>
-                <w:lang w:val="es-AR" w:eastAsia="es-AR"/>
-              </w:rPr>
-              <w:t>Entregable II</w:t>
-            </w:r>
           </w:p>
         </w:tc>
         <w:tc>
           <w:tcPr>
-            <w:tcW w:w="1884" w:type="dxa"/>
+            <w:tcW w:w="2268" w:type="dxa"/>
             <w:vAlign w:val="center"/>
           </w:tcPr>
           <w:p>
@@ -1840,37 +2680,11 @@
                 <w:lang w:val="es-AR" w:eastAsia="es-AR"/>
               </w:rPr>
             </w:pPr>
-            <w:r>
-              <w:rPr>
-                <w:lang w:val="es-AR" w:eastAsia="es-AR"/>
-              </w:rPr>
-              <w:t>API</w:t>
-            </w:r>
           </w:p>
         </w:tc>
         <w:tc>
           <w:tcPr>
-            <w:tcW w:w="1678" w:type="dxa"/>
-            <w:vAlign w:val="center"/>
-          </w:tcPr>
-          <w:p>
-            <w:pPr>
-              <w:jc w:val="center"/>
-              <w:rPr>
-                <w:lang w:val="es-AR" w:eastAsia="es-AR"/>
-              </w:rPr>
-            </w:pPr>
-            <w:r>
-              <w:rPr>
-                <w:lang w:val="es-AR" w:eastAsia="es-AR"/>
-              </w:rPr>
-              <w:t>Diseño conceptual</w:t>
-            </w:r>
-          </w:p>
-        </w:tc>
-        <w:tc>
-          <w:tcPr>
-            <w:tcW w:w="3373" w:type="dxa"/>
+            <w:tcW w:w="1858" w:type="dxa"/>
           </w:tcPr>
           <w:p>
             <w:pPr>
@@ -1879,18 +2693,6 @@
                 <w:lang w:val="es-AR" w:eastAsia="es-AR"/>
               </w:rPr>
             </w:pPr>
-            <w:r>
-              <w:rPr>
-                <w:lang w:val="es-AR" w:eastAsia="es-AR"/>
-              </w:rPr>
-              <w:t>Elección de modelo de API y metodología de autenticación y control de permisos</w:t>
-            </w:r>
-            <w:r>
-              <w:rPr>
-                <w:lang w:val="es-AR" w:eastAsia="es-AR"/>
-              </w:rPr>
-              <w:t>.</w:t>
-            </w:r>
           </w:p>
         </w:tc>
       </w:tr>
@@ -1921,7 +2723,7 @@
         </w:tc>
         <w:tc>
           <w:tcPr>
-            <w:tcW w:w="1641" w:type="dxa"/>
+            <w:tcW w:w="4375" w:type="dxa"/>
             <w:vAlign w:val="center"/>
           </w:tcPr>
           <w:p>
@@ -1931,17 +2733,11 @@
                 <w:lang w:val="es-AR" w:eastAsia="es-AR"/>
               </w:rPr>
             </w:pPr>
-            <w:r>
-              <w:rPr>
-                <w:lang w:val="es-AR" w:eastAsia="es-AR"/>
-              </w:rPr>
-              <w:t>Entregable II</w:t>
-            </w:r>
           </w:p>
         </w:tc>
         <w:tc>
           <w:tcPr>
-            <w:tcW w:w="1884" w:type="dxa"/>
+            <w:tcW w:w="2268" w:type="dxa"/>
             <w:vAlign w:val="center"/>
           </w:tcPr>
           <w:p>
@@ -1951,37 +2747,11 @@
                 <w:lang w:val="es-AR" w:eastAsia="es-AR"/>
               </w:rPr>
             </w:pPr>
-            <w:r>
-              <w:rPr>
-                <w:lang w:val="es-AR" w:eastAsia="es-AR"/>
-              </w:rPr>
-              <w:t>API</w:t>
-            </w:r>
           </w:p>
         </w:tc>
         <w:tc>
           <w:tcPr>
-            <w:tcW w:w="1678" w:type="dxa"/>
-            <w:vAlign w:val="center"/>
-          </w:tcPr>
-          <w:p>
-            <w:pPr>
-              <w:jc w:val="center"/>
-              <w:rPr>
-                <w:lang w:val="es-AR" w:eastAsia="es-AR"/>
-              </w:rPr>
-            </w:pPr>
-            <w:r>
-              <w:rPr>
-                <w:lang w:val="es-AR" w:eastAsia="es-AR"/>
-              </w:rPr>
-              <w:t>Implementación</w:t>
-            </w:r>
-          </w:p>
-        </w:tc>
-        <w:tc>
-          <w:tcPr>
-            <w:tcW w:w="3373" w:type="dxa"/>
+            <w:tcW w:w="1858" w:type="dxa"/>
           </w:tcPr>
           <w:p>
             <w:pPr>
@@ -1990,12 +2760,6 @@
                 <w:lang w:val="es-AR" w:eastAsia="es-AR"/>
               </w:rPr>
             </w:pPr>
-            <w:r>
-              <w:rPr>
-                <w:lang w:val="es-AR" w:eastAsia="es-AR"/>
-              </w:rPr>
-              <w:t>Elección del lenguaje y paquetes para el desarrollo de la API y descripción de servicios implementados.</w:t>
-            </w:r>
           </w:p>
         </w:tc>
       </w:tr>
@@ -2026,7 +2790,7 @@
         </w:tc>
         <w:tc>
           <w:tcPr>
-            <w:tcW w:w="1641" w:type="dxa"/>
+            <w:tcW w:w="4375" w:type="dxa"/>
             <w:vAlign w:val="center"/>
           </w:tcPr>
           <w:p>
@@ -2036,17 +2800,11 @@
                 <w:lang w:val="es-AR" w:eastAsia="es-AR"/>
               </w:rPr>
             </w:pPr>
-            <w:r>
-              <w:rPr>
-                <w:lang w:val="es-AR" w:eastAsia="es-AR"/>
-              </w:rPr>
-              <w:t>Entregable II</w:t>
-            </w:r>
           </w:p>
         </w:tc>
         <w:tc>
           <w:tcPr>
-            <w:tcW w:w="1884" w:type="dxa"/>
+            <w:tcW w:w="2268" w:type="dxa"/>
             <w:vAlign w:val="center"/>
           </w:tcPr>
           <w:p>
@@ -2056,37 +2814,11 @@
                 <w:lang w:val="es-AR" w:eastAsia="es-AR"/>
               </w:rPr>
             </w:pPr>
-            <w:r>
-              <w:rPr>
-                <w:lang w:val="es-AR" w:eastAsia="es-AR"/>
-              </w:rPr>
-              <w:t>API</w:t>
-            </w:r>
           </w:p>
         </w:tc>
         <w:tc>
           <w:tcPr>
-            <w:tcW w:w="1678" w:type="dxa"/>
-            <w:vAlign w:val="center"/>
-          </w:tcPr>
-          <w:p>
-            <w:pPr>
-              <w:jc w:val="center"/>
-              <w:rPr>
-                <w:lang w:val="es-AR" w:eastAsia="es-AR"/>
-              </w:rPr>
-            </w:pPr>
-            <w:r>
-              <w:rPr>
-                <w:lang w:val="es-AR" w:eastAsia="es-AR"/>
-              </w:rPr>
-              <w:t>Documentación</w:t>
-            </w:r>
-          </w:p>
-        </w:tc>
-        <w:tc>
-          <w:tcPr>
-            <w:tcW w:w="3373" w:type="dxa"/>
+            <w:tcW w:w="1858" w:type="dxa"/>
           </w:tcPr>
           <w:p>
             <w:pPr>
@@ -2095,12 +2827,6 @@
                 <w:lang w:val="es-AR" w:eastAsia="es-AR"/>
               </w:rPr>
             </w:pPr>
-            <w:r>
-              <w:rPr>
-                <w:lang w:val="es-AR" w:eastAsia="es-AR"/>
-              </w:rPr>
-              <w:t>Elaboración de manual de referencia con ejemplos en R y Python.</w:t>
-            </w:r>
           </w:p>
         </w:tc>
       </w:tr>
@@ -2131,7 +2857,7 @@
         </w:tc>
         <w:tc>
           <w:tcPr>
-            <w:tcW w:w="1641" w:type="dxa"/>
+            <w:tcW w:w="4375" w:type="dxa"/>
             <w:vAlign w:val="center"/>
           </w:tcPr>
           <w:p>
@@ -2141,17 +2867,11 @@
                 <w:lang w:val="es-AR" w:eastAsia="es-AR"/>
               </w:rPr>
             </w:pPr>
-            <w:r>
-              <w:rPr>
-                <w:lang w:val="es-AR" w:eastAsia="es-AR"/>
-              </w:rPr>
-              <w:t>Entregable II</w:t>
-            </w:r>
           </w:p>
         </w:tc>
         <w:tc>
           <w:tcPr>
-            <w:tcW w:w="1884" w:type="dxa"/>
+            <w:tcW w:w="2268" w:type="dxa"/>
             <w:vAlign w:val="center"/>
           </w:tcPr>
           <w:p>
@@ -2161,37 +2881,11 @@
                 <w:lang w:val="es-AR" w:eastAsia="es-AR"/>
               </w:rPr>
             </w:pPr>
-            <w:r>
-              <w:rPr>
-                <w:lang w:val="es-AR" w:eastAsia="es-AR"/>
-              </w:rPr>
-              <w:t>API</w:t>
-            </w:r>
           </w:p>
         </w:tc>
         <w:tc>
           <w:tcPr>
-            <w:tcW w:w="1678" w:type="dxa"/>
-            <w:vAlign w:val="center"/>
-          </w:tcPr>
-          <w:p>
-            <w:pPr>
-              <w:jc w:val="center"/>
-              <w:rPr>
-                <w:lang w:val="es-AR" w:eastAsia="es-AR"/>
-              </w:rPr>
-            </w:pPr>
-            <w:r>
-              <w:rPr>
-                <w:lang w:val="es-AR" w:eastAsia="es-AR"/>
-              </w:rPr>
-              <w:t>Difusión</w:t>
-            </w:r>
-          </w:p>
-        </w:tc>
-        <w:tc>
-          <w:tcPr>
-            <w:tcW w:w="3373" w:type="dxa"/>
+            <w:tcW w:w="1858" w:type="dxa"/>
           </w:tcPr>
           <w:p>
             <w:pPr>
@@ -2200,12 +2894,6 @@
                 <w:lang w:val="es-AR" w:eastAsia="es-AR"/>
               </w:rPr>
             </w:pPr>
-            <w:r>
-              <w:rPr>
-                <w:lang w:val="es-AR" w:eastAsia="es-AR"/>
-              </w:rPr>
-              <w:t>Elaboración de material didáctico y realización de webinario llevado a cabo el día 30 de octubre de 2020.</w:t>
-            </w:r>
           </w:p>
         </w:tc>
       </w:tr>
@@ -2230,14 +2918,13 @@
               <w:rPr>
                 <w:lang w:val="es-AR" w:eastAsia="es-AR"/>
               </w:rPr>
-              <w:lastRenderedPageBreak/>
               <w:t>7</w:t>
             </w:r>
           </w:p>
         </w:tc>
         <w:tc>
           <w:tcPr>
-            <w:tcW w:w="1641" w:type="dxa"/>
+            <w:tcW w:w="4375" w:type="dxa"/>
             <w:vAlign w:val="center"/>
           </w:tcPr>
           <w:p>
@@ -2247,17 +2934,11 @@
                 <w:lang w:val="es-AR" w:eastAsia="es-AR"/>
               </w:rPr>
             </w:pPr>
-            <w:r>
-              <w:rPr>
-                <w:lang w:val="es-AR" w:eastAsia="es-AR"/>
-              </w:rPr>
-              <w:t>Entregable III</w:t>
-            </w:r>
           </w:p>
         </w:tc>
         <w:tc>
           <w:tcPr>
-            <w:tcW w:w="1884" w:type="dxa"/>
+            <w:tcW w:w="2268" w:type="dxa"/>
             <w:vAlign w:val="center"/>
           </w:tcPr>
           <w:p>
@@ -2267,37 +2948,11 @@
                 <w:lang w:val="es-AR" w:eastAsia="es-AR"/>
               </w:rPr>
             </w:pPr>
-            <w:r>
-              <w:rPr>
-                <w:lang w:val="es-AR" w:eastAsia="es-AR"/>
-              </w:rPr>
-              <w:t>CHIRPS-GEFS</w:t>
-            </w:r>
           </w:p>
         </w:tc>
         <w:tc>
           <w:tcPr>
-            <w:tcW w:w="1678" w:type="dxa"/>
-            <w:vAlign w:val="center"/>
-          </w:tcPr>
-          <w:p>
-            <w:pPr>
-              <w:jc w:val="center"/>
-              <w:rPr>
-                <w:lang w:val="es-AR" w:eastAsia="es-AR"/>
-              </w:rPr>
-            </w:pPr>
-            <w:r>
-              <w:rPr>
-                <w:lang w:val="es-AR" w:eastAsia="es-AR"/>
-              </w:rPr>
-              <w:t>Procesamiento</w:t>
-            </w:r>
-          </w:p>
-        </w:tc>
-        <w:tc>
-          <w:tcPr>
-            <w:tcW w:w="3373" w:type="dxa"/>
+            <w:tcW w:w="1858" w:type="dxa"/>
           </w:tcPr>
           <w:p>
             <w:pPr>
@@ -2306,12 +2961,6 @@
                 <w:lang w:val="es-AR" w:eastAsia="es-AR"/>
               </w:rPr>
             </w:pPr>
-            <w:r>
-              <w:rPr>
-                <w:lang w:val="es-AR" w:eastAsia="es-AR"/>
-              </w:rPr>
-              <w:t>Descarga y actualización de datos de CHIRPS-GEFS.</w:t>
-            </w:r>
           </w:p>
         </w:tc>
       </w:tr>
@@ -2342,7 +2991,7 @@
         </w:tc>
         <w:tc>
           <w:tcPr>
-            <w:tcW w:w="1641" w:type="dxa"/>
+            <w:tcW w:w="4375" w:type="dxa"/>
             <w:vAlign w:val="center"/>
           </w:tcPr>
           <w:p>
@@ -2352,17 +3001,11 @@
                 <w:lang w:val="es-AR" w:eastAsia="es-AR"/>
               </w:rPr>
             </w:pPr>
-            <w:r>
-              <w:rPr>
-                <w:lang w:val="es-AR" w:eastAsia="es-AR"/>
-              </w:rPr>
-              <w:t>Entregable III</w:t>
-            </w:r>
           </w:p>
         </w:tc>
         <w:tc>
           <w:tcPr>
-            <w:tcW w:w="1884" w:type="dxa"/>
+            <w:tcW w:w="2268" w:type="dxa"/>
             <w:vAlign w:val="center"/>
           </w:tcPr>
           <w:p>
@@ -2372,37 +3015,11 @@
                 <w:lang w:val="es-AR" w:eastAsia="es-AR"/>
               </w:rPr>
             </w:pPr>
-            <w:r>
-              <w:rPr>
-                <w:lang w:val="es-AR" w:eastAsia="es-AR"/>
-              </w:rPr>
-              <w:t>CHIRPS-GEFS</w:t>
-            </w:r>
           </w:p>
         </w:tc>
         <w:tc>
           <w:tcPr>
-            <w:tcW w:w="1678" w:type="dxa"/>
-            <w:vAlign w:val="center"/>
-          </w:tcPr>
-          <w:p>
-            <w:pPr>
-              <w:jc w:val="center"/>
-              <w:rPr>
-                <w:lang w:val="es-AR" w:eastAsia="es-AR"/>
-              </w:rPr>
-            </w:pPr>
-            <w:r>
-              <w:rPr>
-                <w:lang w:val="es-AR" w:eastAsia="es-AR"/>
-              </w:rPr>
-              <w:t>Procesamiento</w:t>
-            </w:r>
-          </w:p>
-        </w:tc>
-        <w:tc>
-          <w:tcPr>
-            <w:tcW w:w="3373" w:type="dxa"/>
+            <w:tcW w:w="1858" w:type="dxa"/>
           </w:tcPr>
           <w:p>
             <w:pPr>
@@ -2411,12 +3028,6 @@
                 <w:lang w:val="es-AR" w:eastAsia="es-AR"/>
               </w:rPr>
             </w:pPr>
-            <w:r>
-              <w:rPr>
-                <w:lang w:val="es-AR" w:eastAsia="es-AR"/>
-              </w:rPr>
-              <w:t>Selección de datos y construcción de series de precipitaciones observadas/pronosticadas.</w:t>
-            </w:r>
           </w:p>
         </w:tc>
       </w:tr>
@@ -2447,7 +3058,7 @@
         </w:tc>
         <w:tc>
           <w:tcPr>
-            <w:tcW w:w="1641" w:type="dxa"/>
+            <w:tcW w:w="4375" w:type="dxa"/>
             <w:vAlign w:val="center"/>
           </w:tcPr>
           <w:p>
@@ -2457,17 +3068,11 @@
                 <w:lang w:val="es-AR" w:eastAsia="es-AR"/>
               </w:rPr>
             </w:pPr>
-            <w:r>
-              <w:rPr>
-                <w:lang w:val="es-AR" w:eastAsia="es-AR"/>
-              </w:rPr>
-              <w:t>Entregable III</w:t>
-            </w:r>
           </w:p>
         </w:tc>
         <w:tc>
           <w:tcPr>
-            <w:tcW w:w="1884" w:type="dxa"/>
+            <w:tcW w:w="2268" w:type="dxa"/>
             <w:vAlign w:val="center"/>
           </w:tcPr>
           <w:p>
@@ -2477,37 +3082,11 @@
                 <w:lang w:val="es-AR" w:eastAsia="es-AR"/>
               </w:rPr>
             </w:pPr>
-            <w:r>
-              <w:rPr>
-                <w:lang w:val="es-AR" w:eastAsia="es-AR"/>
-              </w:rPr>
-              <w:t>CHIRPS-GEFS</w:t>
-            </w:r>
           </w:p>
         </w:tc>
         <w:tc>
           <w:tcPr>
-            <w:tcW w:w="1678" w:type="dxa"/>
-            <w:vAlign w:val="center"/>
-          </w:tcPr>
-          <w:p>
-            <w:pPr>
-              <w:jc w:val="center"/>
-              <w:rPr>
-                <w:lang w:val="es-AR" w:eastAsia="es-AR"/>
-              </w:rPr>
-            </w:pPr>
-            <w:r>
-              <w:rPr>
-                <w:lang w:val="es-AR" w:eastAsia="es-AR"/>
-              </w:rPr>
-              <w:t>Procesamiento</w:t>
-            </w:r>
-          </w:p>
-        </w:tc>
-        <w:tc>
-          <w:tcPr>
-            <w:tcW w:w="3373" w:type="dxa"/>
+            <w:tcW w:w="1858" w:type="dxa"/>
           </w:tcPr>
           <w:p>
             <w:pPr>
@@ -2516,18 +3095,6 @@
                 <w:lang w:val="es-AR" w:eastAsia="es-AR"/>
               </w:rPr>
             </w:pPr>
-            <w:r>
-              <w:rPr>
-                <w:lang w:val="es-AR" w:eastAsia="es-AR"/>
-              </w:rPr>
-              <w:t>Cálculo de SPI en base a series de precipitaciones observadas/pronosticadas</w:t>
-            </w:r>
-            <w:r>
-              <w:rPr>
-                <w:lang w:val="es-AR" w:eastAsia="es-AR"/>
-              </w:rPr>
-              <w:t>.</w:t>
-            </w:r>
           </w:p>
         </w:tc>
       </w:tr>
@@ -2558,7 +3125,7 @@
         </w:tc>
         <w:tc>
           <w:tcPr>
-            <w:tcW w:w="1641" w:type="dxa"/>
+            <w:tcW w:w="4375" w:type="dxa"/>
             <w:vAlign w:val="center"/>
           </w:tcPr>
           <w:p>
@@ -2568,17 +3135,11 @@
                 <w:lang w:val="es-AR" w:eastAsia="es-AR"/>
               </w:rPr>
             </w:pPr>
-            <w:r>
-              <w:rPr>
-                <w:lang w:val="es-AR" w:eastAsia="es-AR"/>
-              </w:rPr>
-              <w:t>Entregable III</w:t>
-            </w:r>
           </w:p>
         </w:tc>
         <w:tc>
           <w:tcPr>
-            <w:tcW w:w="1884" w:type="dxa"/>
+            <w:tcW w:w="2268" w:type="dxa"/>
             <w:vAlign w:val="center"/>
           </w:tcPr>
           <w:p>
@@ -2588,37 +3149,11 @@
                 <w:lang w:val="es-AR" w:eastAsia="es-AR"/>
               </w:rPr>
             </w:pPr>
-            <w:r>
-              <w:rPr>
-                <w:lang w:val="es-AR" w:eastAsia="es-AR"/>
-              </w:rPr>
-              <w:t>CHIRPS-GEFS</w:t>
-            </w:r>
           </w:p>
         </w:tc>
         <w:tc>
           <w:tcPr>
-            <w:tcW w:w="1678" w:type="dxa"/>
-            <w:vAlign w:val="center"/>
-          </w:tcPr>
-          <w:p>
-            <w:pPr>
-              <w:jc w:val="center"/>
-              <w:rPr>
-                <w:lang w:val="es-AR" w:eastAsia="es-AR"/>
-              </w:rPr>
-            </w:pPr>
-            <w:r>
-              <w:rPr>
-                <w:lang w:val="es-AR" w:eastAsia="es-AR"/>
-              </w:rPr>
-              <w:t>Visualización</w:t>
-            </w:r>
-          </w:p>
-        </w:tc>
-        <w:tc>
-          <w:tcPr>
-            <w:tcW w:w="3373" w:type="dxa"/>
+            <w:tcW w:w="1858" w:type="dxa"/>
           </w:tcPr>
           <w:p>
             <w:pPr>
@@ -2627,872 +3162,6 @@
                 <w:lang w:val="es-AR" w:eastAsia="es-AR"/>
               </w:rPr>
             </w:pPr>
-            <w:r>
-              <w:rPr>
-                <w:lang w:val="es-AR" w:eastAsia="es-AR"/>
-              </w:rPr>
-              <w:t>Descripción de aplicación de visualización interactiva.</w:t>
-            </w:r>
-          </w:p>
-        </w:tc>
-      </w:tr>
-      <w:tr>
-        <w:trPr>
-          <w:trHeight w:val="432"/>
-          <w:jc w:val="center"/>
-        </w:trPr>
-        <w:tc>
-          <w:tcPr>
-            <w:tcW w:w="440" w:type="dxa"/>
-            <w:vAlign w:val="center"/>
-          </w:tcPr>
-          <w:p>
-            <w:pPr>
-              <w:jc w:val="center"/>
-              <w:rPr>
-                <w:lang w:val="es-AR" w:eastAsia="es-AR"/>
-              </w:rPr>
-            </w:pPr>
-            <w:r>
-              <w:rPr>
-                <w:lang w:val="es-AR" w:eastAsia="es-AR"/>
-              </w:rPr>
-              <w:t>11</w:t>
-            </w:r>
-          </w:p>
-        </w:tc>
-        <w:tc>
-          <w:tcPr>
-            <w:tcW w:w="1641" w:type="dxa"/>
-            <w:vAlign w:val="center"/>
-          </w:tcPr>
-          <w:p>
-            <w:pPr>
-              <w:jc w:val="center"/>
-              <w:rPr>
-                <w:lang w:val="es-AR" w:eastAsia="es-AR"/>
-              </w:rPr>
-            </w:pPr>
-            <w:r>
-              <w:rPr>
-                <w:lang w:val="es-AR" w:eastAsia="es-AR"/>
-              </w:rPr>
-              <w:t>Entregable III</w:t>
-            </w:r>
-          </w:p>
-        </w:tc>
-        <w:tc>
-          <w:tcPr>
-            <w:tcW w:w="1884" w:type="dxa"/>
-            <w:vAlign w:val="center"/>
-          </w:tcPr>
-          <w:p>
-            <w:pPr>
-              <w:jc w:val="center"/>
-              <w:rPr>
-                <w:lang w:val="es-AR" w:eastAsia="es-AR"/>
-              </w:rPr>
-            </w:pPr>
-            <w:r>
-              <w:rPr>
-                <w:lang w:val="es-AR" w:eastAsia="es-AR"/>
-              </w:rPr>
-              <w:t>Estado actual de la sequía</w:t>
-            </w:r>
-          </w:p>
-        </w:tc>
-        <w:tc>
-          <w:tcPr>
-            <w:tcW w:w="1678" w:type="dxa"/>
-            <w:vAlign w:val="center"/>
-          </w:tcPr>
-          <w:p>
-            <w:pPr>
-              <w:jc w:val="center"/>
-              <w:rPr>
-                <w:lang w:val="es-AR" w:eastAsia="es-AR"/>
-              </w:rPr>
-            </w:pPr>
-            <w:r>
-              <w:rPr>
-                <w:lang w:val="es-AR" w:eastAsia="es-AR"/>
-              </w:rPr>
-              <w:t>Visualización</w:t>
-            </w:r>
-          </w:p>
-        </w:tc>
-        <w:tc>
-          <w:tcPr>
-            <w:tcW w:w="3373" w:type="dxa"/>
-          </w:tcPr>
-          <w:p>
-            <w:pPr>
-              <w:jc w:val="left"/>
-              <w:rPr>
-                <w:lang w:val="es-AR" w:eastAsia="es-AR"/>
-              </w:rPr>
-            </w:pPr>
-            <w:r>
-              <w:rPr>
-                <w:lang w:val="es-AR" w:eastAsia="es-AR"/>
-              </w:rPr>
-              <w:t>Descripción de aplicación de visualización interactiva.</w:t>
-            </w:r>
-          </w:p>
-        </w:tc>
-      </w:tr>
-      <w:tr>
-        <w:trPr>
-          <w:trHeight w:val="432"/>
-          <w:jc w:val="center"/>
-        </w:trPr>
-        <w:tc>
-          <w:tcPr>
-            <w:tcW w:w="440" w:type="dxa"/>
-            <w:vAlign w:val="center"/>
-          </w:tcPr>
-          <w:p>
-            <w:pPr>
-              <w:jc w:val="center"/>
-              <w:rPr>
-                <w:lang w:val="es-AR" w:eastAsia="es-AR"/>
-              </w:rPr>
-            </w:pPr>
-            <w:r>
-              <w:rPr>
-                <w:lang w:val="es-AR" w:eastAsia="es-AR"/>
-              </w:rPr>
-              <w:t>12</w:t>
-            </w:r>
-          </w:p>
-        </w:tc>
-        <w:tc>
-          <w:tcPr>
-            <w:tcW w:w="1641" w:type="dxa"/>
-            <w:vAlign w:val="center"/>
-          </w:tcPr>
-          <w:p>
-            <w:pPr>
-              <w:jc w:val="center"/>
-              <w:rPr>
-                <w:lang w:val="es-AR" w:eastAsia="es-AR"/>
-              </w:rPr>
-            </w:pPr>
-            <w:r>
-              <w:rPr>
-                <w:lang w:val="es-AR" w:eastAsia="es-AR"/>
-              </w:rPr>
-              <w:t>Entregable IV</w:t>
-            </w:r>
-          </w:p>
-        </w:tc>
-        <w:tc>
-          <w:tcPr>
-            <w:tcW w:w="1884" w:type="dxa"/>
-            <w:vAlign w:val="center"/>
-          </w:tcPr>
-          <w:p>
-            <w:pPr>
-              <w:jc w:val="center"/>
-              <w:rPr>
-                <w:lang w:val="es-AR" w:eastAsia="es-AR"/>
-              </w:rPr>
-            </w:pPr>
-            <w:r>
-              <w:rPr>
-                <w:lang w:val="es-AR" w:eastAsia="es-AR"/>
-              </w:rPr>
-              <w:t>API</w:t>
-            </w:r>
-          </w:p>
-        </w:tc>
-        <w:tc>
-          <w:tcPr>
-            <w:tcW w:w="1678" w:type="dxa"/>
-            <w:vAlign w:val="center"/>
-          </w:tcPr>
-          <w:p>
-            <w:pPr>
-              <w:jc w:val="center"/>
-              <w:rPr>
-                <w:lang w:val="es-AR" w:eastAsia="es-AR"/>
-              </w:rPr>
-            </w:pPr>
-            <w:r>
-              <w:rPr>
-                <w:lang w:val="es-AR" w:eastAsia="es-AR"/>
-              </w:rPr>
-              <w:t>Series temporales</w:t>
-            </w:r>
-          </w:p>
-        </w:tc>
-        <w:tc>
-          <w:tcPr>
-            <w:tcW w:w="3373" w:type="dxa"/>
-          </w:tcPr>
-          <w:p>
-            <w:pPr>
-              <w:jc w:val="left"/>
-              <w:rPr>
-                <w:lang w:val="es-AR" w:eastAsia="es-AR"/>
-              </w:rPr>
-            </w:pPr>
-            <w:r>
-              <w:rPr>
-                <w:lang w:val="es-AR" w:eastAsia="es-AR"/>
-              </w:rPr>
-              <w:t>Implementación y documentación de nuevos servicios web para la extracción de series temporales de valores para productos satelitales</w:t>
-            </w:r>
-            <w:r>
-              <w:rPr>
-                <w:lang w:val="es-AR" w:eastAsia="es-AR"/>
-              </w:rPr>
-              <w:t>.</w:t>
-            </w:r>
-          </w:p>
-        </w:tc>
-      </w:tr>
-      <w:tr>
-        <w:trPr>
-          <w:trHeight w:val="432"/>
-          <w:jc w:val="center"/>
-        </w:trPr>
-        <w:tc>
-          <w:tcPr>
-            <w:tcW w:w="440" w:type="dxa"/>
-            <w:vAlign w:val="center"/>
-          </w:tcPr>
-          <w:p>
-            <w:pPr>
-              <w:jc w:val="center"/>
-              <w:rPr>
-                <w:lang w:val="es-AR" w:eastAsia="es-AR"/>
-              </w:rPr>
-            </w:pPr>
-            <w:r>
-              <w:rPr>
-                <w:lang w:val="es-AR" w:eastAsia="es-AR"/>
-              </w:rPr>
-              <w:t>13</w:t>
-            </w:r>
-          </w:p>
-        </w:tc>
-        <w:tc>
-          <w:tcPr>
-            <w:tcW w:w="1641" w:type="dxa"/>
-            <w:vAlign w:val="center"/>
-          </w:tcPr>
-          <w:p>
-            <w:pPr>
-              <w:jc w:val="center"/>
-              <w:rPr>
-                <w:lang w:val="es-AR" w:eastAsia="es-AR"/>
-              </w:rPr>
-            </w:pPr>
-            <w:r>
-              <w:rPr>
-                <w:lang w:val="es-AR" w:eastAsia="es-AR"/>
-              </w:rPr>
-              <w:t>Entregable IV</w:t>
-            </w:r>
-          </w:p>
-        </w:tc>
-        <w:tc>
-          <w:tcPr>
-            <w:tcW w:w="1884" w:type="dxa"/>
-            <w:vAlign w:val="center"/>
-          </w:tcPr>
-          <w:p>
-            <w:pPr>
-              <w:jc w:val="center"/>
-              <w:rPr>
-                <w:lang w:val="es-AR" w:eastAsia="es-AR"/>
-              </w:rPr>
-            </w:pPr>
-            <w:r>
-              <w:rPr>
-                <w:lang w:val="es-AR" w:eastAsia="es-AR"/>
-              </w:rPr>
-              <w:t>Aplicación sobre escenarios plausibles de SPI-3</w:t>
-            </w:r>
-          </w:p>
-        </w:tc>
-        <w:tc>
-          <w:tcPr>
-            <w:tcW w:w="1678" w:type="dxa"/>
-            <w:vAlign w:val="center"/>
-          </w:tcPr>
-          <w:p>
-            <w:pPr>
-              <w:jc w:val="center"/>
-              <w:rPr>
-                <w:lang w:val="es-AR" w:eastAsia="es-AR"/>
-              </w:rPr>
-            </w:pPr>
-            <w:r>
-              <w:rPr>
-                <w:lang w:val="es-AR" w:eastAsia="es-AR"/>
-              </w:rPr>
-              <w:t>Procesamiento</w:t>
-            </w:r>
-          </w:p>
-        </w:tc>
-        <w:tc>
-          <w:tcPr>
-            <w:tcW w:w="3373" w:type="dxa"/>
-          </w:tcPr>
-          <w:p>
-            <w:pPr>
-              <w:jc w:val="left"/>
-              <w:rPr>
-                <w:lang w:val="es-AR" w:eastAsia="es-AR"/>
-              </w:rPr>
-            </w:pPr>
-            <w:r>
-              <w:rPr>
-                <w:lang w:val="es-AR" w:eastAsia="es-AR"/>
-              </w:rPr>
-              <w:t>Descripción del proceso de cálculo de escenario de SPI-3 a futuro en base a datos históricos de precipitaciones</w:t>
-            </w:r>
-            <w:r>
-              <w:rPr>
-                <w:lang w:val="es-AR" w:eastAsia="es-AR"/>
-              </w:rPr>
-              <w:t>.</w:t>
-            </w:r>
-          </w:p>
-        </w:tc>
-      </w:tr>
-      <w:tr>
-        <w:trPr>
-          <w:trHeight w:val="432"/>
-          <w:jc w:val="center"/>
-        </w:trPr>
-        <w:tc>
-          <w:tcPr>
-            <w:tcW w:w="440" w:type="dxa"/>
-            <w:vAlign w:val="center"/>
-          </w:tcPr>
-          <w:p>
-            <w:pPr>
-              <w:jc w:val="center"/>
-              <w:rPr>
-                <w:lang w:val="es-AR" w:eastAsia="es-AR"/>
-              </w:rPr>
-            </w:pPr>
-            <w:r>
-              <w:rPr>
-                <w:lang w:val="es-AR" w:eastAsia="es-AR"/>
-              </w:rPr>
-              <w:t>14</w:t>
-            </w:r>
-          </w:p>
-        </w:tc>
-        <w:tc>
-          <w:tcPr>
-            <w:tcW w:w="1641" w:type="dxa"/>
-            <w:vAlign w:val="center"/>
-          </w:tcPr>
-          <w:p>
-            <w:pPr>
-              <w:jc w:val="center"/>
-              <w:rPr>
-                <w:lang w:val="es-AR" w:eastAsia="es-AR"/>
-              </w:rPr>
-            </w:pPr>
-            <w:r>
-              <w:rPr>
-                <w:lang w:val="es-AR" w:eastAsia="es-AR"/>
-              </w:rPr>
-              <w:t>Entregable IV</w:t>
-            </w:r>
-          </w:p>
-        </w:tc>
-        <w:tc>
-          <w:tcPr>
-            <w:tcW w:w="1884" w:type="dxa"/>
-            <w:vAlign w:val="center"/>
-          </w:tcPr>
-          <w:p>
-            <w:pPr>
-              <w:jc w:val="center"/>
-              <w:rPr>
-                <w:lang w:val="es-AR" w:eastAsia="es-AR"/>
-              </w:rPr>
-            </w:pPr>
-            <w:r>
-              <w:rPr>
-                <w:lang w:val="es-AR" w:eastAsia="es-AR"/>
-              </w:rPr>
-              <w:t>Aplicación sobre escenarios plausibles de SPI-3</w:t>
-            </w:r>
-          </w:p>
-        </w:tc>
-        <w:tc>
-          <w:tcPr>
-            <w:tcW w:w="1678" w:type="dxa"/>
-            <w:vAlign w:val="center"/>
-          </w:tcPr>
-          <w:p>
-            <w:pPr>
-              <w:jc w:val="center"/>
-              <w:rPr>
-                <w:lang w:val="es-AR" w:eastAsia="es-AR"/>
-              </w:rPr>
-            </w:pPr>
-            <w:r>
-              <w:rPr>
-                <w:lang w:val="es-AR" w:eastAsia="es-AR"/>
-              </w:rPr>
-              <w:t>Aplicación de visualización interactiva</w:t>
-            </w:r>
-          </w:p>
-        </w:tc>
-        <w:tc>
-          <w:tcPr>
-            <w:tcW w:w="3373" w:type="dxa"/>
-          </w:tcPr>
-          <w:p>
-            <w:pPr>
-              <w:jc w:val="left"/>
-              <w:rPr>
-                <w:lang w:val="es-AR" w:eastAsia="es-AR"/>
-              </w:rPr>
-            </w:pPr>
-            <w:r>
-              <w:rPr>
-                <w:lang w:val="es-AR" w:eastAsia="es-AR"/>
-              </w:rPr>
-              <w:t>Descripción de aplicación de visualización interactiva con distintos informes organizados en solapas</w:t>
-            </w:r>
-            <w:r>
-              <w:rPr>
-                <w:lang w:val="es-AR" w:eastAsia="es-AR"/>
-              </w:rPr>
-              <w:t>.</w:t>
-            </w:r>
-          </w:p>
-        </w:tc>
-      </w:tr>
-      <w:tr>
-        <w:trPr>
-          <w:trHeight w:val="432"/>
-          <w:jc w:val="center"/>
-        </w:trPr>
-        <w:tc>
-          <w:tcPr>
-            <w:tcW w:w="440" w:type="dxa"/>
-            <w:vAlign w:val="center"/>
-          </w:tcPr>
-          <w:p>
-            <w:pPr>
-              <w:jc w:val="center"/>
-              <w:rPr>
-                <w:lang w:val="es-AR" w:eastAsia="es-AR"/>
-              </w:rPr>
-            </w:pPr>
-            <w:r>
-              <w:rPr>
-                <w:lang w:val="es-AR" w:eastAsia="es-AR"/>
-              </w:rPr>
-              <w:t>15</w:t>
-            </w:r>
-          </w:p>
-        </w:tc>
-        <w:tc>
-          <w:tcPr>
-            <w:tcW w:w="1641" w:type="dxa"/>
-            <w:vAlign w:val="center"/>
-          </w:tcPr>
-          <w:p>
-            <w:pPr>
-              <w:jc w:val="center"/>
-              <w:rPr>
-                <w:highlight w:val="yellow"/>
-                <w:lang w:val="es-AR" w:eastAsia="es-AR"/>
-              </w:rPr>
-            </w:pPr>
-            <w:r>
-              <w:rPr>
-                <w:lang w:val="es-AR" w:eastAsia="es-AR"/>
-              </w:rPr>
-              <w:t>Entregable IV</w:t>
-            </w:r>
-          </w:p>
-        </w:tc>
-        <w:tc>
-          <w:tcPr>
-            <w:tcW w:w="1884" w:type="dxa"/>
-            <w:vAlign w:val="center"/>
-          </w:tcPr>
-          <w:p>
-            <w:pPr>
-              <w:jc w:val="center"/>
-              <w:rPr>
-                <w:highlight w:val="yellow"/>
-                <w:lang w:val="es-AR" w:eastAsia="es-AR"/>
-              </w:rPr>
-            </w:pPr>
-            <w:r>
-              <w:rPr>
-                <w:lang w:val="es-AR" w:eastAsia="es-AR"/>
-              </w:rPr>
-              <w:t>Validación de producto CHIRPS</w:t>
-            </w:r>
-          </w:p>
-        </w:tc>
-        <w:tc>
-          <w:tcPr>
-            <w:tcW w:w="1678" w:type="dxa"/>
-            <w:vAlign w:val="center"/>
-          </w:tcPr>
-          <w:p>
-            <w:pPr>
-              <w:rPr>
-                <w:lang w:val="es-AR" w:eastAsia="es-AR"/>
-              </w:rPr>
-            </w:pPr>
-            <w:r>
-              <w:rPr>
-                <w:lang w:val="es-AR" w:eastAsia="es-AR"/>
-              </w:rPr>
-              <w:t>Descripción de metodología y datos</w:t>
-            </w:r>
-          </w:p>
-        </w:tc>
-        <w:tc>
-          <w:tcPr>
-            <w:tcW w:w="3373" w:type="dxa"/>
-          </w:tcPr>
-          <w:p>
-            <w:pPr>
-              <w:jc w:val="left"/>
-              <w:rPr>
-                <w:lang w:val="es-AR" w:eastAsia="es-AR"/>
-              </w:rPr>
-            </w:pPr>
-            <w:r>
-              <w:rPr>
-                <w:lang w:val="es-AR" w:eastAsia="es-AR"/>
-              </w:rPr>
-              <w:t xml:space="preserve">Descripción de producto a validar, área y período de estudio, datos de verdad de campo y proceso de regionalización y selección de estaciones meteorológicas para validación. </w:t>
-            </w:r>
-          </w:p>
-        </w:tc>
-      </w:tr>
-      <w:tr>
-        <w:trPr>
-          <w:trHeight w:val="432"/>
-          <w:jc w:val="center"/>
-        </w:trPr>
-        <w:tc>
-          <w:tcPr>
-            <w:tcW w:w="440" w:type="dxa"/>
-            <w:vAlign w:val="center"/>
-          </w:tcPr>
-          <w:p>
-            <w:pPr>
-              <w:jc w:val="center"/>
-              <w:rPr>
-                <w:lang w:val="es-AR" w:eastAsia="es-AR"/>
-              </w:rPr>
-            </w:pPr>
-            <w:r>
-              <w:rPr>
-                <w:lang w:val="es-AR" w:eastAsia="es-AR"/>
-              </w:rPr>
-              <w:t>16</w:t>
-            </w:r>
-          </w:p>
-        </w:tc>
-        <w:tc>
-          <w:tcPr>
-            <w:tcW w:w="1641" w:type="dxa"/>
-            <w:vAlign w:val="center"/>
-          </w:tcPr>
-          <w:p>
-            <w:pPr>
-              <w:jc w:val="center"/>
-              <w:rPr>
-                <w:lang w:val="es-AR" w:eastAsia="es-AR"/>
-              </w:rPr>
-            </w:pPr>
-            <w:r>
-              <w:rPr>
-                <w:lang w:val="es-AR" w:eastAsia="es-AR"/>
-              </w:rPr>
-              <w:t>Entregable IV</w:t>
-            </w:r>
-          </w:p>
-        </w:tc>
-        <w:tc>
-          <w:tcPr>
-            <w:tcW w:w="1884" w:type="dxa"/>
-            <w:vAlign w:val="center"/>
-          </w:tcPr>
-          <w:p>
-            <w:pPr>
-              <w:jc w:val="center"/>
-              <w:rPr>
-                <w:highlight w:val="yellow"/>
-                <w:lang w:val="es-AR" w:eastAsia="es-AR"/>
-              </w:rPr>
-            </w:pPr>
-            <w:r>
-              <w:rPr>
-                <w:lang w:val="es-AR" w:eastAsia="es-AR"/>
-              </w:rPr>
-              <w:t>Validación de producto CHIRPS</w:t>
-            </w:r>
-          </w:p>
-        </w:tc>
-        <w:tc>
-          <w:tcPr>
-            <w:tcW w:w="1678" w:type="dxa"/>
-            <w:vAlign w:val="center"/>
-          </w:tcPr>
-          <w:p>
-            <w:pPr>
-              <w:jc w:val="center"/>
-              <w:rPr>
-                <w:lang w:val="es-AR" w:eastAsia="es-AR"/>
-              </w:rPr>
-            </w:pPr>
-            <w:r>
-              <w:rPr>
-                <w:lang w:val="es-AR" w:eastAsia="es-AR"/>
-              </w:rPr>
-              <w:t>Validación basada en montos de precipitación</w:t>
-            </w:r>
-          </w:p>
-        </w:tc>
-        <w:tc>
-          <w:tcPr>
-            <w:tcW w:w="3373" w:type="dxa"/>
-          </w:tcPr>
-          <w:p>
-            <w:pPr>
-              <w:jc w:val="left"/>
-              <w:rPr>
-                <w:lang w:val="es-AR" w:eastAsia="es-AR"/>
-              </w:rPr>
-            </w:pPr>
-            <w:r>
-              <w:rPr>
-                <w:lang w:val="es-AR" w:eastAsia="es-AR"/>
-              </w:rPr>
-              <w:t>Análisis de resultados de diagnósticos basados la comparación de montos de precipitación a nivel mensual y trimestral.</w:t>
-            </w:r>
-          </w:p>
-        </w:tc>
-      </w:tr>
-      <w:tr>
-        <w:trPr>
-          <w:trHeight w:val="432"/>
-          <w:jc w:val="center"/>
-        </w:trPr>
-        <w:tc>
-          <w:tcPr>
-            <w:tcW w:w="440" w:type="dxa"/>
-            <w:vAlign w:val="center"/>
-          </w:tcPr>
-          <w:p>
-            <w:pPr>
-              <w:jc w:val="center"/>
-              <w:rPr>
-                <w:lang w:val="es-AR" w:eastAsia="es-AR"/>
-              </w:rPr>
-            </w:pPr>
-            <w:r>
-              <w:rPr>
-                <w:lang w:val="es-AR" w:eastAsia="es-AR"/>
-              </w:rPr>
-              <w:t>17</w:t>
-            </w:r>
-          </w:p>
-        </w:tc>
-        <w:tc>
-          <w:tcPr>
-            <w:tcW w:w="1641" w:type="dxa"/>
-            <w:vAlign w:val="center"/>
-          </w:tcPr>
-          <w:p>
-            <w:pPr>
-              <w:jc w:val="center"/>
-              <w:rPr>
-                <w:lang w:val="es-AR" w:eastAsia="es-AR"/>
-              </w:rPr>
-            </w:pPr>
-            <w:r>
-              <w:rPr>
-                <w:lang w:val="es-AR" w:eastAsia="es-AR"/>
-              </w:rPr>
-              <w:t>Entregable IV</w:t>
-            </w:r>
-          </w:p>
-        </w:tc>
-        <w:tc>
-          <w:tcPr>
-            <w:tcW w:w="1884" w:type="dxa"/>
-            <w:vAlign w:val="center"/>
-          </w:tcPr>
-          <w:p>
-            <w:pPr>
-              <w:jc w:val="center"/>
-              <w:rPr>
-                <w:highlight w:val="yellow"/>
-                <w:lang w:val="es-AR" w:eastAsia="es-AR"/>
-              </w:rPr>
-            </w:pPr>
-            <w:r>
-              <w:rPr>
-                <w:lang w:val="es-AR" w:eastAsia="es-AR"/>
-              </w:rPr>
-              <w:t>Validación de producto CHIRPS</w:t>
-            </w:r>
-          </w:p>
-        </w:tc>
-        <w:tc>
-          <w:tcPr>
-            <w:tcW w:w="1678" w:type="dxa"/>
-            <w:vAlign w:val="center"/>
-          </w:tcPr>
-          <w:p>
-            <w:pPr>
-              <w:jc w:val="center"/>
-              <w:rPr>
-                <w:lang w:val="es-AR" w:eastAsia="es-AR"/>
-              </w:rPr>
-            </w:pPr>
-            <w:r>
-              <w:rPr>
-                <w:lang w:val="es-AR" w:eastAsia="es-AR"/>
-              </w:rPr>
-              <w:t>Validación basada en eventos de sequía</w:t>
-            </w:r>
-          </w:p>
-        </w:tc>
-        <w:tc>
-          <w:tcPr>
-            <w:tcW w:w="3373" w:type="dxa"/>
-          </w:tcPr>
-          <w:p>
-            <w:pPr>
-              <w:jc w:val="left"/>
-              <w:rPr>
-                <w:lang w:val="es-AR" w:eastAsia="es-AR"/>
-              </w:rPr>
-            </w:pPr>
-            <w:r>
-              <w:rPr>
-                <w:lang w:val="es-AR" w:eastAsia="es-AR"/>
-              </w:rPr>
-              <w:t>Análisis de resultados de diagnósticos basados la comparación eventos de sequía a nivel mensual y trimestral.</w:t>
-            </w:r>
-          </w:p>
-        </w:tc>
-      </w:tr>
-      <w:tr>
-        <w:trPr>
-          <w:trHeight w:val="432"/>
-          <w:jc w:val="center"/>
-        </w:trPr>
-        <w:tc>
-          <w:tcPr>
-            <w:tcW w:w="440" w:type="dxa"/>
-            <w:vAlign w:val="center"/>
-          </w:tcPr>
-          <w:p>
-            <w:pPr>
-              <w:jc w:val="center"/>
-              <w:rPr>
-                <w:lang w:val="es-AR" w:eastAsia="es-AR"/>
-              </w:rPr>
-            </w:pPr>
-            <w:r>
-              <w:rPr>
-                <w:lang w:val="es-AR" w:eastAsia="es-AR"/>
-              </w:rPr>
-              <w:t>18</w:t>
-            </w:r>
-          </w:p>
-        </w:tc>
-        <w:tc>
-          <w:tcPr>
-            <w:tcW w:w="1641" w:type="dxa"/>
-            <w:vAlign w:val="center"/>
-          </w:tcPr>
-          <w:p>
-            <w:pPr>
-              <w:jc w:val="center"/>
-              <w:rPr>
-                <w:lang w:val="es-AR" w:eastAsia="es-AR"/>
-              </w:rPr>
-            </w:pPr>
-            <w:r>
-              <w:rPr>
-                <w:lang w:val="es-AR" w:eastAsia="es-AR"/>
-              </w:rPr>
-              <w:t>Entregable IV</w:t>
-            </w:r>
-          </w:p>
-        </w:tc>
-        <w:tc>
-          <w:tcPr>
-            <w:tcW w:w="1884" w:type="dxa"/>
-            <w:vAlign w:val="center"/>
-          </w:tcPr>
-          <w:p>
-            <w:pPr>
-              <w:rPr>
-                <w:lang w:val="es-AR" w:eastAsia="es-AR"/>
-              </w:rPr>
-            </w:pPr>
-            <w:r>
-              <w:rPr>
-                <w:lang w:val="es-AR" w:eastAsia="es-AR"/>
-              </w:rPr>
-              <w:t>Difusión de productos</w:t>
-            </w:r>
-          </w:p>
-        </w:tc>
-        <w:tc>
-          <w:tcPr>
-            <w:tcW w:w="1678" w:type="dxa"/>
-            <w:vAlign w:val="center"/>
-          </w:tcPr>
-          <w:p>
-            <w:pPr>
-              <w:jc w:val="center"/>
-              <w:rPr>
-                <w:lang w:val="es-AR" w:eastAsia="es-AR"/>
-              </w:rPr>
-            </w:pPr>
-            <w:r>
-              <w:rPr>
-                <w:lang w:val="es-AR" w:eastAsia="es-AR"/>
-              </w:rPr>
-              <w:t>Webinario</w:t>
-            </w:r>
-          </w:p>
-        </w:tc>
-        <w:tc>
-          <w:tcPr>
-            <w:tcW w:w="3373" w:type="dxa"/>
-          </w:tcPr>
-          <w:p>
-            <w:pPr>
-              <w:jc w:val="left"/>
-              <w:rPr>
-                <w:lang w:val="es-AR" w:eastAsia="es-AR"/>
-              </w:rPr>
-            </w:pPr>
-            <w:r>
-              <w:rPr>
-                <w:lang w:val="es-AR" w:eastAsia="es-AR"/>
-              </w:rPr>
-              <w:t>Descripción del temario a desarrollar durante el webinario a llevarse a cabo durante el mes de abril de 2021.</w:t>
-            </w:r>
           </w:p>
         </w:tc>
       </w:tr>
@@ -3534,7 +3203,7 @@
         </w:rPr>
         <w:t xml:space="preserve">, </w:t>
       </w:r>
-      <w:hyperlink r:id="rId14" w:history="1">
+      <w:hyperlink r:id="rId16" w:history="1">
         <w:r>
           <w:rPr>
             <w:rStyle w:val="Hyperlink"/>
@@ -3558,10 +3227,88 @@
           <w:lang w:val="es-AR"/>
         </w:rPr>
       </w:pPr>
+      <w:r>
+        <w:rPr>
+          <w:rStyle w:val="SubtleReference"/>
+          <w:lang w:val="es-AR"/>
+        </w:rPr>
+        <w:t>[2]</w:t>
+      </w:r>
+      <w:r>
+        <w:rPr>
+          <w:rStyle w:val="SubtleReference"/>
+          <w:lang w:val="es-AR"/>
+        </w:rPr>
+        <w:tab/>
+        <w:t xml:space="preserve">Paquete </w:t>
+      </w:r>
+      <w:r>
+        <w:rPr>
+          <w:rStyle w:val="SubtleReference"/>
+          <w:i/>
+          <w:iCs/>
+          <w:lang w:val="es-AR"/>
+        </w:rPr>
+        <w:t>gamwgen</w:t>
+      </w:r>
+      <w:r>
+        <w:rPr>
+          <w:rStyle w:val="SubtleReference"/>
+          <w:lang w:val="es-AR"/>
+        </w:rPr>
+        <w:t xml:space="preserve">: </w:t>
+      </w:r>
+      <w:hyperlink r:id="rId17" w:history="1">
+        <w:r>
+          <w:rPr>
+            <w:rStyle w:val="Hyperlink"/>
+            <w:lang w:val="es-AR"/>
+          </w:rPr>
+          <w:t>https://github.com/CRC-SAS/weather-generator</w:t>
+        </w:r>
+      </w:hyperlink>
+    </w:p>
+    <w:p>
+      <w:pPr>
+        <w:rPr>
+          <w:rStyle w:val="SubtleReference"/>
+          <w:lang w:val="es-AR"/>
+        </w:rPr>
+      </w:pPr>
+      <w:r>
+        <w:rPr>
+          <w:rStyle w:val="SubtleReference"/>
+          <w:lang w:val="es-AR"/>
+        </w:rPr>
+        <w:t>[3]</w:t>
+      </w:r>
+      <w:r>
+        <w:rPr>
+          <w:rStyle w:val="SubtleReference"/>
+          <w:lang w:val="es-AR"/>
+        </w:rPr>
+        <w:tab/>
+      </w:r>
+      <w:r>
+        <w:rPr>
+          <w:rStyle w:val="SubtleReference"/>
+          <w:lang w:val="es-AR"/>
+        </w:rPr>
+        <w:t xml:space="preserve">Índices de sequía: </w:t>
+      </w:r>
+      <w:hyperlink r:id="rId18" w:history="1">
+        <w:r>
+          <w:rPr>
+            <w:rStyle w:val="Hyperlink"/>
+            <w:lang w:val="es-AR"/>
+          </w:rPr>
+          <w:t>https://sissa.crc-sas.org/monitoreo/indices-de-sequia/</w:t>
+        </w:r>
+      </w:hyperlink>
     </w:p>
     <w:sectPr>
-      <w:headerReference w:type="default" r:id="rId15"/>
-      <w:footerReference w:type="default" r:id="rId16"/>
+      <w:headerReference w:type="default" r:id="rId19"/>
+      <w:footerReference w:type="default" r:id="rId20"/>
       <w:pgSz w:w="11906" w:h="16838"/>
       <w:pgMar w:top="1440" w:right="1440" w:bottom="1440" w:left="1440" w:header="850" w:footer="720" w:gutter="0"/>
       <w:pgNumType w:start="1"/>

</xml_diff>

<commit_message>
Correcciones y agregado de cronograma de actividades
</commit_message>
<xml_diff>
--- a/src/R/tesis/docs/Plan_de_trabajo.docx
+++ b/src/R/tesis/docs/Plan_de_trabajo.docx
@@ -1019,19 +1019,19 @@
         <w:rPr>
           <w:lang w:val="es-AR" w:eastAsia="es-AR"/>
         </w:rPr>
-        <w:t xml:space="preserve"> resulta de interés el estudio de este fenómeno con el objetivo de definir políticas de </w:t>
-      </w:r>
-      <w:r>
-        <w:rPr>
-          <w:lang w:val="es-AR" w:eastAsia="es-AR"/>
-        </w:rPr>
-        <w:t xml:space="preserve">prevención y </w:t>
-      </w:r>
-      <w:r>
-        <w:rPr>
-          <w:lang w:val="es-AR" w:eastAsia="es-AR"/>
-        </w:rPr>
-        <w:t xml:space="preserve">mitigación. </w:t>
+        <w:t xml:space="preserve"> resulta de interés el estudio de este fenómeno con el objetivo de definir políticas de mitigación</w:t>
+      </w:r>
+      <w:r>
+        <w:rPr>
+          <w:lang w:val="es-AR" w:eastAsia="es-AR"/>
+        </w:rPr>
+        <w:t xml:space="preserve"> y gestión de riesgos</w:t>
+      </w:r>
+      <w:r>
+        <w:rPr>
+          <w:lang w:val="es-AR" w:eastAsia="es-AR"/>
+        </w:rPr>
+        <w:t xml:space="preserve">. </w:t>
       </w:r>
     </w:p>
     <w:p>
@@ -1063,7 +1063,19 @@
         <w:rPr>
           <w:lang w:val="es-AR" w:eastAsia="es-AR"/>
         </w:rPr>
-        <w:t xml:space="preserve"> de prevención y</w:t>
+        <w:t xml:space="preserve"> de </w:t>
+      </w:r>
+      <w:r>
+        <w:rPr>
+          <w:lang w:val="es-AR" w:eastAsia="es-AR"/>
+        </w:rPr>
+        <w:t>gestión</w:t>
+      </w:r>
+      <w:r>
+        <w:rPr>
+          <w:lang w:val="es-AR" w:eastAsia="es-AR"/>
+        </w:rPr>
+        <w:t xml:space="preserve"> y</w:t>
       </w:r>
       <w:r>
         <w:rPr>
@@ -1507,7 +1519,31 @@
         <w:rPr>
           <w:lang w:val="es-AR" w:eastAsia="es-AR"/>
         </w:rPr>
-        <w:t xml:space="preserve"> un sistema de visualización interactiva</w:t>
+        <w:t xml:space="preserve"> un</w:t>
+      </w:r>
+      <w:r>
+        <w:rPr>
+          <w:lang w:val="es-AR" w:eastAsia="es-AR"/>
+        </w:rPr>
+        <w:t>a</w:t>
+      </w:r>
+      <w:r>
+        <w:rPr>
+          <w:lang w:val="es-AR" w:eastAsia="es-AR"/>
+        </w:rPr>
+        <w:t xml:space="preserve"> </w:t>
+      </w:r>
+      <w:r>
+        <w:rPr>
+          <w:lang w:val="es-AR" w:eastAsia="es-AR"/>
+        </w:rPr>
+        <w:t>aplicación</w:t>
+      </w:r>
+      <w:r>
+        <w:rPr>
+          <w:lang w:val="es-AR" w:eastAsia="es-AR"/>
+        </w:rPr>
+        <w:t xml:space="preserve"> de visualización interactiva</w:t>
       </w:r>
       <w:r>
         <w:rPr>
@@ -1716,7 +1752,55 @@
         <w:rPr>
           <w:lang w:val="es-AR" w:eastAsia="es-AR"/>
         </w:rPr>
-        <w:t>Una vez definidas las ubicaciones puntuales que se utilizarán para el presente estudio, se deberá recabar información acerca de las actividades agrícolas más importantes, los manejos típicos y los tipos de suelos predominantes para cada zona. Esta información permitirá caracterizar y parametrizar las actividades agrícolas y los cultivos cuyo ciclo de vida será simulado haciendo uso de DSSAT a partir de numerosas series temporales de precipitación y temperatura.</w:t>
+        <w:t>Una vez definidas las ubicaciones puntuales que se utilizarán para el presente estudio, se deberá recabar información acerca de las actividades agrícolas más importantes, los manejos típicos y los tipos de suelos predominantes para cada zona. Esta información permitirá caracterizar y parametrizar las actividades agrícolas y los cultivos cuyo</w:t>
+      </w:r>
+      <w:r>
+        <w:rPr>
+          <w:lang w:val="es-AR" w:eastAsia="es-AR"/>
+        </w:rPr>
+        <w:t>s</w:t>
+      </w:r>
+      <w:r>
+        <w:rPr>
+          <w:lang w:val="es-AR" w:eastAsia="es-AR"/>
+        </w:rPr>
+        <w:t xml:space="preserve"> ciclo</w:t>
+      </w:r>
+      <w:r>
+        <w:rPr>
+          <w:lang w:val="es-AR" w:eastAsia="es-AR"/>
+        </w:rPr>
+        <w:t>s</w:t>
+      </w:r>
+      <w:r>
+        <w:rPr>
+          <w:lang w:val="es-AR" w:eastAsia="es-AR"/>
+        </w:rPr>
+        <w:t xml:space="preserve"> de vida será</w:t>
+      </w:r>
+      <w:r>
+        <w:rPr>
+          <w:lang w:val="es-AR" w:eastAsia="es-AR"/>
+        </w:rPr>
+        <w:t>n</w:t>
+      </w:r>
+      <w:r>
+        <w:rPr>
+          <w:lang w:val="es-AR" w:eastAsia="es-AR"/>
+        </w:rPr>
+        <w:t xml:space="preserve"> simulado</w:t>
+      </w:r>
+      <w:r>
+        <w:rPr>
+          <w:lang w:val="es-AR" w:eastAsia="es-AR"/>
+        </w:rPr>
+        <w:t>s</w:t>
+      </w:r>
+      <w:r>
+        <w:rPr>
+          <w:lang w:val="es-AR" w:eastAsia="es-AR"/>
+        </w:rPr>
+        <w:t xml:space="preserve"> haciendo uso de DSSAT a partir de numerosas series temporales de precipitación y temperatura.</w:t>
       </w:r>
     </w:p>
     <w:p>
@@ -1789,7 +1873,19 @@
           <w:lang w:val="es-AR" w:eastAsia="es-AR"/>
         </w:rPr>
         <w:lastRenderedPageBreak/>
-        <w:t>Haciendo uso de las series temporales estocásticas generadas y las parametrizaciones de actividades agrícolas (cultivos, manejos, tipos de suelo, etc.), se ejecutarán las simulaciones de los ciclos de vida de los cultivos correspondientes. Esto significa que para cada serie temporal de una campaña agrícola se asociará un rendimiento resultado, producto de la simulación.</w:t>
+        <w:t xml:space="preserve">Haciendo uso de las series temporales estocásticas generadas y las parametrizaciones de actividades agrícolas (cultivos, manejos, tipos de suelo, etc.), se ejecutarán las simulaciones de los ciclos de vida de los cultivos correspondientes. Esto significa que para cada serie temporal de una campaña agrícola se asociará un rendimiento </w:t>
+      </w:r>
+      <w:r>
+        <w:rPr>
+          <w:lang w:val="es-AR" w:eastAsia="es-AR"/>
+        </w:rPr>
+        <w:t>resultante</w:t>
+      </w:r>
+      <w:r>
+        <w:rPr>
+          <w:lang w:val="es-AR" w:eastAsia="es-AR"/>
+        </w:rPr>
+        <w:t>, producto de la simulación.</w:t>
       </w:r>
     </w:p>
     <w:p>
@@ -2306,7 +2402,31 @@
         <w:rPr>
           <w:lang w:val="es-AR" w:eastAsia="es-AR"/>
         </w:rPr>
-        <w:t xml:space="preserve">Una vez que se ha logrado construir un conjunto de datos tabular con atributos y resultados, será posible construir diversos modelos estadísticos y de aprendizaje automático que permitan vincular los atributos (los cuales definen condiciones de sequía) con los rendimientos asociados. Como todo proceso de </w:t>
+        <w:t>Una vez que se ha</w:t>
+      </w:r>
+      <w:r>
+        <w:rPr>
+          <w:lang w:val="es-AR" w:eastAsia="es-AR"/>
+        </w:rPr>
+        <w:t>ya</w:t>
+      </w:r>
+      <w:r>
+        <w:rPr>
+          <w:lang w:val="es-AR" w:eastAsia="es-AR"/>
+        </w:rPr>
+        <w:t xml:space="preserve"> logrado construir un conjunto de datos tabular con atributos y resultados, será posible </w:t>
+      </w:r>
+      <w:r>
+        <w:rPr>
+          <w:lang w:val="es-AR" w:eastAsia="es-AR"/>
+        </w:rPr>
+        <w:t>aplicar</w:t>
+      </w:r>
+      <w:r>
+        <w:rPr>
+          <w:lang w:val="es-AR" w:eastAsia="es-AR"/>
+        </w:rPr>
+        <w:t xml:space="preserve"> diversos modelos estadísticos y de aprendizaje automático que permitan vincular los atributos (los cuales definen condiciones de sequía) con los rendimientos asociados. Como todo proceso de </w:t>
       </w:r>
       <w:r>
         <w:rPr>
@@ -2343,10 +2463,107 @@
     </w:p>
     <w:p>
       <w:pPr>
+        <w:rPr>
+          <w:lang w:val="es-AR"/>
+        </w:rPr>
+      </w:pPr>
+      <w:r>
+        <w:rPr>
+          <w:lang w:val="es-AR"/>
+        </w:rPr>
+        <w:t>Considerando el plan de t</w:t>
+      </w:r>
+      <w:r>
+        <w:rPr>
+          <w:lang w:val="es-AR"/>
+        </w:rPr>
+        <w:t>rabajo descripto en la Sección 3</w:t>
+      </w:r>
+      <w:r>
+        <w:rPr>
+          <w:lang w:val="es-AR"/>
+        </w:rPr>
+        <w:t>, se propone el siguiente cronograma de actividades</w:t>
+      </w:r>
+      <w:r>
+        <w:rPr>
+          <w:lang w:val="es-AR"/>
+        </w:rPr>
+        <w:t xml:space="preserve"> (</w:t>
+      </w:r>
+      <w:r>
+        <w:rPr>
+          <w:lang w:val="es-AR"/>
+        </w:rPr>
+        <w:fldChar w:fldCharType="begin"/>
+      </w:r>
+      <w:r>
+        <w:rPr>
+          <w:lang w:val="es-AR"/>
+        </w:rPr>
+        <w:instrText xml:space="preserve"> REF _Ref31376422 \h </w:instrText>
+      </w:r>
+      <w:r>
+        <w:rPr>
+          <w:lang w:val="es-AR"/>
+        </w:rPr>
+      </w:r>
+      <w:r>
+        <w:rPr>
+          <w:lang w:val="es-AR"/>
+        </w:rPr>
+        <w:fldChar w:fldCharType="separate"/>
+      </w:r>
+      <w:r>
+        <w:rPr>
+          <w:lang w:val="es-AR"/>
+        </w:rPr>
+        <w:t>Tabla 1</w:t>
+      </w:r>
+      <w:r>
+        <w:rPr>
+          <w:lang w:val="es-AR"/>
+        </w:rPr>
+        <w:fldChar w:fldCharType="end"/>
+      </w:r>
+      <w:r>
+        <w:rPr>
+          <w:lang w:val="es-AR"/>
+        </w:rPr>
+        <w:t>)</w:t>
+      </w:r>
+      <w:r>
+        <w:rPr>
+          <w:lang w:val="es-AR"/>
+        </w:rPr>
+        <w:t xml:space="preserve"> para completar el trabajo de tesis en el plazo de aproximadamente un año (con una fecha de finalización estimada para fines de julio de 2022).</w:t>
+      </w:r>
+      <w:r>
+        <w:rPr>
+          <w:lang w:val="es-AR"/>
+        </w:rPr>
+        <w:t xml:space="preserve"> Debe tenerse en cuenta, sin embargo, la naturaleza interactiva y iterativa de los procesos de descubrimiento de conocimiento. Por este motivo, la mayoría de las actividades deberán ser revisitadas de acuerdo </w:t>
+      </w:r>
+      <w:r>
+        <w:rPr>
+          <w:lang w:val="es-AR"/>
+        </w:rPr>
+        <w:t>con</w:t>
+      </w:r>
+      <w:r>
+        <w:rPr>
+          <w:lang w:val="es-AR"/>
+        </w:rPr>
+        <w:t xml:space="preserve"> los resultados que se vayan obteniendo.</w:t>
+      </w:r>
+    </w:p>
+    <w:p>
+      <w:pPr>
         <w:pStyle w:val="Caption"/>
       </w:pPr>
       <w:bookmarkStart w:id="2" w:name="_Ref31376422"/>
       <w:r>
+        <w:lastRenderedPageBreak/>
         <w:t xml:space="preserve">Tabla </w:t>
       </w:r>
       <w:r>
@@ -2380,13 +2597,24 @@
         <w:tblStyle w:val="TableGrid"/>
         <w:tblW w:w="0" w:type="auto"/>
         <w:jc w:val="center"/>
+        <w:tblLayout w:type="fixed"/>
         <w:tblLook w:val="04A0" w:firstRow="1" w:lastRow="0" w:firstColumn="1" w:lastColumn="0" w:noHBand="0" w:noVBand="1"/>
       </w:tblPr>
       <w:tblGrid>
         <w:gridCol w:w="440"/>
-        <w:gridCol w:w="4375"/>
-        <w:gridCol w:w="2268"/>
-        <w:gridCol w:w="1858"/>
+        <w:gridCol w:w="4476"/>
+        <w:gridCol w:w="341"/>
+        <w:gridCol w:w="342"/>
+        <w:gridCol w:w="342"/>
+        <w:gridCol w:w="341"/>
+        <w:gridCol w:w="342"/>
+        <w:gridCol w:w="342"/>
+        <w:gridCol w:w="341"/>
+        <w:gridCol w:w="342"/>
+        <w:gridCol w:w="342"/>
+        <w:gridCol w:w="341"/>
+        <w:gridCol w:w="342"/>
+        <w:gridCol w:w="342"/>
       </w:tblGrid>
       <w:tr>
         <w:trPr>
@@ -2396,6 +2624,7 @@
         <w:tc>
           <w:tcPr>
             <w:tcW w:w="440" w:type="dxa"/>
+            <w:vMerge w:val="restart"/>
             <w:shd w:val="clear" w:color="auto" w:fill="E7E6E6" w:themeFill="background2"/>
             <w:vAlign w:val="center"/>
           </w:tcPr>
@@ -2420,7 +2649,8 @@
         </w:tc>
         <w:tc>
           <w:tcPr>
-            <w:tcW w:w="4375" w:type="dxa"/>
+            <w:tcW w:w="4476" w:type="dxa"/>
+            <w:vMerge w:val="restart"/>
             <w:shd w:val="clear" w:color="auto" w:fill="E7E6E6" w:themeFill="background2"/>
             <w:vAlign w:val="center"/>
           </w:tcPr>
@@ -2428,15 +2658,11 @@
             <w:pPr>
               <w:jc w:val="center"/>
               <w:rPr>
-                <w:i/>
-                <w:iCs/>
                 <w:lang w:val="es-AR" w:eastAsia="es-AR"/>
               </w:rPr>
             </w:pPr>
             <w:r>
               <w:rPr>
-                <w:i/>
-                <w:iCs/>
                 <w:lang w:val="es-AR" w:eastAsia="es-AR"/>
               </w:rPr>
               <w:t>Actividad</w:t>
@@ -2445,7 +2671,8 @@
         </w:tc>
         <w:tc>
           <w:tcPr>
-            <w:tcW w:w="2268" w:type="dxa"/>
+            <w:tcW w:w="2050" w:type="dxa"/>
+            <w:gridSpan w:val="6"/>
             <w:shd w:val="clear" w:color="auto" w:fill="E7E6E6" w:themeFill="background2"/>
             <w:vAlign w:val="center"/>
           </w:tcPr>
@@ -2453,24 +2680,21 @@
             <w:pPr>
               <w:jc w:val="center"/>
               <w:rPr>
-                <w:i/>
-                <w:iCs/>
                 <w:lang w:val="es-AR" w:eastAsia="es-AR"/>
               </w:rPr>
             </w:pPr>
             <w:r>
               <w:rPr>
-                <w:i/>
-                <w:iCs/>
-                <w:lang w:val="es-AR" w:eastAsia="es-AR"/>
-              </w:rPr>
-              <w:t>Fecha de inicio estimada</w:t>
+                <w:lang w:val="es-AR" w:eastAsia="es-AR"/>
+              </w:rPr>
+              <w:t>2021</w:t>
             </w:r>
           </w:p>
         </w:tc>
         <w:tc>
           <w:tcPr>
-            <w:tcW w:w="1858" w:type="dxa"/>
+            <w:tcW w:w="2050" w:type="dxa"/>
+            <w:gridSpan w:val="6"/>
             <w:shd w:val="clear" w:color="auto" w:fill="E7E6E6" w:themeFill="background2"/>
             <w:vAlign w:val="center"/>
           </w:tcPr>
@@ -2478,6 +2702,344 @@
             <w:pPr>
               <w:jc w:val="center"/>
               <w:rPr>
+                <w:lang w:eastAsia="es-AR"/>
+              </w:rPr>
+            </w:pPr>
+            <w:r>
+              <w:rPr>
+                <w:lang w:eastAsia="es-AR"/>
+              </w:rPr>
+              <w:t>2022</w:t>
+            </w:r>
+          </w:p>
+        </w:tc>
+      </w:tr>
+      <w:tr>
+        <w:trPr>
+          <w:trHeight w:val="454"/>
+          <w:jc w:val="center"/>
+        </w:trPr>
+        <w:tc>
+          <w:tcPr>
+            <w:tcW w:w="440" w:type="dxa"/>
+            <w:vMerge/>
+            <w:shd w:val="clear" w:color="auto" w:fill="E7E6E6" w:themeFill="background2"/>
+            <w:vAlign w:val="center"/>
+          </w:tcPr>
+          <w:p>
+            <w:pPr>
+              <w:jc w:val="center"/>
+              <w:rPr>
+                <w:i/>
+                <w:iCs/>
+                <w:lang w:val="es-AR" w:eastAsia="es-AR"/>
+              </w:rPr>
+            </w:pPr>
+          </w:p>
+        </w:tc>
+        <w:tc>
+          <w:tcPr>
+            <w:tcW w:w="4476" w:type="dxa"/>
+            <w:vMerge/>
+            <w:shd w:val="clear" w:color="auto" w:fill="E7E6E6" w:themeFill="background2"/>
+            <w:vAlign w:val="center"/>
+          </w:tcPr>
+          <w:p>
+            <w:pPr>
+              <w:jc w:val="center"/>
+              <w:rPr>
+                <w:i/>
+                <w:iCs/>
+                <w:lang w:val="es-AR" w:eastAsia="es-AR"/>
+              </w:rPr>
+            </w:pPr>
+          </w:p>
+        </w:tc>
+        <w:tc>
+          <w:tcPr>
+            <w:tcW w:w="341" w:type="dxa"/>
+            <w:shd w:val="clear" w:color="auto" w:fill="E7E6E6" w:themeFill="background2"/>
+            <w:vAlign w:val="center"/>
+          </w:tcPr>
+          <w:p>
+            <w:pPr>
+              <w:jc w:val="left"/>
+              <w:rPr>
+                <w:i/>
+                <w:iCs/>
+                <w:lang w:val="es-AR" w:eastAsia="es-AR"/>
+              </w:rPr>
+            </w:pPr>
+            <w:r>
+              <w:rPr>
+                <w:i/>
+                <w:iCs/>
+                <w:lang w:val="es-AR" w:eastAsia="es-AR"/>
+              </w:rPr>
+              <w:t>A</w:t>
+            </w:r>
+          </w:p>
+        </w:tc>
+        <w:tc>
+          <w:tcPr>
+            <w:tcW w:w="342" w:type="dxa"/>
+            <w:shd w:val="clear" w:color="auto" w:fill="E7E6E6" w:themeFill="background2"/>
+            <w:vAlign w:val="center"/>
+          </w:tcPr>
+          <w:p>
+            <w:pPr>
+              <w:jc w:val="left"/>
+              <w:rPr>
+                <w:i/>
+                <w:iCs/>
+                <w:lang w:val="es-AR" w:eastAsia="es-AR"/>
+              </w:rPr>
+            </w:pPr>
+            <w:r>
+              <w:rPr>
+                <w:i/>
+                <w:iCs/>
+                <w:lang w:val="es-AR" w:eastAsia="es-AR"/>
+              </w:rPr>
+              <w:t>S</w:t>
+            </w:r>
+          </w:p>
+        </w:tc>
+        <w:tc>
+          <w:tcPr>
+            <w:tcW w:w="342" w:type="dxa"/>
+            <w:shd w:val="clear" w:color="auto" w:fill="E7E6E6" w:themeFill="background2"/>
+            <w:vAlign w:val="center"/>
+          </w:tcPr>
+          <w:p>
+            <w:pPr>
+              <w:jc w:val="left"/>
+              <w:rPr>
+                <w:i/>
+                <w:iCs/>
+                <w:lang w:val="es-AR" w:eastAsia="es-AR"/>
+              </w:rPr>
+            </w:pPr>
+            <w:r>
+              <w:rPr>
+                <w:i/>
+                <w:iCs/>
+                <w:lang w:val="es-AR" w:eastAsia="es-AR"/>
+              </w:rPr>
+              <w:t>O</w:t>
+            </w:r>
+          </w:p>
+        </w:tc>
+        <w:tc>
+          <w:tcPr>
+            <w:tcW w:w="341" w:type="dxa"/>
+            <w:shd w:val="clear" w:color="auto" w:fill="E7E6E6" w:themeFill="background2"/>
+            <w:vAlign w:val="center"/>
+          </w:tcPr>
+          <w:p>
+            <w:pPr>
+              <w:jc w:val="left"/>
+              <w:rPr>
+                <w:i/>
+                <w:iCs/>
+                <w:lang w:val="es-AR" w:eastAsia="es-AR"/>
+              </w:rPr>
+            </w:pPr>
+            <w:r>
+              <w:rPr>
+                <w:i/>
+                <w:iCs/>
+                <w:lang w:val="es-AR" w:eastAsia="es-AR"/>
+              </w:rPr>
+              <w:t>N</w:t>
+            </w:r>
+          </w:p>
+        </w:tc>
+        <w:tc>
+          <w:tcPr>
+            <w:tcW w:w="342" w:type="dxa"/>
+            <w:shd w:val="clear" w:color="auto" w:fill="E7E6E6" w:themeFill="background2"/>
+            <w:vAlign w:val="center"/>
+          </w:tcPr>
+          <w:p>
+            <w:pPr>
+              <w:jc w:val="left"/>
+              <w:rPr>
+                <w:i/>
+                <w:iCs/>
+                <w:lang w:val="es-AR" w:eastAsia="es-AR"/>
+              </w:rPr>
+            </w:pPr>
+            <w:r>
+              <w:rPr>
+                <w:i/>
+                <w:iCs/>
+                <w:lang w:val="es-AR" w:eastAsia="es-AR"/>
+              </w:rPr>
+              <w:t>D</w:t>
+            </w:r>
+          </w:p>
+        </w:tc>
+        <w:tc>
+          <w:tcPr>
+            <w:tcW w:w="342" w:type="dxa"/>
+            <w:shd w:val="clear" w:color="auto" w:fill="E7E6E6" w:themeFill="background2"/>
+            <w:vAlign w:val="center"/>
+          </w:tcPr>
+          <w:p>
+            <w:pPr>
+              <w:jc w:val="left"/>
+              <w:rPr>
+                <w:i/>
+                <w:iCs/>
+                <w:lang w:val="es-AR" w:eastAsia="es-AR"/>
+              </w:rPr>
+            </w:pPr>
+            <w:r>
+              <w:rPr>
+                <w:i/>
+                <w:iCs/>
+                <w:lang w:val="es-AR" w:eastAsia="es-AR"/>
+              </w:rPr>
+              <w:t>E</w:t>
+            </w:r>
+          </w:p>
+        </w:tc>
+        <w:tc>
+          <w:tcPr>
+            <w:tcW w:w="341" w:type="dxa"/>
+            <w:shd w:val="clear" w:color="auto" w:fill="E7E6E6" w:themeFill="background2"/>
+            <w:vAlign w:val="center"/>
+          </w:tcPr>
+          <w:p>
+            <w:pPr>
+              <w:jc w:val="left"/>
+              <w:rPr>
+                <w:i/>
+                <w:iCs/>
+                <w:lang w:val="es-AR" w:eastAsia="es-AR"/>
+              </w:rPr>
+            </w:pPr>
+            <w:r>
+              <w:rPr>
+                <w:i/>
+                <w:iCs/>
+                <w:lang w:val="es-AR" w:eastAsia="es-AR"/>
+              </w:rPr>
+              <w:t>F</w:t>
+            </w:r>
+          </w:p>
+        </w:tc>
+        <w:tc>
+          <w:tcPr>
+            <w:tcW w:w="342" w:type="dxa"/>
+            <w:shd w:val="clear" w:color="auto" w:fill="E7E6E6" w:themeFill="background2"/>
+            <w:vAlign w:val="center"/>
+          </w:tcPr>
+          <w:p>
+            <w:pPr>
+              <w:jc w:val="left"/>
+              <w:rPr>
+                <w:i/>
+                <w:iCs/>
+                <w:lang w:val="es-AR" w:eastAsia="es-AR"/>
+              </w:rPr>
+            </w:pPr>
+            <w:r>
+              <w:rPr>
+                <w:i/>
+                <w:iCs/>
+                <w:lang w:val="es-AR" w:eastAsia="es-AR"/>
+              </w:rPr>
+              <w:t>M</w:t>
+            </w:r>
+          </w:p>
+        </w:tc>
+        <w:tc>
+          <w:tcPr>
+            <w:tcW w:w="342" w:type="dxa"/>
+            <w:shd w:val="clear" w:color="auto" w:fill="E7E6E6" w:themeFill="background2"/>
+            <w:vAlign w:val="center"/>
+          </w:tcPr>
+          <w:p>
+            <w:pPr>
+              <w:jc w:val="left"/>
+              <w:rPr>
+                <w:i/>
+                <w:iCs/>
+                <w:lang w:val="es-AR" w:eastAsia="es-AR"/>
+              </w:rPr>
+            </w:pPr>
+            <w:r>
+              <w:rPr>
+                <w:i/>
+                <w:iCs/>
+                <w:lang w:val="es-AR" w:eastAsia="es-AR"/>
+              </w:rPr>
+              <w:t>A</w:t>
+            </w:r>
+          </w:p>
+        </w:tc>
+        <w:tc>
+          <w:tcPr>
+            <w:tcW w:w="341" w:type="dxa"/>
+            <w:shd w:val="clear" w:color="auto" w:fill="E7E6E6" w:themeFill="background2"/>
+            <w:vAlign w:val="center"/>
+          </w:tcPr>
+          <w:p>
+            <w:pPr>
+              <w:jc w:val="left"/>
+              <w:rPr>
+                <w:i/>
+                <w:iCs/>
+                <w:lang w:val="es-AR" w:eastAsia="es-AR"/>
+              </w:rPr>
+            </w:pPr>
+            <w:r>
+              <w:rPr>
+                <w:i/>
+                <w:iCs/>
+                <w:lang w:val="es-AR" w:eastAsia="es-AR"/>
+              </w:rPr>
+              <w:t>M</w:t>
+            </w:r>
+          </w:p>
+        </w:tc>
+        <w:tc>
+          <w:tcPr>
+            <w:tcW w:w="342" w:type="dxa"/>
+            <w:shd w:val="clear" w:color="auto" w:fill="E7E6E6" w:themeFill="background2"/>
+            <w:vAlign w:val="center"/>
+          </w:tcPr>
+          <w:p>
+            <w:pPr>
+              <w:jc w:val="left"/>
+              <w:rPr>
+                <w:i/>
+                <w:iCs/>
+                <w:lang w:val="es-AR" w:eastAsia="es-AR"/>
+              </w:rPr>
+            </w:pPr>
+            <w:r>
+              <w:rPr>
+                <w:i/>
+                <w:iCs/>
+                <w:lang w:val="es-AR" w:eastAsia="es-AR"/>
+              </w:rPr>
+              <w:t>J</w:t>
+            </w:r>
+          </w:p>
+        </w:tc>
+        <w:tc>
+          <w:tcPr>
+            <w:tcW w:w="342" w:type="dxa"/>
+            <w:shd w:val="clear" w:color="auto" w:fill="E7E6E6" w:themeFill="background2"/>
+            <w:vAlign w:val="center"/>
+          </w:tcPr>
+          <w:p>
+            <w:pPr>
+              <w:jc w:val="left"/>
+              <w:rPr>
                 <w:i/>
                 <w:iCs/>
                 <w:lang w:eastAsia="es-AR"/>
@@ -2487,9 +3049,9 @@
               <w:rPr>
                 <w:i/>
                 <w:iCs/>
-                <w:lang w:val="es-AR" w:eastAsia="es-AR"/>
-              </w:rPr>
-              <w:t>Fecha de fin estimada</w:t>
+                <w:lang w:eastAsia="es-AR"/>
+              </w:rPr>
+              <w:t>J</w:t>
             </w:r>
           </w:p>
         </w:tc>
@@ -2508,11 +3070,15 @@
             <w:pPr>
               <w:jc w:val="center"/>
               <w:rPr>
+                <w:i/>
+                <w:iCs/>
                 <w:lang w:val="es-AR" w:eastAsia="es-AR"/>
               </w:rPr>
             </w:pPr>
             <w:r>
               <w:rPr>
+                <w:i/>
+                <w:iCs/>
                 <w:lang w:val="es-AR" w:eastAsia="es-AR"/>
               </w:rPr>
               <w:t>1</w:t>
@@ -2521,7 +3087,7 @@
         </w:tc>
         <w:tc>
           <w:tcPr>
-            <w:tcW w:w="4375" w:type="dxa"/>
+            <w:tcW w:w="4476" w:type="dxa"/>
             <w:vAlign w:val="center"/>
           </w:tcPr>
           <w:p>
@@ -2531,17 +3097,30 @@
                 <w:lang w:val="es-AR" w:eastAsia="es-AR"/>
               </w:rPr>
             </w:pPr>
+            <w:r>
+              <w:rPr>
+                <w:lang w:val="es-AR" w:eastAsia="es-AR"/>
+              </w:rPr>
+              <w:t>Determinación de las ubicaciones puntuales (considerando zonas de importancia agrícola y disponibilidad de datos) para llevar a cabo los estudios de impactos de sequía</w:t>
+            </w:r>
+            <w:r>
+              <w:rPr>
+                <w:lang w:val="es-AR" w:eastAsia="es-AR"/>
+              </w:rPr>
+              <w:t>.</w:t>
+            </w:r>
           </w:p>
         </w:tc>
         <w:tc>
           <w:tcPr>
-            <w:tcW w:w="2268" w:type="dxa"/>
-            <w:vAlign w:val="center"/>
+            <w:tcW w:w="341" w:type="dxa"/>
+            <w:shd w:val="clear" w:color="auto" w:fill="5B9BD5" w:themeFill="accent1"/>
           </w:tcPr>
           <w:p>
             <w:pPr>
-              <w:jc w:val="center"/>
-              <w:rPr>
+              <w:jc w:val="left"/>
+              <w:rPr>
+                <w:color w:val="5B9BD5" w:themeColor="accent1"/>
                 <w:lang w:val="es-AR" w:eastAsia="es-AR"/>
               </w:rPr>
             </w:pPr>
@@ -2549,7 +3128,139 @@
         </w:tc>
         <w:tc>
           <w:tcPr>
-            <w:tcW w:w="1858" w:type="dxa"/>
+            <w:tcW w:w="342" w:type="dxa"/>
+            <w:shd w:val="clear" w:color="auto" w:fill="5B9BD5" w:themeFill="accent1"/>
+          </w:tcPr>
+          <w:p>
+            <w:pPr>
+              <w:jc w:val="left"/>
+              <w:rPr>
+                <w:lang w:val="es-AR" w:eastAsia="es-AR"/>
+              </w:rPr>
+            </w:pPr>
+          </w:p>
+        </w:tc>
+        <w:tc>
+          <w:tcPr>
+            <w:tcW w:w="342" w:type="dxa"/>
+          </w:tcPr>
+          <w:p>
+            <w:pPr>
+              <w:jc w:val="left"/>
+              <w:rPr>
+                <w:lang w:val="es-AR" w:eastAsia="es-AR"/>
+              </w:rPr>
+            </w:pPr>
+          </w:p>
+        </w:tc>
+        <w:tc>
+          <w:tcPr>
+            <w:tcW w:w="341" w:type="dxa"/>
+          </w:tcPr>
+          <w:p>
+            <w:pPr>
+              <w:jc w:val="left"/>
+              <w:rPr>
+                <w:lang w:val="es-AR" w:eastAsia="es-AR"/>
+              </w:rPr>
+            </w:pPr>
+          </w:p>
+        </w:tc>
+        <w:tc>
+          <w:tcPr>
+            <w:tcW w:w="342" w:type="dxa"/>
+          </w:tcPr>
+          <w:p>
+            <w:pPr>
+              <w:jc w:val="left"/>
+              <w:rPr>
+                <w:lang w:val="es-AR" w:eastAsia="es-AR"/>
+              </w:rPr>
+            </w:pPr>
+          </w:p>
+        </w:tc>
+        <w:tc>
+          <w:tcPr>
+            <w:tcW w:w="342" w:type="dxa"/>
+          </w:tcPr>
+          <w:p>
+            <w:pPr>
+              <w:jc w:val="left"/>
+              <w:rPr>
+                <w:lang w:val="es-AR" w:eastAsia="es-AR"/>
+              </w:rPr>
+            </w:pPr>
+          </w:p>
+        </w:tc>
+        <w:tc>
+          <w:tcPr>
+            <w:tcW w:w="341" w:type="dxa"/>
+          </w:tcPr>
+          <w:p>
+            <w:pPr>
+              <w:jc w:val="left"/>
+              <w:rPr>
+                <w:lang w:val="es-AR" w:eastAsia="es-AR"/>
+              </w:rPr>
+            </w:pPr>
+          </w:p>
+        </w:tc>
+        <w:tc>
+          <w:tcPr>
+            <w:tcW w:w="342" w:type="dxa"/>
+          </w:tcPr>
+          <w:p>
+            <w:pPr>
+              <w:jc w:val="left"/>
+              <w:rPr>
+                <w:lang w:val="es-AR" w:eastAsia="es-AR"/>
+              </w:rPr>
+            </w:pPr>
+          </w:p>
+        </w:tc>
+        <w:tc>
+          <w:tcPr>
+            <w:tcW w:w="342" w:type="dxa"/>
+          </w:tcPr>
+          <w:p>
+            <w:pPr>
+              <w:jc w:val="left"/>
+              <w:rPr>
+                <w:lang w:val="es-AR" w:eastAsia="es-AR"/>
+              </w:rPr>
+            </w:pPr>
+          </w:p>
+        </w:tc>
+        <w:tc>
+          <w:tcPr>
+            <w:tcW w:w="341" w:type="dxa"/>
+          </w:tcPr>
+          <w:p>
+            <w:pPr>
+              <w:jc w:val="left"/>
+              <w:rPr>
+                <w:lang w:val="es-AR" w:eastAsia="es-AR"/>
+              </w:rPr>
+            </w:pPr>
+          </w:p>
+        </w:tc>
+        <w:tc>
+          <w:tcPr>
+            <w:tcW w:w="342" w:type="dxa"/>
+            <w:vAlign w:val="center"/>
+          </w:tcPr>
+          <w:p>
+            <w:pPr>
+              <w:jc w:val="left"/>
+              <w:rPr>
+                <w:lang w:val="es-AR" w:eastAsia="es-AR"/>
+              </w:rPr>
+            </w:pPr>
+          </w:p>
+        </w:tc>
+        <w:tc>
+          <w:tcPr>
+            <w:tcW w:w="342" w:type="dxa"/>
           </w:tcPr>
           <w:p>
             <w:pPr>
@@ -2575,11 +3286,15 @@
             <w:pPr>
               <w:jc w:val="center"/>
               <w:rPr>
+                <w:i/>
+                <w:iCs/>
                 <w:lang w:val="es-AR" w:eastAsia="es-AR"/>
               </w:rPr>
             </w:pPr>
             <w:r>
               <w:rPr>
+                <w:i/>
+                <w:iCs/>
                 <w:lang w:val="es-AR" w:eastAsia="es-AR"/>
               </w:rPr>
               <w:t>2</w:t>
@@ -2588,7 +3303,7 @@
         </w:tc>
         <w:tc>
           <w:tcPr>
-            <w:tcW w:w="4375" w:type="dxa"/>
+            <w:tcW w:w="4476" w:type="dxa"/>
             <w:vAlign w:val="center"/>
           </w:tcPr>
           <w:p>
@@ -2598,16 +3313,21 @@
                 <w:lang w:val="es-AR" w:eastAsia="es-AR"/>
               </w:rPr>
             </w:pPr>
+            <w:r>
+              <w:rPr>
+                <w:lang w:val="es-AR" w:eastAsia="es-AR"/>
+              </w:rPr>
+              <w:t xml:space="preserve">Generación de series estocásticas de clima con propiedades estadísticas acordes a las series históricas. Elaboración de diagnósticos. </w:t>
+            </w:r>
           </w:p>
         </w:tc>
         <w:tc>
           <w:tcPr>
-            <w:tcW w:w="2268" w:type="dxa"/>
-            <w:vAlign w:val="center"/>
+            <w:tcW w:w="341" w:type="dxa"/>
           </w:tcPr>
           <w:p>
             <w:pPr>
-              <w:jc w:val="center"/>
+              <w:jc w:val="left"/>
               <w:rPr>
                 <w:lang w:val="es-AR" w:eastAsia="es-AR"/>
               </w:rPr>
@@ -2616,7 +3336,141 @@
         </w:tc>
         <w:tc>
           <w:tcPr>
-            <w:tcW w:w="1858" w:type="dxa"/>
+            <w:tcW w:w="342" w:type="dxa"/>
+            <w:shd w:val="clear" w:color="auto" w:fill="5B9BD5" w:themeFill="accent1"/>
+          </w:tcPr>
+          <w:p>
+            <w:pPr>
+              <w:jc w:val="left"/>
+              <w:rPr>
+                <w:color w:val="5B9BD5" w:themeColor="accent1"/>
+                <w:lang w:val="es-AR" w:eastAsia="es-AR"/>
+              </w:rPr>
+            </w:pPr>
+          </w:p>
+        </w:tc>
+        <w:tc>
+          <w:tcPr>
+            <w:tcW w:w="342" w:type="dxa"/>
+            <w:shd w:val="clear" w:color="auto" w:fill="5B9BD5" w:themeFill="accent1"/>
+          </w:tcPr>
+          <w:p>
+            <w:pPr>
+              <w:jc w:val="left"/>
+              <w:rPr>
+                <w:lang w:val="es-AR" w:eastAsia="es-AR"/>
+              </w:rPr>
+            </w:pPr>
+          </w:p>
+        </w:tc>
+        <w:tc>
+          <w:tcPr>
+            <w:tcW w:w="341" w:type="dxa"/>
+          </w:tcPr>
+          <w:p>
+            <w:pPr>
+              <w:jc w:val="left"/>
+              <w:rPr>
+                <w:lang w:val="es-AR" w:eastAsia="es-AR"/>
+              </w:rPr>
+            </w:pPr>
+          </w:p>
+        </w:tc>
+        <w:tc>
+          <w:tcPr>
+            <w:tcW w:w="342" w:type="dxa"/>
+          </w:tcPr>
+          <w:p>
+            <w:pPr>
+              <w:jc w:val="left"/>
+              <w:rPr>
+                <w:lang w:val="es-AR" w:eastAsia="es-AR"/>
+              </w:rPr>
+            </w:pPr>
+          </w:p>
+        </w:tc>
+        <w:tc>
+          <w:tcPr>
+            <w:tcW w:w="342" w:type="dxa"/>
+          </w:tcPr>
+          <w:p>
+            <w:pPr>
+              <w:jc w:val="left"/>
+              <w:rPr>
+                <w:lang w:val="es-AR" w:eastAsia="es-AR"/>
+              </w:rPr>
+            </w:pPr>
+          </w:p>
+        </w:tc>
+        <w:tc>
+          <w:tcPr>
+            <w:tcW w:w="341" w:type="dxa"/>
+          </w:tcPr>
+          <w:p>
+            <w:pPr>
+              <w:jc w:val="left"/>
+              <w:rPr>
+                <w:lang w:val="es-AR" w:eastAsia="es-AR"/>
+              </w:rPr>
+            </w:pPr>
+          </w:p>
+        </w:tc>
+        <w:tc>
+          <w:tcPr>
+            <w:tcW w:w="342" w:type="dxa"/>
+          </w:tcPr>
+          <w:p>
+            <w:pPr>
+              <w:jc w:val="left"/>
+              <w:rPr>
+                <w:lang w:val="es-AR" w:eastAsia="es-AR"/>
+              </w:rPr>
+            </w:pPr>
+          </w:p>
+        </w:tc>
+        <w:tc>
+          <w:tcPr>
+            <w:tcW w:w="342" w:type="dxa"/>
+          </w:tcPr>
+          <w:p>
+            <w:pPr>
+              <w:jc w:val="left"/>
+              <w:rPr>
+                <w:lang w:val="es-AR" w:eastAsia="es-AR"/>
+              </w:rPr>
+            </w:pPr>
+          </w:p>
+        </w:tc>
+        <w:tc>
+          <w:tcPr>
+            <w:tcW w:w="341" w:type="dxa"/>
+          </w:tcPr>
+          <w:p>
+            <w:pPr>
+              <w:jc w:val="left"/>
+              <w:rPr>
+                <w:lang w:val="es-AR" w:eastAsia="es-AR"/>
+              </w:rPr>
+            </w:pPr>
+          </w:p>
+        </w:tc>
+        <w:tc>
+          <w:tcPr>
+            <w:tcW w:w="342" w:type="dxa"/>
+            <w:vAlign w:val="center"/>
+          </w:tcPr>
+          <w:p>
+            <w:pPr>
+              <w:jc w:val="left"/>
+              <w:rPr>
+                <w:lang w:val="es-AR" w:eastAsia="es-AR"/>
+              </w:rPr>
+            </w:pPr>
+          </w:p>
+        </w:tc>
+        <w:tc>
+          <w:tcPr>
+            <w:tcW w:w="342" w:type="dxa"/>
           </w:tcPr>
           <w:p>
             <w:pPr>
@@ -2642,21 +3496,24 @@
             <w:pPr>
               <w:jc w:val="center"/>
               <w:rPr>
+                <w:i/>
+                <w:iCs/>
                 <w:lang w:val="es-AR" w:eastAsia="es-AR"/>
               </w:rPr>
             </w:pPr>
             <w:r>
               <w:rPr>
-                <w:lang w:val="es-AR" w:eastAsia="es-AR"/>
-              </w:rPr>
-              <w:lastRenderedPageBreak/>
+                <w:i/>
+                <w:iCs/>
+                <w:lang w:val="es-AR" w:eastAsia="es-AR"/>
+              </w:rPr>
               <w:t>3</w:t>
             </w:r>
           </w:p>
         </w:tc>
         <w:tc>
           <w:tcPr>
-            <w:tcW w:w="4375" w:type="dxa"/>
+            <w:tcW w:w="4476" w:type="dxa"/>
             <w:vAlign w:val="center"/>
           </w:tcPr>
           <w:p>
@@ -2666,16 +3523,21 @@
                 <w:lang w:val="es-AR" w:eastAsia="es-AR"/>
               </w:rPr>
             </w:pPr>
+            <w:r>
+              <w:rPr>
+                <w:lang w:val="es-AR" w:eastAsia="es-AR"/>
+              </w:rPr>
+              <w:t>Caracterización y parametrización de actividades agrícolas, manejos de cultivos y tipos de suelo para las ubicaciones seleccionadas.</w:t>
+            </w:r>
           </w:p>
         </w:tc>
         <w:tc>
           <w:tcPr>
-            <w:tcW w:w="2268" w:type="dxa"/>
-            <w:vAlign w:val="center"/>
+            <w:tcW w:w="341" w:type="dxa"/>
           </w:tcPr>
           <w:p>
             <w:pPr>
-              <w:jc w:val="center"/>
+              <w:jc w:val="left"/>
               <w:rPr>
                 <w:lang w:val="es-AR" w:eastAsia="es-AR"/>
               </w:rPr>
@@ -2684,7 +3546,140 @@
         </w:tc>
         <w:tc>
           <w:tcPr>
-            <w:tcW w:w="1858" w:type="dxa"/>
+            <w:tcW w:w="342" w:type="dxa"/>
+            <w:shd w:val="clear" w:color="auto" w:fill="5B9BD5" w:themeFill="accent1"/>
+          </w:tcPr>
+          <w:p>
+            <w:pPr>
+              <w:jc w:val="left"/>
+              <w:rPr>
+                <w:lang w:val="es-AR" w:eastAsia="es-AR"/>
+              </w:rPr>
+            </w:pPr>
+          </w:p>
+        </w:tc>
+        <w:tc>
+          <w:tcPr>
+            <w:tcW w:w="342" w:type="dxa"/>
+            <w:shd w:val="clear" w:color="auto" w:fill="5B9BD5" w:themeFill="accent1"/>
+          </w:tcPr>
+          <w:p>
+            <w:pPr>
+              <w:jc w:val="left"/>
+              <w:rPr>
+                <w:lang w:val="es-AR" w:eastAsia="es-AR"/>
+              </w:rPr>
+            </w:pPr>
+          </w:p>
+        </w:tc>
+        <w:tc>
+          <w:tcPr>
+            <w:tcW w:w="341" w:type="dxa"/>
+          </w:tcPr>
+          <w:p>
+            <w:pPr>
+              <w:jc w:val="left"/>
+              <w:rPr>
+                <w:lang w:val="es-AR" w:eastAsia="es-AR"/>
+              </w:rPr>
+            </w:pPr>
+          </w:p>
+        </w:tc>
+        <w:tc>
+          <w:tcPr>
+            <w:tcW w:w="342" w:type="dxa"/>
+          </w:tcPr>
+          <w:p>
+            <w:pPr>
+              <w:jc w:val="left"/>
+              <w:rPr>
+                <w:lang w:val="es-AR" w:eastAsia="es-AR"/>
+              </w:rPr>
+            </w:pPr>
+          </w:p>
+        </w:tc>
+        <w:tc>
+          <w:tcPr>
+            <w:tcW w:w="342" w:type="dxa"/>
+          </w:tcPr>
+          <w:p>
+            <w:pPr>
+              <w:jc w:val="left"/>
+              <w:rPr>
+                <w:lang w:val="es-AR" w:eastAsia="es-AR"/>
+              </w:rPr>
+            </w:pPr>
+          </w:p>
+        </w:tc>
+        <w:tc>
+          <w:tcPr>
+            <w:tcW w:w="341" w:type="dxa"/>
+          </w:tcPr>
+          <w:p>
+            <w:pPr>
+              <w:jc w:val="left"/>
+              <w:rPr>
+                <w:lang w:val="es-AR" w:eastAsia="es-AR"/>
+              </w:rPr>
+            </w:pPr>
+          </w:p>
+        </w:tc>
+        <w:tc>
+          <w:tcPr>
+            <w:tcW w:w="342" w:type="dxa"/>
+          </w:tcPr>
+          <w:p>
+            <w:pPr>
+              <w:jc w:val="left"/>
+              <w:rPr>
+                <w:lang w:val="es-AR" w:eastAsia="es-AR"/>
+              </w:rPr>
+            </w:pPr>
+          </w:p>
+        </w:tc>
+        <w:tc>
+          <w:tcPr>
+            <w:tcW w:w="342" w:type="dxa"/>
+          </w:tcPr>
+          <w:p>
+            <w:pPr>
+              <w:jc w:val="left"/>
+              <w:rPr>
+                <w:lang w:val="es-AR" w:eastAsia="es-AR"/>
+              </w:rPr>
+            </w:pPr>
+          </w:p>
+        </w:tc>
+        <w:tc>
+          <w:tcPr>
+            <w:tcW w:w="341" w:type="dxa"/>
+          </w:tcPr>
+          <w:p>
+            <w:pPr>
+              <w:jc w:val="left"/>
+              <w:rPr>
+                <w:lang w:val="es-AR" w:eastAsia="es-AR"/>
+              </w:rPr>
+            </w:pPr>
+          </w:p>
+        </w:tc>
+        <w:tc>
+          <w:tcPr>
+            <w:tcW w:w="342" w:type="dxa"/>
+            <w:vAlign w:val="center"/>
+          </w:tcPr>
+          <w:p>
+            <w:pPr>
+              <w:jc w:val="left"/>
+              <w:rPr>
+                <w:lang w:val="es-AR" w:eastAsia="es-AR"/>
+              </w:rPr>
+            </w:pPr>
+          </w:p>
+        </w:tc>
+        <w:tc>
+          <w:tcPr>
+            <w:tcW w:w="342" w:type="dxa"/>
           </w:tcPr>
           <w:p>
             <w:pPr>
@@ -2710,11 +3705,15 @@
             <w:pPr>
               <w:jc w:val="center"/>
               <w:rPr>
+                <w:i/>
+                <w:iCs/>
                 <w:lang w:val="es-AR" w:eastAsia="es-AR"/>
               </w:rPr>
             </w:pPr>
             <w:r>
               <w:rPr>
+                <w:i/>
+                <w:iCs/>
                 <w:lang w:val="es-AR" w:eastAsia="es-AR"/>
               </w:rPr>
               <w:t>4</w:t>
@@ -2723,7 +3722,7 @@
         </w:tc>
         <w:tc>
           <w:tcPr>
-            <w:tcW w:w="4375" w:type="dxa"/>
+            <w:tcW w:w="4476" w:type="dxa"/>
             <w:vAlign w:val="center"/>
           </w:tcPr>
           <w:p>
@@ -2733,16 +3732,21 @@
                 <w:lang w:val="es-AR" w:eastAsia="es-AR"/>
               </w:rPr>
             </w:pPr>
+            <w:r>
+              <w:rPr>
+                <w:lang w:val="es-AR" w:eastAsia="es-AR"/>
+              </w:rPr>
+              <w:t>Ejecución de simulaciones de rendimientos para las ubicaciones seleccionadas haciendo uso de las series temporales generadas y los parámetros de actividades, manejos y tipos de suelos definidos.</w:t>
+            </w:r>
           </w:p>
         </w:tc>
         <w:tc>
           <w:tcPr>
-            <w:tcW w:w="2268" w:type="dxa"/>
-            <w:vAlign w:val="center"/>
+            <w:tcW w:w="341" w:type="dxa"/>
           </w:tcPr>
           <w:p>
             <w:pPr>
-              <w:jc w:val="center"/>
+              <w:jc w:val="left"/>
               <w:rPr>
                 <w:lang w:val="es-AR" w:eastAsia="es-AR"/>
               </w:rPr>
@@ -2751,7 +3755,141 @@
         </w:tc>
         <w:tc>
           <w:tcPr>
-            <w:tcW w:w="1858" w:type="dxa"/>
+            <w:tcW w:w="342" w:type="dxa"/>
+          </w:tcPr>
+          <w:p>
+            <w:pPr>
+              <w:jc w:val="left"/>
+              <w:rPr>
+                <w:lang w:val="es-AR" w:eastAsia="es-AR"/>
+              </w:rPr>
+            </w:pPr>
+          </w:p>
+        </w:tc>
+        <w:tc>
+          <w:tcPr>
+            <w:tcW w:w="342" w:type="dxa"/>
+            <w:shd w:val="clear" w:color="auto" w:fill="5B9BD5" w:themeFill="accent1"/>
+          </w:tcPr>
+          <w:p>
+            <w:pPr>
+              <w:jc w:val="left"/>
+              <w:rPr>
+                <w:color w:val="5B9BD5" w:themeColor="accent1"/>
+                <w:lang w:val="es-AR" w:eastAsia="es-AR"/>
+              </w:rPr>
+            </w:pPr>
+          </w:p>
+        </w:tc>
+        <w:tc>
+          <w:tcPr>
+            <w:tcW w:w="341" w:type="dxa"/>
+            <w:shd w:val="clear" w:color="auto" w:fill="5B9BD5" w:themeFill="accent1"/>
+          </w:tcPr>
+          <w:p>
+            <w:pPr>
+              <w:jc w:val="left"/>
+              <w:rPr>
+                <w:lang w:val="es-AR" w:eastAsia="es-AR"/>
+              </w:rPr>
+            </w:pPr>
+          </w:p>
+        </w:tc>
+        <w:tc>
+          <w:tcPr>
+            <w:tcW w:w="342" w:type="dxa"/>
+          </w:tcPr>
+          <w:p>
+            <w:pPr>
+              <w:jc w:val="left"/>
+              <w:rPr>
+                <w:lang w:val="es-AR" w:eastAsia="es-AR"/>
+              </w:rPr>
+            </w:pPr>
+          </w:p>
+        </w:tc>
+        <w:tc>
+          <w:tcPr>
+            <w:tcW w:w="342" w:type="dxa"/>
+          </w:tcPr>
+          <w:p>
+            <w:pPr>
+              <w:jc w:val="left"/>
+              <w:rPr>
+                <w:lang w:val="es-AR" w:eastAsia="es-AR"/>
+              </w:rPr>
+            </w:pPr>
+          </w:p>
+        </w:tc>
+        <w:tc>
+          <w:tcPr>
+            <w:tcW w:w="341" w:type="dxa"/>
+          </w:tcPr>
+          <w:p>
+            <w:pPr>
+              <w:jc w:val="left"/>
+              <w:rPr>
+                <w:lang w:val="es-AR" w:eastAsia="es-AR"/>
+              </w:rPr>
+            </w:pPr>
+          </w:p>
+        </w:tc>
+        <w:tc>
+          <w:tcPr>
+            <w:tcW w:w="342" w:type="dxa"/>
+          </w:tcPr>
+          <w:p>
+            <w:pPr>
+              <w:jc w:val="left"/>
+              <w:rPr>
+                <w:lang w:val="es-AR" w:eastAsia="es-AR"/>
+              </w:rPr>
+            </w:pPr>
+          </w:p>
+        </w:tc>
+        <w:tc>
+          <w:tcPr>
+            <w:tcW w:w="342" w:type="dxa"/>
+          </w:tcPr>
+          <w:p>
+            <w:pPr>
+              <w:jc w:val="left"/>
+              <w:rPr>
+                <w:lang w:val="es-AR" w:eastAsia="es-AR"/>
+              </w:rPr>
+            </w:pPr>
+          </w:p>
+        </w:tc>
+        <w:tc>
+          <w:tcPr>
+            <w:tcW w:w="341" w:type="dxa"/>
+          </w:tcPr>
+          <w:p>
+            <w:pPr>
+              <w:jc w:val="left"/>
+              <w:rPr>
+                <w:lang w:val="es-AR" w:eastAsia="es-AR"/>
+              </w:rPr>
+            </w:pPr>
+          </w:p>
+        </w:tc>
+        <w:tc>
+          <w:tcPr>
+            <w:tcW w:w="342" w:type="dxa"/>
+            <w:vAlign w:val="center"/>
+          </w:tcPr>
+          <w:p>
+            <w:pPr>
+              <w:jc w:val="left"/>
+              <w:rPr>
+                <w:lang w:val="es-AR" w:eastAsia="es-AR"/>
+              </w:rPr>
+            </w:pPr>
+          </w:p>
+        </w:tc>
+        <w:tc>
+          <w:tcPr>
+            <w:tcW w:w="342" w:type="dxa"/>
           </w:tcPr>
           <w:p>
             <w:pPr>
@@ -2777,11 +3915,15 @@
             <w:pPr>
               <w:jc w:val="center"/>
               <w:rPr>
+                <w:i/>
+                <w:iCs/>
                 <w:lang w:val="es-AR" w:eastAsia="es-AR"/>
               </w:rPr>
             </w:pPr>
             <w:r>
               <w:rPr>
+                <w:i/>
+                <w:iCs/>
                 <w:lang w:val="es-AR" w:eastAsia="es-AR"/>
               </w:rPr>
               <w:t>5</w:t>
@@ -2790,7 +3932,7 @@
         </w:tc>
         <w:tc>
           <w:tcPr>
-            <w:tcW w:w="4375" w:type="dxa"/>
+            <w:tcW w:w="4476" w:type="dxa"/>
             <w:vAlign w:val="center"/>
           </w:tcPr>
           <w:p>
@@ -2800,16 +3942,41 @@
                 <w:lang w:val="es-AR" w:eastAsia="es-AR"/>
               </w:rPr>
             </w:pPr>
+            <w:r>
+              <w:rPr>
+                <w:lang w:val="es-AR" w:eastAsia="es-AR"/>
+              </w:rPr>
+              <w:t>Construcción de conjunto de datos tabular para caracterizar las condiciones de sequía y los rendimientos obtenidos (</w:t>
+            </w:r>
+            <w:r>
+              <w:rPr>
+                <w:i/>
+                <w:iCs/>
+                <w:lang w:val="es-AR" w:eastAsia="es-AR"/>
+              </w:rPr>
+              <w:t>feature engineering</w:t>
+            </w:r>
+            <w:r>
+              <w:rPr>
+                <w:lang w:val="es-AR" w:eastAsia="es-AR"/>
+              </w:rPr>
+              <w:t>)</w:t>
+            </w:r>
+            <w:r>
+              <w:rPr>
+                <w:lang w:val="es-AR" w:eastAsia="es-AR"/>
+              </w:rPr>
+              <w:t>.</w:t>
+            </w:r>
           </w:p>
         </w:tc>
         <w:tc>
           <w:tcPr>
-            <w:tcW w:w="2268" w:type="dxa"/>
-            <w:vAlign w:val="center"/>
+            <w:tcW w:w="341" w:type="dxa"/>
           </w:tcPr>
           <w:p>
             <w:pPr>
-              <w:jc w:val="center"/>
+              <w:jc w:val="left"/>
               <w:rPr>
                 <w:lang w:val="es-AR" w:eastAsia="es-AR"/>
               </w:rPr>
@@ -2818,7 +3985,142 @@
         </w:tc>
         <w:tc>
           <w:tcPr>
-            <w:tcW w:w="1858" w:type="dxa"/>
+            <w:tcW w:w="342" w:type="dxa"/>
+            <w:shd w:val="clear" w:color="auto" w:fill="auto"/>
+          </w:tcPr>
+          <w:p>
+            <w:pPr>
+              <w:jc w:val="left"/>
+              <w:rPr>
+                <w:lang w:val="es-AR" w:eastAsia="es-AR"/>
+              </w:rPr>
+            </w:pPr>
+          </w:p>
+        </w:tc>
+        <w:tc>
+          <w:tcPr>
+            <w:tcW w:w="342" w:type="dxa"/>
+            <w:shd w:val="clear" w:color="auto" w:fill="5B9BD5" w:themeFill="accent1"/>
+          </w:tcPr>
+          <w:p>
+            <w:pPr>
+              <w:jc w:val="left"/>
+              <w:rPr>
+                <w:lang w:val="es-AR" w:eastAsia="es-AR"/>
+              </w:rPr>
+            </w:pPr>
+          </w:p>
+        </w:tc>
+        <w:tc>
+          <w:tcPr>
+            <w:tcW w:w="341" w:type="dxa"/>
+            <w:shd w:val="clear" w:color="auto" w:fill="5B9BD5" w:themeFill="accent1"/>
+          </w:tcPr>
+          <w:p>
+            <w:pPr>
+              <w:jc w:val="left"/>
+              <w:rPr>
+                <w:lang w:val="es-AR" w:eastAsia="es-AR"/>
+              </w:rPr>
+            </w:pPr>
+          </w:p>
+        </w:tc>
+        <w:tc>
+          <w:tcPr>
+            <w:tcW w:w="342" w:type="dxa"/>
+            <w:shd w:val="clear" w:color="auto" w:fill="5B9BD5" w:themeFill="accent1"/>
+          </w:tcPr>
+          <w:p>
+            <w:pPr>
+              <w:jc w:val="left"/>
+              <w:rPr>
+                <w:lang w:val="es-AR" w:eastAsia="es-AR"/>
+              </w:rPr>
+            </w:pPr>
+          </w:p>
+        </w:tc>
+        <w:tc>
+          <w:tcPr>
+            <w:tcW w:w="342" w:type="dxa"/>
+          </w:tcPr>
+          <w:p>
+            <w:pPr>
+              <w:jc w:val="left"/>
+              <w:rPr>
+                <w:lang w:val="es-AR" w:eastAsia="es-AR"/>
+              </w:rPr>
+            </w:pPr>
+          </w:p>
+        </w:tc>
+        <w:tc>
+          <w:tcPr>
+            <w:tcW w:w="341" w:type="dxa"/>
+          </w:tcPr>
+          <w:p>
+            <w:pPr>
+              <w:jc w:val="left"/>
+              <w:rPr>
+                <w:lang w:val="es-AR" w:eastAsia="es-AR"/>
+              </w:rPr>
+            </w:pPr>
+          </w:p>
+        </w:tc>
+        <w:tc>
+          <w:tcPr>
+            <w:tcW w:w="342" w:type="dxa"/>
+          </w:tcPr>
+          <w:p>
+            <w:pPr>
+              <w:jc w:val="left"/>
+              <w:rPr>
+                <w:lang w:val="es-AR" w:eastAsia="es-AR"/>
+              </w:rPr>
+            </w:pPr>
+          </w:p>
+        </w:tc>
+        <w:tc>
+          <w:tcPr>
+            <w:tcW w:w="342" w:type="dxa"/>
+          </w:tcPr>
+          <w:p>
+            <w:pPr>
+              <w:jc w:val="left"/>
+              <w:rPr>
+                <w:lang w:val="es-AR" w:eastAsia="es-AR"/>
+              </w:rPr>
+            </w:pPr>
+          </w:p>
+        </w:tc>
+        <w:tc>
+          <w:tcPr>
+            <w:tcW w:w="341" w:type="dxa"/>
+          </w:tcPr>
+          <w:p>
+            <w:pPr>
+              <w:jc w:val="left"/>
+              <w:rPr>
+                <w:lang w:val="es-AR" w:eastAsia="es-AR"/>
+              </w:rPr>
+            </w:pPr>
+          </w:p>
+        </w:tc>
+        <w:tc>
+          <w:tcPr>
+            <w:tcW w:w="342" w:type="dxa"/>
+            <w:vAlign w:val="center"/>
+          </w:tcPr>
+          <w:p>
+            <w:pPr>
+              <w:jc w:val="left"/>
+              <w:rPr>
+                <w:lang w:val="es-AR" w:eastAsia="es-AR"/>
+              </w:rPr>
+            </w:pPr>
+          </w:p>
+        </w:tc>
+        <w:tc>
+          <w:tcPr>
+            <w:tcW w:w="342" w:type="dxa"/>
           </w:tcPr>
           <w:p>
             <w:pPr>
@@ -2844,11 +4146,15 @@
             <w:pPr>
               <w:jc w:val="center"/>
               <w:rPr>
+                <w:i/>
+                <w:iCs/>
                 <w:lang w:val="es-AR" w:eastAsia="es-AR"/>
               </w:rPr>
             </w:pPr>
             <w:r>
               <w:rPr>
+                <w:i/>
+                <w:iCs/>
                 <w:lang w:val="es-AR" w:eastAsia="es-AR"/>
               </w:rPr>
               <w:t>6</w:t>
@@ -2857,7 +4163,7 @@
         </w:tc>
         <w:tc>
           <w:tcPr>
-            <w:tcW w:w="4375" w:type="dxa"/>
+            <w:tcW w:w="4476" w:type="dxa"/>
             <w:vAlign w:val="center"/>
           </w:tcPr>
           <w:p>
@@ -2867,16 +4173,27 @@
                 <w:lang w:val="es-AR" w:eastAsia="es-AR"/>
               </w:rPr>
             </w:pPr>
+            <w:r>
+              <w:rPr>
+                <w:lang w:val="es-AR" w:eastAsia="es-AR"/>
+              </w:rPr>
+              <w:t>Implementación</w:t>
+            </w:r>
+            <w:r>
+              <w:rPr>
+                <w:lang w:val="es-AR" w:eastAsia="es-AR"/>
+              </w:rPr>
+              <w:t xml:space="preserve"> de modelos de aprendizaje automático para vincular condiciones de sequía con rendimientos obtenidos.</w:t>
+            </w:r>
           </w:p>
         </w:tc>
         <w:tc>
           <w:tcPr>
-            <w:tcW w:w="2268" w:type="dxa"/>
-            <w:vAlign w:val="center"/>
+            <w:tcW w:w="341" w:type="dxa"/>
           </w:tcPr>
           <w:p>
             <w:pPr>
-              <w:jc w:val="center"/>
+              <w:jc w:val="left"/>
               <w:rPr>
                 <w:lang w:val="es-AR" w:eastAsia="es-AR"/>
               </w:rPr>
@@ -2885,7 +4202,150 @@
         </w:tc>
         <w:tc>
           <w:tcPr>
-            <w:tcW w:w="1858" w:type="dxa"/>
+            <w:tcW w:w="342" w:type="dxa"/>
+          </w:tcPr>
+          <w:p>
+            <w:pPr>
+              <w:jc w:val="left"/>
+              <w:rPr>
+                <w:lang w:val="es-AR" w:eastAsia="es-AR"/>
+              </w:rPr>
+            </w:pPr>
+          </w:p>
+        </w:tc>
+        <w:tc>
+          <w:tcPr>
+            <w:tcW w:w="342" w:type="dxa"/>
+          </w:tcPr>
+          <w:p>
+            <w:pPr>
+              <w:jc w:val="left"/>
+              <w:rPr>
+                <w:lang w:val="es-AR" w:eastAsia="es-AR"/>
+              </w:rPr>
+            </w:pPr>
+          </w:p>
+        </w:tc>
+        <w:tc>
+          <w:tcPr>
+            <w:tcW w:w="341" w:type="dxa"/>
+            <w:shd w:val="clear" w:color="auto" w:fill="5B9BD5" w:themeFill="accent1"/>
+          </w:tcPr>
+          <w:p>
+            <w:pPr>
+              <w:jc w:val="left"/>
+              <w:rPr>
+                <w:color w:val="5B9BD5" w:themeColor="accent1"/>
+                <w:lang w:val="es-AR" w:eastAsia="es-AR"/>
+              </w:rPr>
+            </w:pPr>
+          </w:p>
+        </w:tc>
+        <w:tc>
+          <w:tcPr>
+            <w:tcW w:w="342" w:type="dxa"/>
+            <w:shd w:val="clear" w:color="auto" w:fill="5B9BD5" w:themeFill="accent1"/>
+          </w:tcPr>
+          <w:p>
+            <w:pPr>
+              <w:jc w:val="left"/>
+              <w:rPr>
+                <w:color w:val="5B9BD5" w:themeColor="accent1"/>
+                <w:lang w:val="es-AR" w:eastAsia="es-AR"/>
+              </w:rPr>
+            </w:pPr>
+          </w:p>
+        </w:tc>
+        <w:tc>
+          <w:tcPr>
+            <w:tcW w:w="342" w:type="dxa"/>
+            <w:shd w:val="clear" w:color="auto" w:fill="5B9BD5" w:themeFill="accent1"/>
+          </w:tcPr>
+          <w:p>
+            <w:pPr>
+              <w:jc w:val="left"/>
+              <w:rPr>
+                <w:color w:val="5B9BD5" w:themeColor="accent1"/>
+                <w:lang w:val="es-AR" w:eastAsia="es-AR"/>
+              </w:rPr>
+            </w:pPr>
+          </w:p>
+        </w:tc>
+        <w:tc>
+          <w:tcPr>
+            <w:tcW w:w="341" w:type="dxa"/>
+            <w:shd w:val="clear" w:color="auto" w:fill="5B9BD5" w:themeFill="accent1"/>
+          </w:tcPr>
+          <w:p>
+            <w:pPr>
+              <w:jc w:val="left"/>
+              <w:rPr>
+                <w:color w:val="5B9BD5" w:themeColor="accent1"/>
+                <w:lang w:val="es-AR" w:eastAsia="es-AR"/>
+              </w:rPr>
+            </w:pPr>
+          </w:p>
+        </w:tc>
+        <w:tc>
+          <w:tcPr>
+            <w:tcW w:w="342" w:type="dxa"/>
+            <w:shd w:val="clear" w:color="auto" w:fill="5B9BD5" w:themeFill="accent1"/>
+          </w:tcPr>
+          <w:p>
+            <w:pPr>
+              <w:jc w:val="left"/>
+              <w:rPr>
+                <w:color w:val="5B9BD5" w:themeColor="accent1"/>
+                <w:lang w:val="es-AR" w:eastAsia="es-AR"/>
+              </w:rPr>
+            </w:pPr>
+          </w:p>
+        </w:tc>
+        <w:tc>
+          <w:tcPr>
+            <w:tcW w:w="342" w:type="dxa"/>
+            <w:shd w:val="clear" w:color="auto" w:fill="5B9BD5" w:themeFill="accent1"/>
+          </w:tcPr>
+          <w:p>
+            <w:pPr>
+              <w:jc w:val="left"/>
+              <w:rPr>
+                <w:color w:val="5B9BD5" w:themeColor="accent1"/>
+                <w:lang w:val="es-AR" w:eastAsia="es-AR"/>
+              </w:rPr>
+            </w:pPr>
+          </w:p>
+        </w:tc>
+        <w:tc>
+          <w:tcPr>
+            <w:tcW w:w="341" w:type="dxa"/>
+          </w:tcPr>
+          <w:p>
+            <w:pPr>
+              <w:jc w:val="left"/>
+              <w:rPr>
+                <w:lang w:val="es-AR" w:eastAsia="es-AR"/>
+              </w:rPr>
+            </w:pPr>
+          </w:p>
+        </w:tc>
+        <w:tc>
+          <w:tcPr>
+            <w:tcW w:w="342" w:type="dxa"/>
+            <w:vAlign w:val="center"/>
+          </w:tcPr>
+          <w:p>
+            <w:pPr>
+              <w:jc w:val="left"/>
+              <w:rPr>
+                <w:lang w:val="es-AR" w:eastAsia="es-AR"/>
+              </w:rPr>
+            </w:pPr>
+          </w:p>
+        </w:tc>
+        <w:tc>
+          <w:tcPr>
+            <w:tcW w:w="342" w:type="dxa"/>
           </w:tcPr>
           <w:p>
             <w:pPr>
@@ -2911,11 +4371,15 @@
             <w:pPr>
               <w:jc w:val="center"/>
               <w:rPr>
+                <w:i/>
+                <w:iCs/>
                 <w:lang w:val="es-AR" w:eastAsia="es-AR"/>
               </w:rPr>
             </w:pPr>
             <w:r>
               <w:rPr>
+                <w:i/>
+                <w:iCs/>
                 <w:lang w:val="es-AR" w:eastAsia="es-AR"/>
               </w:rPr>
               <w:t>7</w:t>
@@ -2924,7 +4388,7 @@
         </w:tc>
         <w:tc>
           <w:tcPr>
-            <w:tcW w:w="4375" w:type="dxa"/>
+            <w:tcW w:w="4476" w:type="dxa"/>
             <w:vAlign w:val="center"/>
           </w:tcPr>
           <w:p>
@@ -2934,16 +4398,21 @@
                 <w:lang w:val="es-AR" w:eastAsia="es-AR"/>
               </w:rPr>
             </w:pPr>
+            <w:r>
+              <w:rPr>
+                <w:lang w:val="es-AR" w:eastAsia="es-AR"/>
+              </w:rPr>
+              <w:t>Elaboración de diagnósticos en base a modelos de aprendizaje automático con el fin de encontrar patrones que permitan explicar los vínculos entre las condiciones de sequía y los impactos en el rendimiento.</w:t>
+            </w:r>
           </w:p>
         </w:tc>
         <w:tc>
           <w:tcPr>
-            <w:tcW w:w="2268" w:type="dxa"/>
-            <w:vAlign w:val="center"/>
+            <w:tcW w:w="341" w:type="dxa"/>
           </w:tcPr>
           <w:p>
             <w:pPr>
-              <w:jc w:val="center"/>
+              <w:jc w:val="left"/>
               <w:rPr>
                 <w:lang w:val="es-AR" w:eastAsia="es-AR"/>
               </w:rPr>
@@ -2952,7 +4421,144 @@
         </w:tc>
         <w:tc>
           <w:tcPr>
-            <w:tcW w:w="1858" w:type="dxa"/>
+            <w:tcW w:w="342" w:type="dxa"/>
+          </w:tcPr>
+          <w:p>
+            <w:pPr>
+              <w:jc w:val="left"/>
+              <w:rPr>
+                <w:lang w:val="es-AR" w:eastAsia="es-AR"/>
+              </w:rPr>
+            </w:pPr>
+          </w:p>
+        </w:tc>
+        <w:tc>
+          <w:tcPr>
+            <w:tcW w:w="342" w:type="dxa"/>
+          </w:tcPr>
+          <w:p>
+            <w:pPr>
+              <w:jc w:val="left"/>
+              <w:rPr>
+                <w:lang w:val="es-AR" w:eastAsia="es-AR"/>
+              </w:rPr>
+            </w:pPr>
+          </w:p>
+        </w:tc>
+        <w:tc>
+          <w:tcPr>
+            <w:tcW w:w="341" w:type="dxa"/>
+          </w:tcPr>
+          <w:p>
+            <w:pPr>
+              <w:jc w:val="left"/>
+              <w:rPr>
+                <w:lang w:val="es-AR" w:eastAsia="es-AR"/>
+              </w:rPr>
+            </w:pPr>
+          </w:p>
+        </w:tc>
+        <w:tc>
+          <w:tcPr>
+            <w:tcW w:w="342" w:type="dxa"/>
+            <w:shd w:val="clear" w:color="auto" w:fill="5B9BD5" w:themeFill="accent1"/>
+          </w:tcPr>
+          <w:p>
+            <w:pPr>
+              <w:jc w:val="left"/>
+              <w:rPr>
+                <w:lang w:val="es-AR" w:eastAsia="es-AR"/>
+              </w:rPr>
+            </w:pPr>
+          </w:p>
+        </w:tc>
+        <w:tc>
+          <w:tcPr>
+            <w:tcW w:w="342" w:type="dxa"/>
+            <w:shd w:val="clear" w:color="auto" w:fill="5B9BD5" w:themeFill="accent1"/>
+          </w:tcPr>
+          <w:p>
+            <w:pPr>
+              <w:jc w:val="left"/>
+              <w:rPr>
+                <w:lang w:val="es-AR" w:eastAsia="es-AR"/>
+              </w:rPr>
+            </w:pPr>
+          </w:p>
+        </w:tc>
+        <w:tc>
+          <w:tcPr>
+            <w:tcW w:w="341" w:type="dxa"/>
+            <w:shd w:val="clear" w:color="auto" w:fill="5B9BD5" w:themeFill="accent1"/>
+          </w:tcPr>
+          <w:p>
+            <w:pPr>
+              <w:jc w:val="left"/>
+              <w:rPr>
+                <w:lang w:val="es-AR" w:eastAsia="es-AR"/>
+              </w:rPr>
+            </w:pPr>
+          </w:p>
+        </w:tc>
+        <w:tc>
+          <w:tcPr>
+            <w:tcW w:w="342" w:type="dxa"/>
+            <w:shd w:val="clear" w:color="auto" w:fill="5B9BD5" w:themeFill="accent1"/>
+          </w:tcPr>
+          <w:p>
+            <w:pPr>
+              <w:jc w:val="left"/>
+              <w:rPr>
+                <w:lang w:val="es-AR" w:eastAsia="es-AR"/>
+              </w:rPr>
+            </w:pPr>
+          </w:p>
+        </w:tc>
+        <w:tc>
+          <w:tcPr>
+            <w:tcW w:w="342" w:type="dxa"/>
+            <w:shd w:val="clear" w:color="auto" w:fill="5B9BD5" w:themeFill="accent1"/>
+          </w:tcPr>
+          <w:p>
+            <w:pPr>
+              <w:jc w:val="left"/>
+              <w:rPr>
+                <w:lang w:val="es-AR" w:eastAsia="es-AR"/>
+              </w:rPr>
+            </w:pPr>
+          </w:p>
+        </w:tc>
+        <w:tc>
+          <w:tcPr>
+            <w:tcW w:w="341" w:type="dxa"/>
+            <w:shd w:val="clear" w:color="auto" w:fill="5B9BD5" w:themeFill="accent1"/>
+          </w:tcPr>
+          <w:p>
+            <w:pPr>
+              <w:jc w:val="left"/>
+              <w:rPr>
+                <w:lang w:val="es-AR" w:eastAsia="es-AR"/>
+              </w:rPr>
+            </w:pPr>
+          </w:p>
+        </w:tc>
+        <w:tc>
+          <w:tcPr>
+            <w:tcW w:w="342" w:type="dxa"/>
+            <w:vAlign w:val="center"/>
+          </w:tcPr>
+          <w:p>
+            <w:pPr>
+              <w:jc w:val="left"/>
+              <w:rPr>
+                <w:lang w:val="es-AR" w:eastAsia="es-AR"/>
+              </w:rPr>
+            </w:pPr>
+          </w:p>
+        </w:tc>
+        <w:tc>
+          <w:tcPr>
+            <w:tcW w:w="342" w:type="dxa"/>
           </w:tcPr>
           <w:p>
             <w:pPr>
@@ -2978,11 +4584,15 @@
             <w:pPr>
               <w:jc w:val="center"/>
               <w:rPr>
+                <w:i/>
+                <w:iCs/>
                 <w:lang w:val="es-AR" w:eastAsia="es-AR"/>
               </w:rPr>
             </w:pPr>
             <w:r>
               <w:rPr>
+                <w:i/>
+                <w:iCs/>
                 <w:lang w:val="es-AR" w:eastAsia="es-AR"/>
               </w:rPr>
               <w:t>8</w:t>
@@ -2991,7 +4601,7 @@
         </w:tc>
         <w:tc>
           <w:tcPr>
-            <w:tcW w:w="4375" w:type="dxa"/>
+            <w:tcW w:w="4476" w:type="dxa"/>
             <w:vAlign w:val="center"/>
           </w:tcPr>
           <w:p>
@@ -3001,16 +4611,22 @@
                 <w:lang w:val="es-AR" w:eastAsia="es-AR"/>
               </w:rPr>
             </w:pPr>
+            <w:r>
+              <w:rPr>
+                <w:lang w:val="es-AR" w:eastAsia="es-AR"/>
+              </w:rPr>
+              <w:t>Escritura del trabajo de tesis</w:t>
+            </w:r>
           </w:p>
         </w:tc>
         <w:tc>
           <w:tcPr>
-            <w:tcW w:w="2268" w:type="dxa"/>
-            <w:vAlign w:val="center"/>
+            <w:tcW w:w="341" w:type="dxa"/>
+            <w:shd w:val="clear" w:color="auto" w:fill="5B9BD5" w:themeFill="accent1"/>
           </w:tcPr>
           <w:p>
             <w:pPr>
-              <w:jc w:val="center"/>
+              <w:jc w:val="left"/>
               <w:rPr>
                 <w:lang w:val="es-AR" w:eastAsia="es-AR"/>
               </w:rPr>
@@ -3019,51 +4635,12 @@
         </w:tc>
         <w:tc>
           <w:tcPr>
-            <w:tcW w:w="1858" w:type="dxa"/>
+            <w:tcW w:w="342" w:type="dxa"/>
+            <w:shd w:val="clear" w:color="auto" w:fill="5B9BD5" w:themeFill="accent1"/>
           </w:tcPr>
           <w:p>
             <w:pPr>
               <w:jc w:val="left"/>
-              <w:rPr>
-                <w:lang w:val="es-AR" w:eastAsia="es-AR"/>
-              </w:rPr>
-            </w:pPr>
-          </w:p>
-        </w:tc>
-      </w:tr>
-      <w:tr>
-        <w:trPr>
-          <w:trHeight w:val="432"/>
-          <w:jc w:val="center"/>
-        </w:trPr>
-        <w:tc>
-          <w:tcPr>
-            <w:tcW w:w="440" w:type="dxa"/>
-            <w:vAlign w:val="center"/>
-          </w:tcPr>
-          <w:p>
-            <w:pPr>
-              <w:jc w:val="center"/>
-              <w:rPr>
-                <w:lang w:val="es-AR" w:eastAsia="es-AR"/>
-              </w:rPr>
-            </w:pPr>
-            <w:r>
-              <w:rPr>
-                <w:lang w:val="es-AR" w:eastAsia="es-AR"/>
-              </w:rPr>
-              <w:t>9</w:t>
-            </w:r>
-          </w:p>
-        </w:tc>
-        <w:tc>
-          <w:tcPr>
-            <w:tcW w:w="4375" w:type="dxa"/>
-            <w:vAlign w:val="center"/>
-          </w:tcPr>
-          <w:p>
-            <w:pPr>
-              <w:jc w:val="center"/>
               <w:rPr>
                 <w:lang w:val="es-AR" w:eastAsia="es-AR"/>
               </w:rPr>
@@ -3072,12 +4649,12 @@
         </w:tc>
         <w:tc>
           <w:tcPr>
-            <w:tcW w:w="2268" w:type="dxa"/>
-            <w:vAlign w:val="center"/>
+            <w:tcW w:w="342" w:type="dxa"/>
+            <w:shd w:val="clear" w:color="auto" w:fill="5B9BD5" w:themeFill="accent1"/>
           </w:tcPr>
           <w:p>
             <w:pPr>
-              <w:jc w:val="center"/>
+              <w:jc w:val="left"/>
               <w:rPr>
                 <w:lang w:val="es-AR" w:eastAsia="es-AR"/>
               </w:rPr>
@@ -3086,51 +4663,12 @@
         </w:tc>
         <w:tc>
           <w:tcPr>
-            <w:tcW w:w="1858" w:type="dxa"/>
+            <w:tcW w:w="341" w:type="dxa"/>
+            <w:shd w:val="clear" w:color="auto" w:fill="5B9BD5" w:themeFill="accent1"/>
           </w:tcPr>
           <w:p>
             <w:pPr>
               <w:jc w:val="left"/>
-              <w:rPr>
-                <w:lang w:val="es-AR" w:eastAsia="es-AR"/>
-              </w:rPr>
-            </w:pPr>
-          </w:p>
-        </w:tc>
-      </w:tr>
-      <w:tr>
-        <w:trPr>
-          <w:trHeight w:val="432"/>
-          <w:jc w:val="center"/>
-        </w:trPr>
-        <w:tc>
-          <w:tcPr>
-            <w:tcW w:w="440" w:type="dxa"/>
-            <w:vAlign w:val="center"/>
-          </w:tcPr>
-          <w:p>
-            <w:pPr>
-              <w:jc w:val="center"/>
-              <w:rPr>
-                <w:lang w:val="es-AR" w:eastAsia="es-AR"/>
-              </w:rPr>
-            </w:pPr>
-            <w:r>
-              <w:rPr>
-                <w:lang w:val="es-AR" w:eastAsia="es-AR"/>
-              </w:rPr>
-              <w:t>10</w:t>
-            </w:r>
-          </w:p>
-        </w:tc>
-        <w:tc>
-          <w:tcPr>
-            <w:tcW w:w="4375" w:type="dxa"/>
-            <w:vAlign w:val="center"/>
-          </w:tcPr>
-          <w:p>
-            <w:pPr>
-              <w:jc w:val="center"/>
               <w:rPr>
                 <w:lang w:val="es-AR" w:eastAsia="es-AR"/>
               </w:rPr>
@@ -3139,12 +4677,12 @@
         </w:tc>
         <w:tc>
           <w:tcPr>
-            <w:tcW w:w="2268" w:type="dxa"/>
-            <w:vAlign w:val="center"/>
+            <w:tcW w:w="342" w:type="dxa"/>
+            <w:shd w:val="clear" w:color="auto" w:fill="5B9BD5" w:themeFill="accent1"/>
           </w:tcPr>
           <w:p>
             <w:pPr>
-              <w:jc w:val="center"/>
+              <w:jc w:val="left"/>
               <w:rPr>
                 <w:lang w:val="es-AR" w:eastAsia="es-AR"/>
               </w:rPr>
@@ -3153,7 +4691,93 @@
         </w:tc>
         <w:tc>
           <w:tcPr>
-            <w:tcW w:w="1858" w:type="dxa"/>
+            <w:tcW w:w="342" w:type="dxa"/>
+            <w:shd w:val="clear" w:color="auto" w:fill="5B9BD5" w:themeFill="accent1"/>
+          </w:tcPr>
+          <w:p>
+            <w:pPr>
+              <w:jc w:val="left"/>
+              <w:rPr>
+                <w:lang w:val="es-AR" w:eastAsia="es-AR"/>
+              </w:rPr>
+            </w:pPr>
+          </w:p>
+        </w:tc>
+        <w:tc>
+          <w:tcPr>
+            <w:tcW w:w="341" w:type="dxa"/>
+            <w:shd w:val="clear" w:color="auto" w:fill="5B9BD5" w:themeFill="accent1"/>
+          </w:tcPr>
+          <w:p>
+            <w:pPr>
+              <w:jc w:val="left"/>
+              <w:rPr>
+                <w:lang w:val="es-AR" w:eastAsia="es-AR"/>
+              </w:rPr>
+            </w:pPr>
+          </w:p>
+        </w:tc>
+        <w:tc>
+          <w:tcPr>
+            <w:tcW w:w="342" w:type="dxa"/>
+            <w:shd w:val="clear" w:color="auto" w:fill="5B9BD5" w:themeFill="accent1"/>
+          </w:tcPr>
+          <w:p>
+            <w:pPr>
+              <w:jc w:val="left"/>
+              <w:rPr>
+                <w:lang w:val="es-AR" w:eastAsia="es-AR"/>
+              </w:rPr>
+            </w:pPr>
+          </w:p>
+        </w:tc>
+        <w:tc>
+          <w:tcPr>
+            <w:tcW w:w="342" w:type="dxa"/>
+            <w:shd w:val="clear" w:color="auto" w:fill="5B9BD5" w:themeFill="accent1"/>
+          </w:tcPr>
+          <w:p>
+            <w:pPr>
+              <w:jc w:val="left"/>
+              <w:rPr>
+                <w:lang w:val="es-AR" w:eastAsia="es-AR"/>
+              </w:rPr>
+            </w:pPr>
+          </w:p>
+        </w:tc>
+        <w:tc>
+          <w:tcPr>
+            <w:tcW w:w="341" w:type="dxa"/>
+            <w:shd w:val="clear" w:color="auto" w:fill="5B9BD5" w:themeFill="accent1"/>
+          </w:tcPr>
+          <w:p>
+            <w:pPr>
+              <w:jc w:val="left"/>
+              <w:rPr>
+                <w:lang w:val="es-AR" w:eastAsia="es-AR"/>
+              </w:rPr>
+            </w:pPr>
+          </w:p>
+        </w:tc>
+        <w:tc>
+          <w:tcPr>
+            <w:tcW w:w="342" w:type="dxa"/>
+            <w:shd w:val="clear" w:color="auto" w:fill="5B9BD5" w:themeFill="accent1"/>
+            <w:vAlign w:val="center"/>
+          </w:tcPr>
+          <w:p>
+            <w:pPr>
+              <w:jc w:val="left"/>
+              <w:rPr>
+                <w:lang w:val="es-AR" w:eastAsia="es-AR"/>
+              </w:rPr>
+            </w:pPr>
+          </w:p>
+        </w:tc>
+        <w:tc>
+          <w:tcPr>
+            <w:tcW w:w="342" w:type="dxa"/>
+            <w:shd w:val="clear" w:color="auto" w:fill="5B9BD5" w:themeFill="accent1"/>
           </w:tcPr>
           <w:p>
             <w:pPr>

</xml_diff>